<commit_message>
Avance en la descripción de trazo fino del el caso de uso registrar enfermedad actual
</commit_message>
<xml_diff>
--- a/Producto/Iteración_2/01 Requerimientos/Informes/GPA_Informe_Flujo de trabajo de requerimientos.docx
+++ b/Producto/Iteración_2/01 Requerimientos/Informes/GPA_Informe_Flujo de trabajo de requerimientos.docx
@@ -12635,14 +12635,7 @@
           <w:rFonts w:ascii="Arial Narrow" w:hAnsi="Arial Narrow"/>
           <w:u w:val="single"/>
         </w:rPr>
-        <w:t xml:space="preserve">: Registrar </w:t>
-      </w:r>
-      <w:r>
-        <w:rPr>
-          <w:rFonts w:ascii="Arial Narrow" w:hAnsi="Arial Narrow"/>
-          <w:u w:val="single"/>
-        </w:rPr>
-        <w:t>enfermedad actual</w:t>
+        <w:t>: Registrar enfermedad actual</w:t>
       </w:r>
     </w:p>
     <w:p>
@@ -13430,33 +13423,25 @@
           </w:tcPr>
           <w:p>
             <w:pPr>
-              <w:spacing w:after="0" w:line="240" w:lineRule="auto"/>
-              <w:jc w:val="both"/>
-              <w:rPr>
-                <w:rFonts w:ascii="Tahoma" w:eastAsia="Times New Roman" w:hAnsi="Tahoma" w:cs="Tahoma"/>
-                <w:sz w:val="20"/>
-                <w:szCs w:val="24"/>
-                <w:lang w:eastAsia="es-ES"/>
-              </w:rPr>
-            </w:pPr>
-            <w:r>
-              <w:rPr>
-                <w:rFonts w:ascii="Tahoma" w:eastAsia="Times New Roman" w:hAnsi="Tahoma" w:cs="Tahoma"/>
-                <w:sz w:val="20"/>
-                <w:szCs w:val="24"/>
-                <w:lang w:eastAsia="es-ES"/>
-              </w:rPr>
-              <w:t>1.</w:t>
-            </w:r>
-            <w:r>
-              <w:rPr>
-                <w:rFonts w:ascii="Tahoma" w:eastAsia="Times New Roman" w:hAnsi="Tahoma" w:cs="Tahoma"/>
-                <w:sz w:val="20"/>
-                <w:szCs w:val="24"/>
-                <w:lang w:eastAsia="es-ES"/>
-              </w:rPr>
-              <w:t xml:space="preserve"> </w:t>
-            </w:r>
+              <w:pStyle w:val="Prrafodelista"/>
+              <w:numPr>
+                <w:ilvl w:val="0"/>
+                <w:numId w:val="22"/>
+              </w:numPr>
+              <w:tabs>
+                <w:tab w:val="left" w:pos="165"/>
+                <w:tab w:val="left" w:pos="275"/>
+              </w:tabs>
+              <w:spacing w:after="0" w:line="240" w:lineRule="auto"/>
+              <w:ind w:left="0" w:firstLine="0"/>
+              <w:jc w:val="both"/>
+              <w:rPr>
+                <w:rFonts w:ascii="Tahoma" w:eastAsia="Times New Roman" w:hAnsi="Tahoma" w:cs="Tahoma"/>
+                <w:sz w:val="20"/>
+                <w:szCs w:val="24"/>
+                <w:lang w:eastAsia="es-ES"/>
+              </w:rPr>
+            </w:pPr>
             <w:r>
               <w:rPr>
                 <w:rFonts w:ascii="Tahoma" w:eastAsia="Times New Roman" w:hAnsi="Tahoma" w:cs="Tahoma"/>
@@ -13487,60 +13472,1821 @@
           </w:p>
           <w:p>
             <w:pPr>
-              <w:spacing w:after="0" w:line="240" w:lineRule="auto"/>
-              <w:jc w:val="both"/>
-              <w:rPr>
-                <w:rFonts w:ascii="Tahoma" w:eastAsia="Times New Roman" w:hAnsi="Tahoma" w:cs="Tahoma"/>
-                <w:sz w:val="20"/>
-                <w:szCs w:val="24"/>
-                <w:lang w:eastAsia="es-ES"/>
-              </w:rPr>
-            </w:pPr>
-            <w:r>
-              <w:rPr>
-                <w:rFonts w:ascii="Tahoma" w:eastAsia="Times New Roman" w:hAnsi="Tahoma" w:cs="Tahoma"/>
-                <w:sz w:val="20"/>
-                <w:szCs w:val="24"/>
-                <w:lang w:eastAsia="es-ES"/>
-              </w:rPr>
-              <w:t>2. El sistema muestra los tipos de síntomas.</w:t>
-            </w:r>
-          </w:p>
-          <w:p>
-            <w:pPr>
-              <w:spacing w:after="0" w:line="240" w:lineRule="auto"/>
-              <w:jc w:val="both"/>
-              <w:rPr>
-                <w:rFonts w:ascii="Tahoma" w:eastAsia="Times New Roman" w:hAnsi="Tahoma" w:cs="Tahoma"/>
-                <w:sz w:val="20"/>
-                <w:szCs w:val="24"/>
-                <w:lang w:eastAsia="es-ES"/>
-              </w:rPr>
-            </w:pPr>
-          </w:p>
-          <w:p>
-            <w:pPr>
-              <w:spacing w:after="0" w:line="240" w:lineRule="auto"/>
-              <w:jc w:val="both"/>
-              <w:rPr>
-                <w:rFonts w:ascii="Tahoma" w:eastAsia="Times New Roman" w:hAnsi="Tahoma" w:cs="Tahoma"/>
-                <w:sz w:val="20"/>
-                <w:szCs w:val="24"/>
-                <w:lang w:eastAsia="es-ES"/>
-              </w:rPr>
-            </w:pPr>
-            <w:r>
-              <w:rPr>
-                <w:rFonts w:ascii="Tahoma" w:eastAsia="Times New Roman" w:hAnsi="Tahoma" w:cs="Tahoma"/>
-                <w:sz w:val="20"/>
-                <w:szCs w:val="24"/>
-                <w:lang w:eastAsia="es-ES"/>
-              </w:rPr>
-              <w:t>3. El RAM selecciona el tipo de síntoma.</w:t>
-            </w:r>
-          </w:p>
-          <w:p>
-            <w:pPr>
+              <w:pStyle w:val="Prrafodelista"/>
+              <w:numPr>
+                <w:ilvl w:val="0"/>
+                <w:numId w:val="22"/>
+              </w:numPr>
+              <w:tabs>
+                <w:tab w:val="left" w:pos="165"/>
+                <w:tab w:val="left" w:pos="275"/>
+              </w:tabs>
+              <w:spacing w:after="0" w:line="240" w:lineRule="auto"/>
+              <w:ind w:left="0" w:firstLine="0"/>
+              <w:jc w:val="both"/>
+              <w:rPr>
+                <w:rFonts w:ascii="Tahoma" w:eastAsia="Times New Roman" w:hAnsi="Tahoma" w:cs="Tahoma"/>
+                <w:sz w:val="20"/>
+                <w:szCs w:val="24"/>
+                <w:lang w:eastAsia="es-ES"/>
+              </w:rPr>
+            </w:pPr>
+            <w:r>
+              <w:rPr>
+                <w:rFonts w:ascii="Tahoma" w:eastAsia="Times New Roman" w:hAnsi="Tahoma" w:cs="Tahoma"/>
+                <w:sz w:val="20"/>
+                <w:szCs w:val="24"/>
+                <w:lang w:eastAsia="es-ES"/>
+              </w:rPr>
+              <w:t>El sistema muestra los tipos de síntomas.</w:t>
+            </w:r>
+          </w:p>
+          <w:p>
+            <w:pPr>
+              <w:tabs>
+                <w:tab w:val="left" w:pos="165"/>
+                <w:tab w:val="left" w:pos="275"/>
+              </w:tabs>
+              <w:spacing w:after="0" w:line="240" w:lineRule="auto"/>
+              <w:jc w:val="both"/>
+              <w:rPr>
+                <w:rFonts w:ascii="Tahoma" w:eastAsia="Times New Roman" w:hAnsi="Tahoma" w:cs="Tahoma"/>
+                <w:sz w:val="20"/>
+                <w:szCs w:val="24"/>
+                <w:lang w:eastAsia="es-ES"/>
+              </w:rPr>
+            </w:pPr>
+          </w:p>
+          <w:p>
+            <w:pPr>
+              <w:pStyle w:val="Prrafodelista"/>
+              <w:numPr>
+                <w:ilvl w:val="0"/>
+                <w:numId w:val="22"/>
+              </w:numPr>
+              <w:tabs>
+                <w:tab w:val="left" w:pos="165"/>
+                <w:tab w:val="left" w:pos="275"/>
+              </w:tabs>
+              <w:spacing w:after="0" w:line="240" w:lineRule="auto"/>
+              <w:ind w:left="0" w:firstLine="0"/>
+              <w:jc w:val="both"/>
+              <w:rPr>
+                <w:rFonts w:ascii="Tahoma" w:eastAsia="Times New Roman" w:hAnsi="Tahoma" w:cs="Tahoma"/>
+                <w:sz w:val="20"/>
+                <w:szCs w:val="24"/>
+                <w:lang w:eastAsia="es-ES"/>
+              </w:rPr>
+            </w:pPr>
+            <w:r>
+              <w:rPr>
+                <w:rFonts w:ascii="Tahoma" w:eastAsia="Times New Roman" w:hAnsi="Tahoma" w:cs="Tahoma"/>
+                <w:sz w:val="20"/>
+                <w:szCs w:val="24"/>
+                <w:lang w:eastAsia="es-ES"/>
+              </w:rPr>
+              <w:t>El RAM</w:t>
+            </w:r>
+            <w:r>
+              <w:rPr>
+                <w:rFonts w:ascii="Tahoma" w:eastAsia="Times New Roman" w:hAnsi="Tahoma" w:cs="Tahoma"/>
+                <w:sz w:val="20"/>
+                <w:szCs w:val="24"/>
+                <w:lang w:eastAsia="es-ES"/>
+              </w:rPr>
+              <w:t xml:space="preserve"> por cada síntoma del paciente</w:t>
+            </w:r>
+            <w:r>
+              <w:rPr>
+                <w:rFonts w:ascii="Tahoma" w:eastAsia="Times New Roman" w:hAnsi="Tahoma" w:cs="Tahoma"/>
+                <w:sz w:val="20"/>
+                <w:szCs w:val="24"/>
+                <w:lang w:eastAsia="es-ES"/>
+              </w:rPr>
+              <w:t xml:space="preserve"> selecciona el tipo de síntoma.</w:t>
+            </w:r>
+          </w:p>
+          <w:p>
+            <w:pPr>
+              <w:tabs>
+                <w:tab w:val="left" w:pos="165"/>
+                <w:tab w:val="left" w:pos="275"/>
+              </w:tabs>
+              <w:rPr>
+                <w:rFonts w:ascii="Tahoma" w:eastAsia="Times New Roman" w:hAnsi="Tahoma" w:cs="Tahoma"/>
+                <w:sz w:val="20"/>
+                <w:szCs w:val="24"/>
+                <w:lang w:eastAsia="es-ES"/>
+              </w:rPr>
+            </w:pPr>
+          </w:p>
+          <w:p>
+            <w:pPr>
+              <w:tabs>
+                <w:tab w:val="left" w:pos="165"/>
+                <w:tab w:val="left" w:pos="275"/>
+              </w:tabs>
+              <w:rPr>
+                <w:rFonts w:ascii="Tahoma" w:eastAsia="Times New Roman" w:hAnsi="Tahoma" w:cs="Tahoma"/>
+                <w:sz w:val="20"/>
+                <w:szCs w:val="24"/>
+                <w:lang w:eastAsia="es-ES"/>
+              </w:rPr>
+            </w:pPr>
+          </w:p>
+          <w:p>
+            <w:pPr>
+              <w:tabs>
+                <w:tab w:val="left" w:pos="165"/>
+                <w:tab w:val="left" w:pos="275"/>
+              </w:tabs>
+              <w:rPr>
+                <w:rFonts w:ascii="Tahoma" w:eastAsia="Times New Roman" w:hAnsi="Tahoma" w:cs="Tahoma"/>
+                <w:sz w:val="20"/>
+                <w:szCs w:val="24"/>
+                <w:lang w:eastAsia="es-ES"/>
+              </w:rPr>
+            </w:pPr>
+          </w:p>
+          <w:p>
+            <w:pPr>
+              <w:tabs>
+                <w:tab w:val="left" w:pos="165"/>
+                <w:tab w:val="left" w:pos="275"/>
+              </w:tabs>
+              <w:rPr>
+                <w:rFonts w:ascii="Tahoma" w:eastAsia="Times New Roman" w:hAnsi="Tahoma" w:cs="Tahoma"/>
+                <w:sz w:val="20"/>
+                <w:szCs w:val="24"/>
+                <w:lang w:eastAsia="es-ES"/>
+              </w:rPr>
+            </w:pPr>
+          </w:p>
+          <w:p>
+            <w:pPr>
+              <w:tabs>
+                <w:tab w:val="left" w:pos="165"/>
+                <w:tab w:val="left" w:pos="275"/>
+              </w:tabs>
+              <w:rPr>
+                <w:rFonts w:ascii="Tahoma" w:eastAsia="Times New Roman" w:hAnsi="Tahoma" w:cs="Tahoma"/>
+                <w:sz w:val="20"/>
+                <w:szCs w:val="24"/>
+                <w:lang w:eastAsia="es-ES"/>
+              </w:rPr>
+            </w:pPr>
+          </w:p>
+          <w:p>
+            <w:pPr>
+              <w:tabs>
+                <w:tab w:val="left" w:pos="165"/>
+                <w:tab w:val="left" w:pos="275"/>
+              </w:tabs>
+              <w:rPr>
+                <w:rFonts w:ascii="Tahoma" w:eastAsia="Times New Roman" w:hAnsi="Tahoma" w:cs="Tahoma"/>
+                <w:sz w:val="20"/>
+                <w:szCs w:val="24"/>
+                <w:lang w:eastAsia="es-ES"/>
+              </w:rPr>
+            </w:pPr>
+          </w:p>
+          <w:p>
+            <w:pPr>
+              <w:tabs>
+                <w:tab w:val="left" w:pos="165"/>
+                <w:tab w:val="left" w:pos="275"/>
+              </w:tabs>
+              <w:rPr>
+                <w:rFonts w:ascii="Tahoma" w:eastAsia="Times New Roman" w:hAnsi="Tahoma" w:cs="Tahoma"/>
+                <w:sz w:val="20"/>
+                <w:szCs w:val="24"/>
+                <w:lang w:eastAsia="es-ES"/>
+              </w:rPr>
+            </w:pPr>
+          </w:p>
+          <w:p>
+            <w:pPr>
+              <w:tabs>
+                <w:tab w:val="left" w:pos="165"/>
+                <w:tab w:val="left" w:pos="275"/>
+              </w:tabs>
+              <w:rPr>
+                <w:rFonts w:ascii="Tahoma" w:eastAsia="Times New Roman" w:hAnsi="Tahoma" w:cs="Tahoma"/>
+                <w:sz w:val="20"/>
+                <w:szCs w:val="24"/>
+                <w:lang w:eastAsia="es-ES"/>
+              </w:rPr>
+            </w:pPr>
+          </w:p>
+          <w:p>
+            <w:pPr>
+              <w:tabs>
+                <w:tab w:val="left" w:pos="165"/>
+                <w:tab w:val="left" w:pos="275"/>
+              </w:tabs>
+              <w:spacing w:after="0" w:line="240" w:lineRule="auto"/>
+              <w:jc w:val="both"/>
+              <w:rPr>
+                <w:rFonts w:ascii="Tahoma" w:eastAsia="Times New Roman" w:hAnsi="Tahoma" w:cs="Tahoma"/>
+                <w:sz w:val="20"/>
+                <w:szCs w:val="24"/>
+                <w:lang w:eastAsia="es-ES"/>
+              </w:rPr>
+            </w:pPr>
+          </w:p>
+          <w:p>
+            <w:pPr>
+              <w:pStyle w:val="Prrafodelista"/>
+              <w:numPr>
+                <w:ilvl w:val="0"/>
+                <w:numId w:val="22"/>
+              </w:numPr>
+              <w:tabs>
+                <w:tab w:val="left" w:pos="165"/>
+                <w:tab w:val="left" w:pos="275"/>
+              </w:tabs>
+              <w:spacing w:after="0" w:line="240" w:lineRule="auto"/>
+              <w:ind w:left="0" w:firstLine="0"/>
+              <w:jc w:val="both"/>
+              <w:rPr>
+                <w:rFonts w:ascii="Tahoma" w:eastAsia="Times New Roman" w:hAnsi="Tahoma" w:cs="Tahoma"/>
+                <w:sz w:val="20"/>
+                <w:szCs w:val="24"/>
+                <w:lang w:eastAsia="es-ES"/>
+              </w:rPr>
+            </w:pPr>
+            <w:r>
+              <w:rPr>
+                <w:rFonts w:ascii="Tahoma" w:eastAsia="Times New Roman" w:hAnsi="Tahoma" w:cs="Tahoma"/>
+                <w:sz w:val="20"/>
+                <w:szCs w:val="24"/>
+                <w:lang w:eastAsia="es-ES"/>
+              </w:rPr>
+              <w:t>El RAM</w:t>
+            </w:r>
+            <w:r>
+              <w:rPr>
+                <w:rFonts w:ascii="Tahoma" w:eastAsia="Times New Roman" w:hAnsi="Tahoma" w:cs="Tahoma"/>
+                <w:sz w:val="20"/>
+                <w:szCs w:val="24"/>
+                <w:lang w:eastAsia="es-ES"/>
+              </w:rPr>
+              <w:t xml:space="preserve"> por cada s</w:t>
+            </w:r>
+            <w:r>
+              <w:rPr>
+                <w:rFonts w:ascii="Tahoma" w:eastAsia="Times New Roman" w:hAnsi="Tahoma" w:cs="Tahoma"/>
+                <w:sz w:val="20"/>
+                <w:szCs w:val="24"/>
+                <w:lang w:eastAsia="es-ES"/>
+              </w:rPr>
+              <w:t xml:space="preserve">íntoma </w:t>
+            </w:r>
+            <w:r>
+              <w:rPr>
+                <w:rFonts w:ascii="Tahoma" w:eastAsia="Times New Roman" w:hAnsi="Tahoma" w:cs="Tahoma"/>
+                <w:sz w:val="20"/>
+                <w:szCs w:val="24"/>
+                <w:lang w:eastAsia="es-ES"/>
+              </w:rPr>
+              <w:t>ingresa la descripci</w:t>
+            </w:r>
+            <w:r>
+              <w:rPr>
+                <w:rFonts w:ascii="Tahoma" w:eastAsia="Times New Roman" w:hAnsi="Tahoma" w:cs="Tahoma"/>
+                <w:sz w:val="20"/>
+                <w:szCs w:val="24"/>
+                <w:lang w:eastAsia="es-ES"/>
+              </w:rPr>
+              <w:t>ón de lo que siente.</w:t>
+            </w:r>
+          </w:p>
+          <w:p>
+            <w:pPr>
+              <w:pStyle w:val="Prrafodelista"/>
+              <w:numPr>
+                <w:ilvl w:val="0"/>
+                <w:numId w:val="22"/>
+              </w:numPr>
+              <w:tabs>
+                <w:tab w:val="left" w:pos="165"/>
+                <w:tab w:val="left" w:pos="275"/>
+              </w:tabs>
+              <w:spacing w:after="0" w:line="240" w:lineRule="auto"/>
+              <w:ind w:left="0" w:firstLine="0"/>
+              <w:jc w:val="both"/>
+              <w:rPr>
+                <w:rFonts w:ascii="Tahoma" w:eastAsia="Times New Roman" w:hAnsi="Tahoma" w:cs="Tahoma"/>
+                <w:sz w:val="20"/>
+                <w:szCs w:val="24"/>
+                <w:lang w:eastAsia="es-ES"/>
+              </w:rPr>
+            </w:pPr>
+            <w:r>
+              <w:rPr>
+                <w:rFonts w:ascii="Tahoma" w:eastAsia="Times New Roman" w:hAnsi="Tahoma" w:cs="Tahoma"/>
+                <w:sz w:val="20"/>
+                <w:szCs w:val="24"/>
+                <w:lang w:eastAsia="es-ES"/>
+              </w:rPr>
+              <w:t>El sistema muestra partes del cuerpo humano.</w:t>
+            </w:r>
+          </w:p>
+          <w:p>
+            <w:pPr>
+              <w:pStyle w:val="Prrafodelista"/>
+              <w:numPr>
+                <w:ilvl w:val="0"/>
+                <w:numId w:val="22"/>
+              </w:numPr>
+              <w:tabs>
+                <w:tab w:val="left" w:pos="165"/>
+                <w:tab w:val="left" w:pos="275"/>
+              </w:tabs>
+              <w:spacing w:after="0" w:line="240" w:lineRule="auto"/>
+              <w:ind w:left="0" w:firstLine="0"/>
+              <w:jc w:val="both"/>
+              <w:rPr>
+                <w:rFonts w:ascii="Tahoma" w:eastAsia="Times New Roman" w:hAnsi="Tahoma" w:cs="Tahoma"/>
+                <w:sz w:val="20"/>
+                <w:szCs w:val="24"/>
+                <w:lang w:eastAsia="es-ES"/>
+              </w:rPr>
+            </w:pPr>
+            <w:r>
+              <w:rPr>
+                <w:rFonts w:ascii="Tahoma" w:eastAsia="Times New Roman" w:hAnsi="Tahoma" w:cs="Tahoma"/>
+                <w:sz w:val="20"/>
+                <w:szCs w:val="24"/>
+                <w:lang w:eastAsia="es-ES"/>
+              </w:rPr>
+              <w:t>El RAM por cada síntoma selecciona la parte del cuerpo donde se localiza el mismo.</w:t>
+            </w:r>
+          </w:p>
+          <w:p>
+            <w:pPr>
+              <w:tabs>
+                <w:tab w:val="left" w:pos="165"/>
+                <w:tab w:val="left" w:pos="275"/>
+              </w:tabs>
+              <w:spacing w:after="0" w:line="240" w:lineRule="auto"/>
+              <w:jc w:val="both"/>
+              <w:rPr>
+                <w:rFonts w:ascii="Tahoma" w:eastAsia="Times New Roman" w:hAnsi="Tahoma" w:cs="Tahoma"/>
+                <w:sz w:val="20"/>
+                <w:szCs w:val="24"/>
+                <w:lang w:eastAsia="es-ES"/>
+              </w:rPr>
+            </w:pPr>
+          </w:p>
+          <w:p>
+            <w:pPr>
+              <w:tabs>
+                <w:tab w:val="left" w:pos="165"/>
+                <w:tab w:val="left" w:pos="275"/>
+              </w:tabs>
+              <w:spacing w:after="0" w:line="240" w:lineRule="auto"/>
+              <w:jc w:val="both"/>
+              <w:rPr>
+                <w:rFonts w:ascii="Tahoma" w:eastAsia="Times New Roman" w:hAnsi="Tahoma" w:cs="Tahoma"/>
+                <w:sz w:val="20"/>
+                <w:szCs w:val="24"/>
+                <w:lang w:eastAsia="es-ES"/>
+              </w:rPr>
+            </w:pPr>
+          </w:p>
+          <w:p>
+            <w:pPr>
+              <w:tabs>
+                <w:tab w:val="left" w:pos="165"/>
+                <w:tab w:val="left" w:pos="275"/>
+              </w:tabs>
+              <w:spacing w:after="0" w:line="240" w:lineRule="auto"/>
+              <w:jc w:val="both"/>
+              <w:rPr>
+                <w:rFonts w:ascii="Tahoma" w:eastAsia="Times New Roman" w:hAnsi="Tahoma" w:cs="Tahoma"/>
+                <w:sz w:val="20"/>
+                <w:szCs w:val="24"/>
+                <w:lang w:eastAsia="es-ES"/>
+              </w:rPr>
+            </w:pPr>
+          </w:p>
+          <w:p>
+            <w:pPr>
+              <w:tabs>
+                <w:tab w:val="left" w:pos="165"/>
+                <w:tab w:val="left" w:pos="275"/>
+              </w:tabs>
+              <w:spacing w:after="0" w:line="240" w:lineRule="auto"/>
+              <w:jc w:val="both"/>
+              <w:rPr>
+                <w:rFonts w:ascii="Tahoma" w:eastAsia="Times New Roman" w:hAnsi="Tahoma" w:cs="Tahoma"/>
+                <w:sz w:val="20"/>
+                <w:szCs w:val="24"/>
+                <w:lang w:eastAsia="es-ES"/>
+              </w:rPr>
+            </w:pPr>
+          </w:p>
+          <w:p>
+            <w:pPr>
+              <w:tabs>
+                <w:tab w:val="left" w:pos="165"/>
+                <w:tab w:val="left" w:pos="275"/>
+              </w:tabs>
+              <w:spacing w:after="0" w:line="240" w:lineRule="auto"/>
+              <w:jc w:val="both"/>
+              <w:rPr>
+                <w:rFonts w:ascii="Tahoma" w:eastAsia="Times New Roman" w:hAnsi="Tahoma" w:cs="Tahoma"/>
+                <w:sz w:val="20"/>
+                <w:szCs w:val="24"/>
+                <w:lang w:eastAsia="es-ES"/>
+              </w:rPr>
+            </w:pPr>
+          </w:p>
+          <w:p>
+            <w:pPr>
+              <w:tabs>
+                <w:tab w:val="left" w:pos="165"/>
+                <w:tab w:val="left" w:pos="275"/>
+              </w:tabs>
+              <w:spacing w:after="0" w:line="240" w:lineRule="auto"/>
+              <w:jc w:val="both"/>
+              <w:rPr>
+                <w:rFonts w:ascii="Tahoma" w:eastAsia="Times New Roman" w:hAnsi="Tahoma" w:cs="Tahoma"/>
+                <w:sz w:val="20"/>
+                <w:szCs w:val="24"/>
+                <w:lang w:eastAsia="es-ES"/>
+              </w:rPr>
+            </w:pPr>
+          </w:p>
+          <w:p>
+            <w:pPr>
+              <w:tabs>
+                <w:tab w:val="left" w:pos="165"/>
+                <w:tab w:val="left" w:pos="275"/>
+              </w:tabs>
+              <w:spacing w:after="0" w:line="240" w:lineRule="auto"/>
+              <w:jc w:val="both"/>
+              <w:rPr>
+                <w:rFonts w:ascii="Tahoma" w:eastAsia="Times New Roman" w:hAnsi="Tahoma" w:cs="Tahoma"/>
+                <w:sz w:val="20"/>
+                <w:szCs w:val="24"/>
+                <w:lang w:eastAsia="es-ES"/>
+              </w:rPr>
+            </w:pPr>
+          </w:p>
+          <w:p>
+            <w:pPr>
+              <w:tabs>
+                <w:tab w:val="left" w:pos="165"/>
+                <w:tab w:val="left" w:pos="275"/>
+              </w:tabs>
+              <w:spacing w:after="0" w:line="240" w:lineRule="auto"/>
+              <w:jc w:val="both"/>
+              <w:rPr>
+                <w:rFonts w:ascii="Tahoma" w:eastAsia="Times New Roman" w:hAnsi="Tahoma" w:cs="Tahoma"/>
+                <w:sz w:val="20"/>
+                <w:szCs w:val="24"/>
+                <w:lang w:eastAsia="es-ES"/>
+              </w:rPr>
+            </w:pPr>
+          </w:p>
+          <w:p>
+            <w:pPr>
+              <w:tabs>
+                <w:tab w:val="left" w:pos="165"/>
+                <w:tab w:val="left" w:pos="275"/>
+              </w:tabs>
+              <w:spacing w:after="0" w:line="240" w:lineRule="auto"/>
+              <w:jc w:val="both"/>
+              <w:rPr>
+                <w:rFonts w:ascii="Tahoma" w:eastAsia="Times New Roman" w:hAnsi="Tahoma" w:cs="Tahoma"/>
+                <w:sz w:val="20"/>
+                <w:szCs w:val="24"/>
+                <w:lang w:eastAsia="es-ES"/>
+              </w:rPr>
+            </w:pPr>
+          </w:p>
+          <w:p>
+            <w:pPr>
+              <w:tabs>
+                <w:tab w:val="left" w:pos="165"/>
+                <w:tab w:val="left" w:pos="275"/>
+              </w:tabs>
+              <w:spacing w:after="0" w:line="240" w:lineRule="auto"/>
+              <w:jc w:val="both"/>
+              <w:rPr>
+                <w:rFonts w:ascii="Tahoma" w:eastAsia="Times New Roman" w:hAnsi="Tahoma" w:cs="Tahoma"/>
+                <w:sz w:val="20"/>
+                <w:szCs w:val="24"/>
+                <w:lang w:eastAsia="es-ES"/>
+              </w:rPr>
+            </w:pPr>
+          </w:p>
+          <w:p>
+            <w:pPr>
+              <w:tabs>
+                <w:tab w:val="left" w:pos="165"/>
+                <w:tab w:val="left" w:pos="275"/>
+              </w:tabs>
+              <w:spacing w:after="0" w:line="240" w:lineRule="auto"/>
+              <w:jc w:val="both"/>
+              <w:rPr>
+                <w:rFonts w:ascii="Tahoma" w:eastAsia="Times New Roman" w:hAnsi="Tahoma" w:cs="Tahoma"/>
+                <w:sz w:val="20"/>
+                <w:szCs w:val="24"/>
+                <w:lang w:eastAsia="es-ES"/>
+              </w:rPr>
+            </w:pPr>
+          </w:p>
+          <w:p>
+            <w:pPr>
+              <w:tabs>
+                <w:tab w:val="left" w:pos="165"/>
+                <w:tab w:val="left" w:pos="275"/>
+              </w:tabs>
+              <w:spacing w:after="0" w:line="240" w:lineRule="auto"/>
+              <w:jc w:val="both"/>
+              <w:rPr>
+                <w:rFonts w:ascii="Tahoma" w:eastAsia="Times New Roman" w:hAnsi="Tahoma" w:cs="Tahoma"/>
+                <w:sz w:val="20"/>
+                <w:szCs w:val="24"/>
+                <w:lang w:eastAsia="es-ES"/>
+              </w:rPr>
+            </w:pPr>
+          </w:p>
+          <w:p>
+            <w:pPr>
+              <w:tabs>
+                <w:tab w:val="left" w:pos="165"/>
+                <w:tab w:val="left" w:pos="275"/>
+              </w:tabs>
+              <w:spacing w:after="0" w:line="240" w:lineRule="auto"/>
+              <w:jc w:val="both"/>
+              <w:rPr>
+                <w:rFonts w:ascii="Tahoma" w:eastAsia="Times New Roman" w:hAnsi="Tahoma" w:cs="Tahoma"/>
+                <w:sz w:val="20"/>
+                <w:szCs w:val="24"/>
+                <w:lang w:eastAsia="es-ES"/>
+              </w:rPr>
+            </w:pPr>
+          </w:p>
+          <w:p>
+            <w:pPr>
+              <w:tabs>
+                <w:tab w:val="left" w:pos="165"/>
+                <w:tab w:val="left" w:pos="275"/>
+              </w:tabs>
+              <w:spacing w:after="0" w:line="240" w:lineRule="auto"/>
+              <w:jc w:val="both"/>
+              <w:rPr>
+                <w:rFonts w:ascii="Tahoma" w:eastAsia="Times New Roman" w:hAnsi="Tahoma" w:cs="Tahoma"/>
+                <w:sz w:val="20"/>
+                <w:szCs w:val="24"/>
+                <w:lang w:eastAsia="es-ES"/>
+              </w:rPr>
+            </w:pPr>
+          </w:p>
+          <w:p>
+            <w:pPr>
+              <w:tabs>
+                <w:tab w:val="left" w:pos="165"/>
+                <w:tab w:val="left" w:pos="275"/>
+              </w:tabs>
+              <w:spacing w:after="0" w:line="240" w:lineRule="auto"/>
+              <w:jc w:val="both"/>
+              <w:rPr>
+                <w:rFonts w:ascii="Tahoma" w:eastAsia="Times New Roman" w:hAnsi="Tahoma" w:cs="Tahoma"/>
+                <w:sz w:val="20"/>
+                <w:szCs w:val="24"/>
+                <w:lang w:eastAsia="es-ES"/>
+              </w:rPr>
+            </w:pPr>
+          </w:p>
+          <w:p>
+            <w:pPr>
+              <w:tabs>
+                <w:tab w:val="left" w:pos="165"/>
+                <w:tab w:val="left" w:pos="275"/>
+              </w:tabs>
+              <w:spacing w:after="0" w:line="240" w:lineRule="auto"/>
+              <w:jc w:val="both"/>
+              <w:rPr>
+                <w:rFonts w:ascii="Tahoma" w:eastAsia="Times New Roman" w:hAnsi="Tahoma" w:cs="Tahoma"/>
+                <w:sz w:val="20"/>
+                <w:szCs w:val="24"/>
+                <w:lang w:eastAsia="es-ES"/>
+              </w:rPr>
+            </w:pPr>
+          </w:p>
+          <w:p>
+            <w:pPr>
+              <w:tabs>
+                <w:tab w:val="left" w:pos="165"/>
+                <w:tab w:val="left" w:pos="275"/>
+              </w:tabs>
+              <w:spacing w:after="0" w:line="240" w:lineRule="auto"/>
+              <w:jc w:val="both"/>
+              <w:rPr>
+                <w:rFonts w:ascii="Tahoma" w:eastAsia="Times New Roman" w:hAnsi="Tahoma" w:cs="Tahoma"/>
+                <w:sz w:val="20"/>
+                <w:szCs w:val="24"/>
+                <w:lang w:eastAsia="es-ES"/>
+              </w:rPr>
+            </w:pPr>
+          </w:p>
+          <w:p>
+            <w:pPr>
+              <w:tabs>
+                <w:tab w:val="left" w:pos="165"/>
+                <w:tab w:val="left" w:pos="275"/>
+              </w:tabs>
+              <w:spacing w:after="0" w:line="240" w:lineRule="auto"/>
+              <w:jc w:val="both"/>
+              <w:rPr>
+                <w:rFonts w:ascii="Tahoma" w:eastAsia="Times New Roman" w:hAnsi="Tahoma" w:cs="Tahoma"/>
+                <w:sz w:val="20"/>
+                <w:szCs w:val="24"/>
+                <w:lang w:eastAsia="es-ES"/>
+              </w:rPr>
+            </w:pPr>
+          </w:p>
+          <w:p>
+            <w:pPr>
+              <w:tabs>
+                <w:tab w:val="left" w:pos="165"/>
+                <w:tab w:val="left" w:pos="275"/>
+              </w:tabs>
+              <w:spacing w:after="0" w:line="240" w:lineRule="auto"/>
+              <w:jc w:val="both"/>
+              <w:rPr>
+                <w:rFonts w:ascii="Tahoma" w:eastAsia="Times New Roman" w:hAnsi="Tahoma" w:cs="Tahoma"/>
+                <w:sz w:val="20"/>
+                <w:szCs w:val="24"/>
+                <w:lang w:eastAsia="es-ES"/>
+              </w:rPr>
+            </w:pPr>
+          </w:p>
+          <w:p>
+            <w:pPr>
+              <w:tabs>
+                <w:tab w:val="left" w:pos="165"/>
+                <w:tab w:val="left" w:pos="275"/>
+              </w:tabs>
+              <w:spacing w:after="0" w:line="240" w:lineRule="auto"/>
+              <w:jc w:val="both"/>
+              <w:rPr>
+                <w:rFonts w:ascii="Tahoma" w:eastAsia="Times New Roman" w:hAnsi="Tahoma" w:cs="Tahoma"/>
+                <w:sz w:val="20"/>
+                <w:szCs w:val="24"/>
+                <w:lang w:eastAsia="es-ES"/>
+              </w:rPr>
+            </w:pPr>
+          </w:p>
+          <w:p>
+            <w:pPr>
+              <w:tabs>
+                <w:tab w:val="left" w:pos="165"/>
+                <w:tab w:val="left" w:pos="275"/>
+              </w:tabs>
+              <w:spacing w:after="0" w:line="240" w:lineRule="auto"/>
+              <w:jc w:val="both"/>
+              <w:rPr>
+                <w:rFonts w:ascii="Tahoma" w:eastAsia="Times New Roman" w:hAnsi="Tahoma" w:cs="Tahoma"/>
+                <w:sz w:val="20"/>
+                <w:szCs w:val="24"/>
+                <w:lang w:eastAsia="es-ES"/>
+              </w:rPr>
+            </w:pPr>
+          </w:p>
+          <w:p>
+            <w:pPr>
+              <w:pStyle w:val="Prrafodelista"/>
+              <w:numPr>
+                <w:ilvl w:val="0"/>
+                <w:numId w:val="22"/>
+              </w:numPr>
+              <w:tabs>
+                <w:tab w:val="left" w:pos="165"/>
+                <w:tab w:val="left" w:pos="275"/>
+              </w:tabs>
+              <w:spacing w:after="0" w:line="240" w:lineRule="auto"/>
+              <w:ind w:left="0" w:firstLine="0"/>
+              <w:jc w:val="both"/>
+              <w:rPr>
+                <w:rFonts w:ascii="Tahoma" w:eastAsia="Times New Roman" w:hAnsi="Tahoma" w:cs="Tahoma"/>
+                <w:sz w:val="20"/>
+                <w:szCs w:val="24"/>
+                <w:lang w:eastAsia="es-ES"/>
+              </w:rPr>
+            </w:pPr>
+            <w:r>
+              <w:rPr>
+                <w:rFonts w:ascii="Tahoma" w:eastAsia="Times New Roman" w:hAnsi="Tahoma" w:cs="Tahoma"/>
+                <w:sz w:val="20"/>
+                <w:szCs w:val="24"/>
+                <w:lang w:eastAsia="es-ES"/>
+              </w:rPr>
+              <w:t>El RAM selecciona que el paciente</w:t>
+            </w:r>
+            <w:r>
+              <w:rPr>
+                <w:rFonts w:ascii="Tahoma" w:eastAsia="Times New Roman" w:hAnsi="Tahoma" w:cs="Tahoma"/>
+                <w:sz w:val="20"/>
+                <w:szCs w:val="24"/>
+                <w:lang w:eastAsia="es-ES"/>
+              </w:rPr>
+              <w:t xml:space="preserve"> no</w:t>
+            </w:r>
+            <w:r>
+              <w:rPr>
+                <w:rFonts w:ascii="Tahoma" w:eastAsia="Times New Roman" w:hAnsi="Tahoma" w:cs="Tahoma"/>
+                <w:sz w:val="20"/>
+                <w:szCs w:val="24"/>
+                <w:lang w:eastAsia="es-ES"/>
+              </w:rPr>
+              <w:t xml:space="preserve"> siente dolor.</w:t>
+            </w:r>
+          </w:p>
+          <w:p>
+            <w:pPr>
+              <w:tabs>
+                <w:tab w:val="left" w:pos="165"/>
+                <w:tab w:val="left" w:pos="275"/>
+              </w:tabs>
+              <w:spacing w:after="0" w:line="240" w:lineRule="auto"/>
+              <w:jc w:val="both"/>
+              <w:rPr>
+                <w:rFonts w:ascii="Tahoma" w:eastAsia="Times New Roman" w:hAnsi="Tahoma" w:cs="Tahoma"/>
+                <w:sz w:val="20"/>
+                <w:szCs w:val="24"/>
+                <w:lang w:eastAsia="es-ES"/>
+              </w:rPr>
+            </w:pPr>
+          </w:p>
+          <w:p>
+            <w:pPr>
+              <w:tabs>
+                <w:tab w:val="left" w:pos="165"/>
+                <w:tab w:val="left" w:pos="275"/>
+              </w:tabs>
+              <w:spacing w:after="0" w:line="240" w:lineRule="auto"/>
+              <w:jc w:val="both"/>
+              <w:rPr>
+                <w:rFonts w:ascii="Tahoma" w:eastAsia="Times New Roman" w:hAnsi="Tahoma" w:cs="Tahoma"/>
+                <w:sz w:val="20"/>
+                <w:szCs w:val="24"/>
+                <w:lang w:eastAsia="es-ES"/>
+              </w:rPr>
+            </w:pPr>
+          </w:p>
+          <w:p>
+            <w:pPr>
+              <w:tabs>
+                <w:tab w:val="left" w:pos="165"/>
+                <w:tab w:val="left" w:pos="275"/>
+              </w:tabs>
+              <w:spacing w:after="0" w:line="240" w:lineRule="auto"/>
+              <w:jc w:val="both"/>
+              <w:rPr>
+                <w:rFonts w:ascii="Tahoma" w:eastAsia="Times New Roman" w:hAnsi="Tahoma" w:cs="Tahoma"/>
+                <w:sz w:val="20"/>
+                <w:szCs w:val="24"/>
+                <w:lang w:eastAsia="es-ES"/>
+              </w:rPr>
+            </w:pPr>
+          </w:p>
+          <w:p>
+            <w:pPr>
+              <w:tabs>
+                <w:tab w:val="left" w:pos="165"/>
+                <w:tab w:val="left" w:pos="275"/>
+              </w:tabs>
+              <w:spacing w:after="0" w:line="240" w:lineRule="auto"/>
+              <w:jc w:val="both"/>
+              <w:rPr>
+                <w:rFonts w:ascii="Tahoma" w:eastAsia="Times New Roman" w:hAnsi="Tahoma" w:cs="Tahoma"/>
+                <w:sz w:val="20"/>
+                <w:szCs w:val="24"/>
+                <w:lang w:eastAsia="es-ES"/>
+              </w:rPr>
+            </w:pPr>
+          </w:p>
+          <w:p>
+            <w:pPr>
+              <w:tabs>
+                <w:tab w:val="left" w:pos="165"/>
+                <w:tab w:val="left" w:pos="275"/>
+              </w:tabs>
+              <w:spacing w:after="0" w:line="240" w:lineRule="auto"/>
+              <w:jc w:val="both"/>
+              <w:rPr>
+                <w:rFonts w:ascii="Tahoma" w:eastAsia="Times New Roman" w:hAnsi="Tahoma" w:cs="Tahoma"/>
+                <w:sz w:val="20"/>
+                <w:szCs w:val="24"/>
+                <w:lang w:eastAsia="es-ES"/>
+              </w:rPr>
+            </w:pPr>
+          </w:p>
+          <w:p>
+            <w:pPr>
+              <w:tabs>
+                <w:tab w:val="left" w:pos="165"/>
+                <w:tab w:val="left" w:pos="275"/>
+              </w:tabs>
+              <w:spacing w:after="0" w:line="240" w:lineRule="auto"/>
+              <w:jc w:val="both"/>
+              <w:rPr>
+                <w:rFonts w:ascii="Tahoma" w:eastAsia="Times New Roman" w:hAnsi="Tahoma" w:cs="Tahoma"/>
+                <w:sz w:val="20"/>
+                <w:szCs w:val="24"/>
+                <w:lang w:eastAsia="es-ES"/>
+              </w:rPr>
+            </w:pPr>
+          </w:p>
+          <w:p>
+            <w:pPr>
+              <w:tabs>
+                <w:tab w:val="left" w:pos="165"/>
+                <w:tab w:val="left" w:pos="275"/>
+              </w:tabs>
+              <w:spacing w:after="0" w:line="240" w:lineRule="auto"/>
+              <w:jc w:val="both"/>
+              <w:rPr>
+                <w:rFonts w:ascii="Tahoma" w:eastAsia="Times New Roman" w:hAnsi="Tahoma" w:cs="Tahoma"/>
+                <w:sz w:val="20"/>
+                <w:szCs w:val="24"/>
+                <w:lang w:eastAsia="es-ES"/>
+              </w:rPr>
+            </w:pPr>
+          </w:p>
+          <w:p>
+            <w:pPr>
+              <w:tabs>
+                <w:tab w:val="left" w:pos="165"/>
+                <w:tab w:val="left" w:pos="275"/>
+              </w:tabs>
+              <w:spacing w:after="0" w:line="240" w:lineRule="auto"/>
+              <w:jc w:val="both"/>
+              <w:rPr>
+                <w:rFonts w:ascii="Tahoma" w:eastAsia="Times New Roman" w:hAnsi="Tahoma" w:cs="Tahoma"/>
+                <w:sz w:val="20"/>
+                <w:szCs w:val="24"/>
+                <w:lang w:eastAsia="es-ES"/>
+              </w:rPr>
+            </w:pPr>
+          </w:p>
+          <w:p>
+            <w:pPr>
+              <w:tabs>
+                <w:tab w:val="left" w:pos="165"/>
+                <w:tab w:val="left" w:pos="275"/>
+              </w:tabs>
+              <w:spacing w:after="0" w:line="240" w:lineRule="auto"/>
+              <w:jc w:val="both"/>
+              <w:rPr>
+                <w:rFonts w:ascii="Tahoma" w:eastAsia="Times New Roman" w:hAnsi="Tahoma" w:cs="Tahoma"/>
+                <w:sz w:val="20"/>
+                <w:szCs w:val="24"/>
+                <w:lang w:eastAsia="es-ES"/>
+              </w:rPr>
+            </w:pPr>
+          </w:p>
+          <w:p>
+            <w:pPr>
+              <w:tabs>
+                <w:tab w:val="left" w:pos="165"/>
+                <w:tab w:val="left" w:pos="275"/>
+              </w:tabs>
+              <w:spacing w:after="0" w:line="240" w:lineRule="auto"/>
+              <w:jc w:val="both"/>
+              <w:rPr>
+                <w:rFonts w:ascii="Tahoma" w:eastAsia="Times New Roman" w:hAnsi="Tahoma" w:cs="Tahoma"/>
+                <w:sz w:val="20"/>
+                <w:szCs w:val="24"/>
+                <w:lang w:eastAsia="es-ES"/>
+              </w:rPr>
+            </w:pPr>
+          </w:p>
+          <w:p>
+            <w:pPr>
+              <w:tabs>
+                <w:tab w:val="left" w:pos="165"/>
+                <w:tab w:val="left" w:pos="275"/>
+              </w:tabs>
+              <w:spacing w:after="0" w:line="240" w:lineRule="auto"/>
+              <w:jc w:val="both"/>
+              <w:rPr>
+                <w:rFonts w:ascii="Tahoma" w:eastAsia="Times New Roman" w:hAnsi="Tahoma" w:cs="Tahoma"/>
+                <w:sz w:val="20"/>
+                <w:szCs w:val="24"/>
+                <w:lang w:eastAsia="es-ES"/>
+              </w:rPr>
+            </w:pPr>
+          </w:p>
+          <w:p>
+            <w:pPr>
+              <w:tabs>
+                <w:tab w:val="left" w:pos="165"/>
+                <w:tab w:val="left" w:pos="275"/>
+              </w:tabs>
+              <w:spacing w:after="0" w:line="240" w:lineRule="auto"/>
+              <w:jc w:val="both"/>
+              <w:rPr>
+                <w:rFonts w:ascii="Tahoma" w:eastAsia="Times New Roman" w:hAnsi="Tahoma" w:cs="Tahoma"/>
+                <w:sz w:val="20"/>
+                <w:szCs w:val="24"/>
+                <w:lang w:eastAsia="es-ES"/>
+              </w:rPr>
+            </w:pPr>
+          </w:p>
+          <w:p>
+            <w:pPr>
+              <w:tabs>
+                <w:tab w:val="left" w:pos="165"/>
+                <w:tab w:val="left" w:pos="275"/>
+              </w:tabs>
+              <w:spacing w:after="0" w:line="240" w:lineRule="auto"/>
+              <w:jc w:val="both"/>
+              <w:rPr>
+                <w:rFonts w:ascii="Tahoma" w:eastAsia="Times New Roman" w:hAnsi="Tahoma" w:cs="Tahoma"/>
+                <w:sz w:val="20"/>
+                <w:szCs w:val="24"/>
+                <w:lang w:eastAsia="es-ES"/>
+              </w:rPr>
+            </w:pPr>
+          </w:p>
+          <w:p>
+            <w:pPr>
+              <w:tabs>
+                <w:tab w:val="left" w:pos="165"/>
+                <w:tab w:val="left" w:pos="275"/>
+              </w:tabs>
+              <w:spacing w:after="0" w:line="240" w:lineRule="auto"/>
+              <w:jc w:val="both"/>
+              <w:rPr>
+                <w:rFonts w:ascii="Tahoma" w:eastAsia="Times New Roman" w:hAnsi="Tahoma" w:cs="Tahoma"/>
+                <w:sz w:val="20"/>
+                <w:szCs w:val="24"/>
+                <w:lang w:eastAsia="es-ES"/>
+              </w:rPr>
+            </w:pPr>
+          </w:p>
+          <w:p>
+            <w:pPr>
+              <w:tabs>
+                <w:tab w:val="left" w:pos="165"/>
+                <w:tab w:val="left" w:pos="275"/>
+              </w:tabs>
+              <w:spacing w:after="0" w:line="240" w:lineRule="auto"/>
+              <w:jc w:val="both"/>
+              <w:rPr>
+                <w:rFonts w:ascii="Tahoma" w:eastAsia="Times New Roman" w:hAnsi="Tahoma" w:cs="Tahoma"/>
+                <w:sz w:val="20"/>
+                <w:szCs w:val="24"/>
+                <w:lang w:eastAsia="es-ES"/>
+              </w:rPr>
+            </w:pPr>
+          </w:p>
+          <w:p>
+            <w:pPr>
+              <w:tabs>
+                <w:tab w:val="left" w:pos="165"/>
+                <w:tab w:val="left" w:pos="275"/>
+              </w:tabs>
+              <w:spacing w:after="0" w:line="240" w:lineRule="auto"/>
+              <w:jc w:val="both"/>
+              <w:rPr>
+                <w:rFonts w:ascii="Tahoma" w:eastAsia="Times New Roman" w:hAnsi="Tahoma" w:cs="Tahoma"/>
+                <w:sz w:val="20"/>
+                <w:szCs w:val="24"/>
+                <w:lang w:eastAsia="es-ES"/>
+              </w:rPr>
+            </w:pPr>
+          </w:p>
+          <w:p>
+            <w:pPr>
+              <w:tabs>
+                <w:tab w:val="left" w:pos="165"/>
+                <w:tab w:val="left" w:pos="275"/>
+              </w:tabs>
+              <w:spacing w:after="0" w:line="240" w:lineRule="auto"/>
+              <w:jc w:val="both"/>
+              <w:rPr>
+                <w:rFonts w:ascii="Tahoma" w:eastAsia="Times New Roman" w:hAnsi="Tahoma" w:cs="Tahoma"/>
+                <w:sz w:val="20"/>
+                <w:szCs w:val="24"/>
+                <w:lang w:eastAsia="es-ES"/>
+              </w:rPr>
+            </w:pPr>
+          </w:p>
+          <w:p>
+            <w:pPr>
+              <w:tabs>
+                <w:tab w:val="left" w:pos="165"/>
+                <w:tab w:val="left" w:pos="275"/>
+              </w:tabs>
+              <w:spacing w:after="0" w:line="240" w:lineRule="auto"/>
+              <w:jc w:val="both"/>
+              <w:rPr>
+                <w:rFonts w:ascii="Tahoma" w:eastAsia="Times New Roman" w:hAnsi="Tahoma" w:cs="Tahoma"/>
+                <w:sz w:val="20"/>
+                <w:szCs w:val="24"/>
+                <w:lang w:eastAsia="es-ES"/>
+              </w:rPr>
+            </w:pPr>
+          </w:p>
+          <w:p>
+            <w:pPr>
+              <w:tabs>
+                <w:tab w:val="left" w:pos="165"/>
+                <w:tab w:val="left" w:pos="275"/>
+              </w:tabs>
+              <w:spacing w:after="0" w:line="240" w:lineRule="auto"/>
+              <w:jc w:val="both"/>
+              <w:rPr>
+                <w:rFonts w:ascii="Tahoma" w:eastAsia="Times New Roman" w:hAnsi="Tahoma" w:cs="Tahoma"/>
+                <w:sz w:val="20"/>
+                <w:szCs w:val="24"/>
+                <w:lang w:eastAsia="es-ES"/>
+              </w:rPr>
+            </w:pPr>
+          </w:p>
+          <w:p>
+            <w:pPr>
+              <w:tabs>
+                <w:tab w:val="left" w:pos="165"/>
+                <w:tab w:val="left" w:pos="275"/>
+              </w:tabs>
+              <w:spacing w:after="0" w:line="240" w:lineRule="auto"/>
+              <w:jc w:val="both"/>
+              <w:rPr>
+                <w:rFonts w:ascii="Tahoma" w:eastAsia="Times New Roman" w:hAnsi="Tahoma" w:cs="Tahoma"/>
+                <w:sz w:val="20"/>
+                <w:szCs w:val="24"/>
+                <w:lang w:eastAsia="es-ES"/>
+              </w:rPr>
+            </w:pPr>
+          </w:p>
+          <w:p>
+            <w:pPr>
+              <w:tabs>
+                <w:tab w:val="left" w:pos="165"/>
+                <w:tab w:val="left" w:pos="275"/>
+              </w:tabs>
+              <w:spacing w:after="0" w:line="240" w:lineRule="auto"/>
+              <w:jc w:val="both"/>
+              <w:rPr>
+                <w:rFonts w:ascii="Tahoma" w:eastAsia="Times New Roman" w:hAnsi="Tahoma" w:cs="Tahoma"/>
+                <w:sz w:val="20"/>
+                <w:szCs w:val="24"/>
+                <w:lang w:eastAsia="es-ES"/>
+              </w:rPr>
+            </w:pPr>
+          </w:p>
+          <w:p>
+            <w:pPr>
+              <w:tabs>
+                <w:tab w:val="left" w:pos="165"/>
+                <w:tab w:val="left" w:pos="275"/>
+              </w:tabs>
+              <w:spacing w:after="0" w:line="240" w:lineRule="auto"/>
+              <w:jc w:val="both"/>
+              <w:rPr>
+                <w:rFonts w:ascii="Tahoma" w:eastAsia="Times New Roman" w:hAnsi="Tahoma" w:cs="Tahoma"/>
+                <w:sz w:val="20"/>
+                <w:szCs w:val="24"/>
+                <w:lang w:eastAsia="es-ES"/>
+              </w:rPr>
+            </w:pPr>
+          </w:p>
+          <w:p>
+            <w:pPr>
+              <w:tabs>
+                <w:tab w:val="left" w:pos="165"/>
+                <w:tab w:val="left" w:pos="275"/>
+              </w:tabs>
+              <w:spacing w:after="0" w:line="240" w:lineRule="auto"/>
+              <w:jc w:val="both"/>
+              <w:rPr>
+                <w:rFonts w:ascii="Tahoma" w:eastAsia="Times New Roman" w:hAnsi="Tahoma" w:cs="Tahoma"/>
+                <w:sz w:val="20"/>
+                <w:szCs w:val="24"/>
+                <w:lang w:eastAsia="es-ES"/>
+              </w:rPr>
+            </w:pPr>
+          </w:p>
+          <w:p>
+            <w:pPr>
+              <w:tabs>
+                <w:tab w:val="left" w:pos="165"/>
+                <w:tab w:val="left" w:pos="275"/>
+              </w:tabs>
+              <w:spacing w:after="0" w:line="240" w:lineRule="auto"/>
+              <w:jc w:val="both"/>
+              <w:rPr>
+                <w:rFonts w:ascii="Tahoma" w:eastAsia="Times New Roman" w:hAnsi="Tahoma" w:cs="Tahoma"/>
+                <w:sz w:val="20"/>
+                <w:szCs w:val="24"/>
+                <w:lang w:eastAsia="es-ES"/>
+              </w:rPr>
+            </w:pPr>
+          </w:p>
+          <w:p>
+            <w:pPr>
+              <w:tabs>
+                <w:tab w:val="left" w:pos="165"/>
+                <w:tab w:val="left" w:pos="275"/>
+              </w:tabs>
+              <w:spacing w:after="0" w:line="240" w:lineRule="auto"/>
+              <w:jc w:val="both"/>
+              <w:rPr>
+                <w:rFonts w:ascii="Tahoma" w:eastAsia="Times New Roman" w:hAnsi="Tahoma" w:cs="Tahoma"/>
+                <w:sz w:val="20"/>
+                <w:szCs w:val="24"/>
+                <w:lang w:eastAsia="es-ES"/>
+              </w:rPr>
+            </w:pPr>
+          </w:p>
+          <w:p>
+            <w:pPr>
+              <w:pStyle w:val="Prrafodelista"/>
+              <w:numPr>
+                <w:ilvl w:val="0"/>
+                <w:numId w:val="22"/>
+              </w:numPr>
+              <w:tabs>
+                <w:tab w:val="left" w:pos="165"/>
+                <w:tab w:val="left" w:pos="275"/>
+              </w:tabs>
+              <w:spacing w:after="0" w:line="240" w:lineRule="auto"/>
+              <w:ind w:left="0" w:firstLine="0"/>
+              <w:jc w:val="both"/>
+              <w:rPr>
+                <w:rFonts w:ascii="Tahoma" w:eastAsia="Times New Roman" w:hAnsi="Tahoma" w:cs="Tahoma"/>
+                <w:sz w:val="20"/>
+                <w:szCs w:val="24"/>
+                <w:lang w:eastAsia="es-ES"/>
+              </w:rPr>
+            </w:pPr>
+            <w:r>
+              <w:rPr>
+                <w:rFonts w:ascii="Tahoma" w:eastAsia="Times New Roman" w:hAnsi="Tahoma" w:cs="Tahoma"/>
+                <w:sz w:val="20"/>
+                <w:szCs w:val="24"/>
+                <w:lang w:eastAsia="es-ES"/>
+              </w:rPr>
+              <w:lastRenderedPageBreak/>
+              <w:t>El RAM ingresa hacia donde se irradia la molestia o dolor.</w:t>
+            </w:r>
+          </w:p>
+          <w:p>
+            <w:pPr>
+              <w:pStyle w:val="Prrafodelista"/>
+              <w:numPr>
+                <w:ilvl w:val="0"/>
+                <w:numId w:val="22"/>
+              </w:numPr>
+              <w:tabs>
+                <w:tab w:val="left" w:pos="165"/>
+                <w:tab w:val="left" w:pos="275"/>
+              </w:tabs>
+              <w:spacing w:after="0" w:line="240" w:lineRule="auto"/>
+              <w:ind w:left="0" w:firstLine="0"/>
+              <w:jc w:val="both"/>
+              <w:rPr>
+                <w:rFonts w:ascii="Tahoma" w:eastAsia="Times New Roman" w:hAnsi="Tahoma" w:cs="Tahoma"/>
+                <w:sz w:val="20"/>
+                <w:szCs w:val="24"/>
+                <w:lang w:eastAsia="es-ES"/>
+              </w:rPr>
+            </w:pPr>
+            <w:r>
+              <w:rPr>
+                <w:rFonts w:ascii="Tahoma" w:eastAsia="Times New Roman" w:hAnsi="Tahoma" w:cs="Tahoma"/>
+                <w:sz w:val="20"/>
+                <w:szCs w:val="24"/>
+                <w:lang w:eastAsia="es-ES"/>
+              </w:rPr>
+              <w:t>El sistema m</w:t>
+            </w:r>
+            <w:r>
+              <w:rPr>
+                <w:rFonts w:ascii="Tahoma" w:eastAsia="Times New Roman" w:hAnsi="Tahoma" w:cs="Tahoma"/>
+                <w:sz w:val="20"/>
+                <w:szCs w:val="24"/>
+                <w:lang w:eastAsia="es-ES"/>
+              </w:rPr>
+              <w:t>uestra los elementos del tiempo.</w:t>
+            </w:r>
+          </w:p>
+          <w:p>
+            <w:pPr>
+              <w:pStyle w:val="Prrafodelista"/>
+              <w:numPr>
+                <w:ilvl w:val="0"/>
+                <w:numId w:val="22"/>
+              </w:numPr>
+              <w:tabs>
+                <w:tab w:val="left" w:pos="417"/>
+              </w:tabs>
+              <w:spacing w:after="0" w:line="240" w:lineRule="auto"/>
+              <w:ind w:left="0" w:firstLine="0"/>
+              <w:jc w:val="both"/>
+              <w:rPr>
+                <w:rFonts w:ascii="Tahoma" w:eastAsia="Times New Roman" w:hAnsi="Tahoma" w:cs="Tahoma"/>
+                <w:sz w:val="20"/>
+                <w:szCs w:val="24"/>
+                <w:lang w:eastAsia="es-ES"/>
+              </w:rPr>
+            </w:pPr>
+            <w:r>
+              <w:rPr>
+                <w:rFonts w:ascii="Tahoma" w:eastAsia="Times New Roman" w:hAnsi="Tahoma" w:cs="Tahoma"/>
+                <w:sz w:val="20"/>
+                <w:szCs w:val="24"/>
+                <w:lang w:eastAsia="es-ES"/>
+              </w:rPr>
+              <w:t>El sistema muestra las descripciones del tiempo.</w:t>
+            </w:r>
+          </w:p>
+          <w:p>
+            <w:pPr>
+              <w:pStyle w:val="Prrafodelista"/>
+              <w:numPr>
+                <w:ilvl w:val="0"/>
+                <w:numId w:val="22"/>
+              </w:numPr>
+              <w:tabs>
+                <w:tab w:val="left" w:pos="417"/>
+              </w:tabs>
+              <w:spacing w:after="0" w:line="240" w:lineRule="auto"/>
+              <w:ind w:left="0" w:firstLine="0"/>
+              <w:jc w:val="both"/>
+              <w:rPr>
+                <w:rFonts w:ascii="Tahoma" w:eastAsia="Times New Roman" w:hAnsi="Tahoma" w:cs="Tahoma"/>
+                <w:sz w:val="20"/>
+                <w:szCs w:val="24"/>
+                <w:lang w:eastAsia="es-ES"/>
+              </w:rPr>
+            </w:pPr>
+            <w:r>
+              <w:rPr>
+                <w:rFonts w:ascii="Tahoma" w:eastAsia="Times New Roman" w:hAnsi="Tahoma" w:cs="Tahoma"/>
+                <w:sz w:val="20"/>
+                <w:szCs w:val="24"/>
+                <w:lang w:eastAsia="es-ES"/>
+              </w:rPr>
+              <w:t>El RAM ingresa la fecha comienzo del síntoma.</w:t>
+            </w:r>
+          </w:p>
+          <w:p>
+            <w:pPr>
+              <w:tabs>
+                <w:tab w:val="left" w:pos="417"/>
+              </w:tabs>
+              <w:spacing w:after="0" w:line="240" w:lineRule="auto"/>
+              <w:jc w:val="both"/>
+              <w:rPr>
+                <w:rFonts w:ascii="Tahoma" w:eastAsia="Times New Roman" w:hAnsi="Tahoma" w:cs="Tahoma"/>
+                <w:sz w:val="20"/>
+                <w:szCs w:val="24"/>
+                <w:lang w:eastAsia="es-ES"/>
+              </w:rPr>
+            </w:pPr>
+          </w:p>
+          <w:p>
+            <w:pPr>
+              <w:tabs>
+                <w:tab w:val="left" w:pos="417"/>
+              </w:tabs>
+              <w:spacing w:after="0" w:line="240" w:lineRule="auto"/>
+              <w:jc w:val="both"/>
+              <w:rPr>
+                <w:rFonts w:ascii="Tahoma" w:eastAsia="Times New Roman" w:hAnsi="Tahoma" w:cs="Tahoma"/>
+                <w:sz w:val="20"/>
+                <w:szCs w:val="24"/>
+                <w:lang w:eastAsia="es-ES"/>
+              </w:rPr>
+            </w:pPr>
+          </w:p>
+          <w:p>
+            <w:pPr>
+              <w:tabs>
+                <w:tab w:val="left" w:pos="417"/>
+              </w:tabs>
+              <w:spacing w:after="0" w:line="240" w:lineRule="auto"/>
+              <w:jc w:val="both"/>
+              <w:rPr>
+                <w:rFonts w:ascii="Tahoma" w:eastAsia="Times New Roman" w:hAnsi="Tahoma" w:cs="Tahoma"/>
+                <w:sz w:val="20"/>
+                <w:szCs w:val="24"/>
+                <w:lang w:eastAsia="es-ES"/>
+              </w:rPr>
+            </w:pPr>
+          </w:p>
+          <w:p>
+            <w:pPr>
+              <w:tabs>
+                <w:tab w:val="left" w:pos="417"/>
+              </w:tabs>
+              <w:spacing w:after="0" w:line="240" w:lineRule="auto"/>
+              <w:jc w:val="both"/>
+              <w:rPr>
+                <w:rFonts w:ascii="Tahoma" w:eastAsia="Times New Roman" w:hAnsi="Tahoma" w:cs="Tahoma"/>
+                <w:sz w:val="20"/>
+                <w:szCs w:val="24"/>
+                <w:lang w:eastAsia="es-ES"/>
+              </w:rPr>
+            </w:pPr>
+          </w:p>
+          <w:p>
+            <w:pPr>
+              <w:tabs>
+                <w:tab w:val="left" w:pos="417"/>
+              </w:tabs>
+              <w:spacing w:after="0" w:line="240" w:lineRule="auto"/>
+              <w:jc w:val="both"/>
+              <w:rPr>
+                <w:rFonts w:ascii="Tahoma" w:eastAsia="Times New Roman" w:hAnsi="Tahoma" w:cs="Tahoma"/>
+                <w:sz w:val="20"/>
+                <w:szCs w:val="24"/>
+                <w:lang w:eastAsia="es-ES"/>
+              </w:rPr>
+            </w:pPr>
+          </w:p>
+          <w:p>
+            <w:pPr>
+              <w:tabs>
+                <w:tab w:val="left" w:pos="417"/>
+              </w:tabs>
+              <w:spacing w:after="0" w:line="240" w:lineRule="auto"/>
+              <w:jc w:val="both"/>
+              <w:rPr>
+                <w:rFonts w:ascii="Tahoma" w:eastAsia="Times New Roman" w:hAnsi="Tahoma" w:cs="Tahoma"/>
+                <w:sz w:val="20"/>
+                <w:szCs w:val="24"/>
+                <w:lang w:eastAsia="es-ES"/>
+              </w:rPr>
+            </w:pPr>
+          </w:p>
+          <w:p>
+            <w:pPr>
+              <w:tabs>
+                <w:tab w:val="left" w:pos="417"/>
+              </w:tabs>
+              <w:spacing w:after="0" w:line="240" w:lineRule="auto"/>
+              <w:jc w:val="both"/>
+              <w:rPr>
+                <w:rFonts w:ascii="Tahoma" w:eastAsia="Times New Roman" w:hAnsi="Tahoma" w:cs="Tahoma"/>
+                <w:sz w:val="20"/>
+                <w:szCs w:val="24"/>
+                <w:lang w:eastAsia="es-ES"/>
+              </w:rPr>
+            </w:pPr>
+          </w:p>
+          <w:p>
+            <w:pPr>
+              <w:tabs>
+                <w:tab w:val="left" w:pos="417"/>
+              </w:tabs>
+              <w:spacing w:after="0" w:line="240" w:lineRule="auto"/>
+              <w:jc w:val="both"/>
+              <w:rPr>
+                <w:rFonts w:ascii="Tahoma" w:eastAsia="Times New Roman" w:hAnsi="Tahoma" w:cs="Tahoma"/>
+                <w:sz w:val="20"/>
+                <w:szCs w:val="24"/>
+                <w:lang w:eastAsia="es-ES"/>
+              </w:rPr>
+            </w:pPr>
+          </w:p>
+          <w:p>
+            <w:pPr>
+              <w:tabs>
+                <w:tab w:val="left" w:pos="417"/>
+              </w:tabs>
+              <w:spacing w:after="0" w:line="240" w:lineRule="auto"/>
+              <w:jc w:val="both"/>
+              <w:rPr>
+                <w:rFonts w:ascii="Tahoma" w:eastAsia="Times New Roman" w:hAnsi="Tahoma" w:cs="Tahoma"/>
+                <w:sz w:val="20"/>
+                <w:szCs w:val="24"/>
+                <w:lang w:eastAsia="es-ES"/>
+              </w:rPr>
+            </w:pPr>
+          </w:p>
+          <w:p>
+            <w:pPr>
+              <w:tabs>
+                <w:tab w:val="left" w:pos="417"/>
+              </w:tabs>
+              <w:spacing w:after="0" w:line="240" w:lineRule="auto"/>
+              <w:jc w:val="both"/>
+              <w:rPr>
+                <w:rFonts w:ascii="Tahoma" w:eastAsia="Times New Roman" w:hAnsi="Tahoma" w:cs="Tahoma"/>
+                <w:sz w:val="20"/>
+                <w:szCs w:val="24"/>
+                <w:lang w:eastAsia="es-ES"/>
+              </w:rPr>
+            </w:pPr>
+          </w:p>
+          <w:p>
+            <w:pPr>
+              <w:tabs>
+                <w:tab w:val="left" w:pos="417"/>
+              </w:tabs>
+              <w:spacing w:after="0" w:line="240" w:lineRule="auto"/>
+              <w:jc w:val="both"/>
+              <w:rPr>
+                <w:rFonts w:ascii="Tahoma" w:eastAsia="Times New Roman" w:hAnsi="Tahoma" w:cs="Tahoma"/>
+                <w:sz w:val="20"/>
+                <w:szCs w:val="24"/>
+                <w:lang w:eastAsia="es-ES"/>
+              </w:rPr>
+            </w:pPr>
+          </w:p>
+          <w:p>
+            <w:pPr>
+              <w:tabs>
+                <w:tab w:val="left" w:pos="417"/>
+              </w:tabs>
+              <w:spacing w:after="0" w:line="240" w:lineRule="auto"/>
+              <w:jc w:val="both"/>
+              <w:rPr>
+                <w:rFonts w:ascii="Tahoma" w:eastAsia="Times New Roman" w:hAnsi="Tahoma" w:cs="Tahoma"/>
+                <w:sz w:val="20"/>
+                <w:szCs w:val="24"/>
+                <w:lang w:eastAsia="es-ES"/>
+              </w:rPr>
+            </w:pPr>
+          </w:p>
+          <w:p>
+            <w:pPr>
+              <w:tabs>
+                <w:tab w:val="left" w:pos="417"/>
+              </w:tabs>
+              <w:spacing w:after="0" w:line="240" w:lineRule="auto"/>
+              <w:jc w:val="both"/>
+              <w:rPr>
+                <w:rFonts w:ascii="Tahoma" w:eastAsia="Times New Roman" w:hAnsi="Tahoma" w:cs="Tahoma"/>
+                <w:sz w:val="20"/>
+                <w:szCs w:val="24"/>
+                <w:lang w:eastAsia="es-ES"/>
+              </w:rPr>
+            </w:pPr>
+          </w:p>
+          <w:p>
+            <w:pPr>
+              <w:tabs>
+                <w:tab w:val="left" w:pos="417"/>
+              </w:tabs>
+              <w:spacing w:after="0" w:line="240" w:lineRule="auto"/>
+              <w:jc w:val="both"/>
+              <w:rPr>
+                <w:rFonts w:ascii="Tahoma" w:eastAsia="Times New Roman" w:hAnsi="Tahoma" w:cs="Tahoma"/>
+                <w:sz w:val="20"/>
+                <w:szCs w:val="24"/>
+                <w:lang w:eastAsia="es-ES"/>
+              </w:rPr>
+            </w:pPr>
+          </w:p>
+          <w:p>
+            <w:pPr>
+              <w:tabs>
+                <w:tab w:val="left" w:pos="417"/>
+              </w:tabs>
+              <w:spacing w:after="0" w:line="240" w:lineRule="auto"/>
+              <w:jc w:val="both"/>
+              <w:rPr>
+                <w:rFonts w:ascii="Tahoma" w:eastAsia="Times New Roman" w:hAnsi="Tahoma" w:cs="Tahoma"/>
+                <w:sz w:val="20"/>
+                <w:szCs w:val="24"/>
+                <w:lang w:eastAsia="es-ES"/>
+              </w:rPr>
+            </w:pPr>
+          </w:p>
+          <w:p>
+            <w:pPr>
+              <w:tabs>
+                <w:tab w:val="left" w:pos="417"/>
+              </w:tabs>
+              <w:spacing w:after="0" w:line="240" w:lineRule="auto"/>
+              <w:jc w:val="both"/>
+              <w:rPr>
+                <w:rFonts w:ascii="Tahoma" w:eastAsia="Times New Roman" w:hAnsi="Tahoma" w:cs="Tahoma"/>
+                <w:sz w:val="20"/>
+                <w:szCs w:val="24"/>
+                <w:lang w:eastAsia="es-ES"/>
+              </w:rPr>
+            </w:pPr>
+          </w:p>
+          <w:p>
+            <w:pPr>
+              <w:tabs>
+                <w:tab w:val="left" w:pos="417"/>
+              </w:tabs>
+              <w:spacing w:after="0" w:line="240" w:lineRule="auto"/>
+              <w:jc w:val="both"/>
+              <w:rPr>
+                <w:rFonts w:ascii="Tahoma" w:eastAsia="Times New Roman" w:hAnsi="Tahoma" w:cs="Tahoma"/>
+                <w:sz w:val="20"/>
+                <w:szCs w:val="24"/>
+                <w:lang w:eastAsia="es-ES"/>
+              </w:rPr>
+            </w:pPr>
+          </w:p>
+          <w:p>
+            <w:pPr>
+              <w:tabs>
+                <w:tab w:val="left" w:pos="417"/>
+              </w:tabs>
+              <w:spacing w:after="0" w:line="240" w:lineRule="auto"/>
+              <w:jc w:val="both"/>
+              <w:rPr>
+                <w:rFonts w:ascii="Tahoma" w:eastAsia="Times New Roman" w:hAnsi="Tahoma" w:cs="Tahoma"/>
+                <w:sz w:val="20"/>
+                <w:szCs w:val="24"/>
+                <w:lang w:eastAsia="es-ES"/>
+              </w:rPr>
+            </w:pPr>
+          </w:p>
+          <w:p>
+            <w:pPr>
+              <w:tabs>
+                <w:tab w:val="left" w:pos="417"/>
+              </w:tabs>
+              <w:spacing w:after="0" w:line="240" w:lineRule="auto"/>
+              <w:jc w:val="both"/>
+              <w:rPr>
+                <w:rFonts w:ascii="Tahoma" w:eastAsia="Times New Roman" w:hAnsi="Tahoma" w:cs="Tahoma"/>
+                <w:sz w:val="20"/>
+                <w:szCs w:val="24"/>
+                <w:lang w:eastAsia="es-ES"/>
+              </w:rPr>
+            </w:pPr>
+          </w:p>
+          <w:p>
+            <w:pPr>
+              <w:tabs>
+                <w:tab w:val="left" w:pos="417"/>
+              </w:tabs>
+              <w:spacing w:after="0" w:line="240" w:lineRule="auto"/>
+              <w:jc w:val="both"/>
+              <w:rPr>
+                <w:rFonts w:ascii="Tahoma" w:eastAsia="Times New Roman" w:hAnsi="Tahoma" w:cs="Tahoma"/>
+                <w:sz w:val="20"/>
+                <w:szCs w:val="24"/>
+                <w:lang w:eastAsia="es-ES"/>
+              </w:rPr>
+            </w:pPr>
+          </w:p>
+          <w:p>
+            <w:pPr>
+              <w:tabs>
+                <w:tab w:val="left" w:pos="417"/>
+              </w:tabs>
+              <w:spacing w:after="0" w:line="240" w:lineRule="auto"/>
+              <w:jc w:val="both"/>
+              <w:rPr>
+                <w:rFonts w:ascii="Tahoma" w:eastAsia="Times New Roman" w:hAnsi="Tahoma" w:cs="Tahoma"/>
+                <w:sz w:val="20"/>
+                <w:szCs w:val="24"/>
+                <w:lang w:eastAsia="es-ES"/>
+              </w:rPr>
+            </w:pPr>
+          </w:p>
+          <w:p>
+            <w:pPr>
+              <w:tabs>
+                <w:tab w:val="left" w:pos="417"/>
+              </w:tabs>
+              <w:spacing w:after="0" w:line="240" w:lineRule="auto"/>
+              <w:jc w:val="both"/>
+              <w:rPr>
+                <w:rFonts w:ascii="Tahoma" w:eastAsia="Times New Roman" w:hAnsi="Tahoma" w:cs="Tahoma"/>
+                <w:sz w:val="20"/>
+                <w:szCs w:val="24"/>
+                <w:lang w:eastAsia="es-ES"/>
+              </w:rPr>
+            </w:pPr>
+          </w:p>
+          <w:p>
+            <w:pPr>
+              <w:tabs>
+                <w:tab w:val="left" w:pos="417"/>
+              </w:tabs>
+              <w:spacing w:after="0" w:line="240" w:lineRule="auto"/>
+              <w:jc w:val="both"/>
+              <w:rPr>
+                <w:rFonts w:ascii="Tahoma" w:eastAsia="Times New Roman" w:hAnsi="Tahoma" w:cs="Tahoma"/>
+                <w:sz w:val="20"/>
+                <w:szCs w:val="24"/>
+                <w:lang w:eastAsia="es-ES"/>
+              </w:rPr>
+            </w:pPr>
+          </w:p>
+          <w:p>
+            <w:pPr>
+              <w:tabs>
+                <w:tab w:val="left" w:pos="417"/>
+              </w:tabs>
+              <w:spacing w:after="0" w:line="240" w:lineRule="auto"/>
+              <w:jc w:val="both"/>
+              <w:rPr>
+                <w:rFonts w:ascii="Tahoma" w:eastAsia="Times New Roman" w:hAnsi="Tahoma" w:cs="Tahoma"/>
+                <w:sz w:val="20"/>
+                <w:szCs w:val="24"/>
+                <w:lang w:eastAsia="es-ES"/>
+              </w:rPr>
+            </w:pPr>
+          </w:p>
+          <w:p>
+            <w:pPr>
+              <w:tabs>
+                <w:tab w:val="left" w:pos="417"/>
+              </w:tabs>
+              <w:spacing w:after="0" w:line="240" w:lineRule="auto"/>
+              <w:jc w:val="both"/>
+              <w:rPr>
+                <w:rFonts w:ascii="Tahoma" w:eastAsia="Times New Roman" w:hAnsi="Tahoma" w:cs="Tahoma"/>
+                <w:sz w:val="20"/>
+                <w:szCs w:val="24"/>
+                <w:lang w:eastAsia="es-ES"/>
+              </w:rPr>
+            </w:pPr>
+          </w:p>
+          <w:p>
+            <w:pPr>
+              <w:tabs>
+                <w:tab w:val="left" w:pos="417"/>
+              </w:tabs>
+              <w:spacing w:after="0" w:line="240" w:lineRule="auto"/>
+              <w:jc w:val="both"/>
+              <w:rPr>
+                <w:rFonts w:ascii="Tahoma" w:eastAsia="Times New Roman" w:hAnsi="Tahoma" w:cs="Tahoma"/>
+                <w:sz w:val="20"/>
+                <w:szCs w:val="24"/>
+                <w:lang w:eastAsia="es-ES"/>
+              </w:rPr>
+            </w:pPr>
+          </w:p>
+          <w:p>
+            <w:pPr>
+              <w:tabs>
+                <w:tab w:val="left" w:pos="417"/>
+              </w:tabs>
+              <w:spacing w:after="0" w:line="240" w:lineRule="auto"/>
+              <w:jc w:val="both"/>
+              <w:rPr>
+                <w:rFonts w:ascii="Tahoma" w:eastAsia="Times New Roman" w:hAnsi="Tahoma" w:cs="Tahoma"/>
+                <w:sz w:val="20"/>
+                <w:szCs w:val="24"/>
+                <w:lang w:eastAsia="es-ES"/>
+              </w:rPr>
+            </w:pPr>
+          </w:p>
+          <w:p>
+            <w:pPr>
+              <w:tabs>
+                <w:tab w:val="left" w:pos="417"/>
+              </w:tabs>
+              <w:spacing w:after="0" w:line="240" w:lineRule="auto"/>
+              <w:jc w:val="both"/>
+              <w:rPr>
+                <w:rFonts w:ascii="Tahoma" w:eastAsia="Times New Roman" w:hAnsi="Tahoma" w:cs="Tahoma"/>
+                <w:sz w:val="20"/>
+                <w:szCs w:val="24"/>
+                <w:lang w:eastAsia="es-ES"/>
+              </w:rPr>
+            </w:pPr>
+          </w:p>
+          <w:p>
+            <w:pPr>
+              <w:tabs>
+                <w:tab w:val="left" w:pos="417"/>
+              </w:tabs>
+              <w:spacing w:after="0" w:line="240" w:lineRule="auto"/>
+              <w:jc w:val="both"/>
+              <w:rPr>
+                <w:rFonts w:ascii="Tahoma" w:eastAsia="Times New Roman" w:hAnsi="Tahoma" w:cs="Tahoma"/>
+                <w:sz w:val="20"/>
+                <w:szCs w:val="24"/>
+                <w:lang w:eastAsia="es-ES"/>
+              </w:rPr>
+            </w:pPr>
+          </w:p>
+          <w:p>
+            <w:pPr>
+              <w:tabs>
+                <w:tab w:val="left" w:pos="417"/>
+              </w:tabs>
+              <w:spacing w:after="0" w:line="240" w:lineRule="auto"/>
+              <w:jc w:val="both"/>
+              <w:rPr>
+                <w:rFonts w:ascii="Tahoma" w:eastAsia="Times New Roman" w:hAnsi="Tahoma" w:cs="Tahoma"/>
+                <w:sz w:val="20"/>
+                <w:szCs w:val="24"/>
+                <w:lang w:eastAsia="es-ES"/>
+              </w:rPr>
+            </w:pPr>
+          </w:p>
+          <w:p>
+            <w:pPr>
+              <w:pStyle w:val="Prrafodelista"/>
+              <w:numPr>
+                <w:ilvl w:val="0"/>
+                <w:numId w:val="22"/>
+              </w:numPr>
+              <w:tabs>
+                <w:tab w:val="left" w:pos="417"/>
+              </w:tabs>
+              <w:spacing w:after="0" w:line="240" w:lineRule="auto"/>
+              <w:ind w:left="0" w:firstLine="0"/>
+              <w:jc w:val="both"/>
+              <w:rPr>
+                <w:rFonts w:ascii="Tahoma" w:eastAsia="Times New Roman" w:hAnsi="Tahoma" w:cs="Tahoma"/>
+                <w:sz w:val="20"/>
+                <w:szCs w:val="24"/>
+                <w:lang w:eastAsia="es-ES"/>
+              </w:rPr>
+            </w:pPr>
+            <w:r>
+              <w:rPr>
+                <w:rFonts w:ascii="Tahoma" w:eastAsia="Times New Roman" w:hAnsi="Tahoma" w:cs="Tahoma"/>
+                <w:sz w:val="20"/>
+                <w:szCs w:val="24"/>
+                <w:lang w:eastAsia="es-ES"/>
+              </w:rPr>
+              <w:t>El sistema muestra las modificaciones del síntoma.</w:t>
+            </w:r>
+          </w:p>
+          <w:p>
+            <w:pPr>
+              <w:pStyle w:val="Prrafodelista"/>
+              <w:numPr>
+                <w:ilvl w:val="0"/>
+                <w:numId w:val="22"/>
+              </w:numPr>
+              <w:tabs>
+                <w:tab w:val="left" w:pos="417"/>
+              </w:tabs>
+              <w:spacing w:after="0" w:line="240" w:lineRule="auto"/>
+              <w:ind w:left="0" w:firstLine="0"/>
+              <w:jc w:val="both"/>
+              <w:rPr>
+                <w:rFonts w:ascii="Tahoma" w:eastAsia="Times New Roman" w:hAnsi="Tahoma" w:cs="Tahoma"/>
+                <w:sz w:val="20"/>
+                <w:szCs w:val="24"/>
+                <w:lang w:eastAsia="es-ES"/>
+              </w:rPr>
+            </w:pPr>
+            <w:r>
+              <w:rPr>
+                <w:rFonts w:ascii="Tahoma" w:eastAsia="Times New Roman" w:hAnsi="Tahoma" w:cs="Tahoma"/>
+                <w:sz w:val="20"/>
+                <w:szCs w:val="24"/>
+                <w:lang w:eastAsia="es-ES"/>
+              </w:rPr>
+              <w:t>El RAM selecciona como se modifica el síntoma.</w:t>
+            </w:r>
+          </w:p>
+          <w:p>
+            <w:pPr>
+              <w:tabs>
+                <w:tab w:val="left" w:pos="417"/>
+              </w:tabs>
+              <w:spacing w:after="0" w:line="240" w:lineRule="auto"/>
+              <w:jc w:val="both"/>
+              <w:rPr>
+                <w:rFonts w:ascii="Tahoma" w:eastAsia="Times New Roman" w:hAnsi="Tahoma" w:cs="Tahoma"/>
+                <w:sz w:val="20"/>
+                <w:szCs w:val="24"/>
+                <w:lang w:eastAsia="es-ES"/>
+              </w:rPr>
+            </w:pPr>
+          </w:p>
+          <w:p>
+            <w:pPr>
+              <w:tabs>
+                <w:tab w:val="left" w:pos="417"/>
+              </w:tabs>
+              <w:spacing w:after="0" w:line="240" w:lineRule="auto"/>
+              <w:jc w:val="both"/>
+              <w:rPr>
+                <w:rFonts w:ascii="Tahoma" w:eastAsia="Times New Roman" w:hAnsi="Tahoma" w:cs="Tahoma"/>
+                <w:sz w:val="20"/>
+                <w:szCs w:val="24"/>
+                <w:lang w:eastAsia="es-ES"/>
+              </w:rPr>
+            </w:pPr>
+          </w:p>
+          <w:p>
+            <w:pPr>
+              <w:tabs>
+                <w:tab w:val="left" w:pos="417"/>
+              </w:tabs>
+              <w:spacing w:after="0" w:line="240" w:lineRule="auto"/>
+              <w:jc w:val="both"/>
               <w:rPr>
                 <w:rFonts w:ascii="Tahoma" w:eastAsia="Times New Roman" w:hAnsi="Tahoma" w:cs="Tahoma"/>
                 <w:sz w:val="20"/>
@@ -13617,14 +15363,37 @@
                 <w:lang w:eastAsia="es-ES"/>
               </w:rPr>
             </w:pPr>
-            <w:r>
-              <w:rPr>
-                <w:rFonts w:ascii="Tahoma" w:eastAsia="Times New Roman" w:hAnsi="Tahoma" w:cs="Tahoma"/>
-                <w:sz w:val="20"/>
-                <w:szCs w:val="24"/>
-                <w:lang w:eastAsia="es-ES"/>
-              </w:rPr>
-              <w:t xml:space="preserve">3.A. </w:t>
+          </w:p>
+          <w:p>
+            <w:pPr>
+              <w:spacing w:after="0" w:line="240" w:lineRule="auto"/>
+              <w:jc w:val="both"/>
+              <w:rPr>
+                <w:rFonts w:ascii="Tahoma" w:eastAsia="Times New Roman" w:hAnsi="Tahoma" w:cs="Tahoma"/>
+                <w:sz w:val="20"/>
+                <w:szCs w:val="24"/>
+                <w:lang w:eastAsia="es-ES"/>
+              </w:rPr>
+            </w:pPr>
+            <w:proofErr w:type="gramStart"/>
+            <w:r>
+              <w:rPr>
+                <w:rFonts w:ascii="Tahoma" w:eastAsia="Times New Roman" w:hAnsi="Tahoma" w:cs="Tahoma"/>
+                <w:sz w:val="20"/>
+                <w:szCs w:val="24"/>
+                <w:lang w:eastAsia="es-ES"/>
+              </w:rPr>
+              <w:t>3.A</w:t>
+            </w:r>
+            <w:proofErr w:type="gramEnd"/>
+            <w:r>
+              <w:rPr>
+                <w:rFonts w:ascii="Tahoma" w:eastAsia="Times New Roman" w:hAnsi="Tahoma" w:cs="Tahoma"/>
+                <w:sz w:val="20"/>
+                <w:szCs w:val="24"/>
+                <w:lang w:eastAsia="es-ES"/>
+              </w:rPr>
+              <w:t xml:space="preserve">. </w:t>
             </w:r>
             <w:r>
               <w:rPr>
@@ -13643,6 +15412,2049 @@
                 <w:lang w:eastAsia="es-ES"/>
               </w:rPr>
               <w:t>tipo de síntoma.</w:t>
+            </w:r>
+          </w:p>
+          <w:p>
+            <w:pPr>
+              <w:spacing w:after="0" w:line="240" w:lineRule="auto"/>
+              <w:jc w:val="both"/>
+              <w:rPr>
+                <w:rFonts w:ascii="Tahoma" w:eastAsia="Times New Roman" w:hAnsi="Tahoma" w:cs="Tahoma"/>
+                <w:sz w:val="20"/>
+                <w:szCs w:val="24"/>
+                <w:lang w:eastAsia="es-ES"/>
+              </w:rPr>
+            </w:pPr>
+            <w:r>
+              <w:rPr>
+                <w:rFonts w:ascii="Tahoma" w:eastAsia="Times New Roman" w:hAnsi="Tahoma" w:cs="Tahoma"/>
+                <w:sz w:val="20"/>
+                <w:szCs w:val="24"/>
+                <w:lang w:eastAsia="es-ES"/>
+              </w:rPr>
+              <w:t>3. A.1. Para registrar un tipo de síntoma se llama al caso de uso “</w:t>
+            </w:r>
+            <w:r>
+              <w:rPr>
+                <w:rFonts w:ascii="Tahoma" w:eastAsia="Times New Roman" w:hAnsi="Tahoma" w:cs="Tahoma"/>
+                <w:sz w:val="20"/>
+                <w:szCs w:val="24"/>
+                <w:lang w:eastAsia="es-ES"/>
+              </w:rPr>
+              <w:t>Actualizar tipo de síntoma</w:t>
+            </w:r>
+            <w:r>
+              <w:rPr>
+                <w:rFonts w:ascii="Tahoma" w:eastAsia="Times New Roman" w:hAnsi="Tahoma" w:cs="Tahoma"/>
+                <w:sz w:val="20"/>
+                <w:szCs w:val="24"/>
+                <w:lang w:eastAsia="es-ES"/>
+              </w:rPr>
+              <w:t>”</w:t>
+            </w:r>
+            <w:r>
+              <w:rPr>
+                <w:rFonts w:ascii="Tahoma" w:eastAsia="Times New Roman" w:hAnsi="Tahoma" w:cs="Tahoma"/>
+                <w:sz w:val="20"/>
+                <w:szCs w:val="24"/>
+                <w:lang w:eastAsia="es-ES"/>
+              </w:rPr>
+              <w:t>.</w:t>
+            </w:r>
+          </w:p>
+          <w:p>
+            <w:pPr>
+              <w:spacing w:after="0" w:line="240" w:lineRule="auto"/>
+              <w:jc w:val="both"/>
+              <w:rPr>
+                <w:rFonts w:ascii="Tahoma" w:eastAsia="Times New Roman" w:hAnsi="Tahoma" w:cs="Tahoma"/>
+                <w:sz w:val="20"/>
+                <w:szCs w:val="24"/>
+                <w:lang w:eastAsia="es-ES"/>
+              </w:rPr>
+            </w:pPr>
+            <w:r>
+              <w:rPr>
+                <w:rFonts w:ascii="Tahoma" w:eastAsia="Times New Roman" w:hAnsi="Tahoma" w:cs="Tahoma"/>
+                <w:sz w:val="20"/>
+                <w:szCs w:val="24"/>
+                <w:lang w:eastAsia="es-ES"/>
+              </w:rPr>
+              <w:t>3.</w:t>
+            </w:r>
+            <w:r>
+              <w:rPr>
+                <w:rFonts w:ascii="Tahoma" w:eastAsia="Times New Roman" w:hAnsi="Tahoma" w:cs="Tahoma"/>
+                <w:sz w:val="20"/>
+                <w:szCs w:val="24"/>
+                <w:lang w:eastAsia="es-ES"/>
+              </w:rPr>
+              <w:t xml:space="preserve"> </w:t>
+            </w:r>
+            <w:r>
+              <w:rPr>
+                <w:rFonts w:ascii="Tahoma" w:eastAsia="Times New Roman" w:hAnsi="Tahoma" w:cs="Tahoma"/>
+                <w:sz w:val="20"/>
+                <w:szCs w:val="24"/>
+                <w:lang w:eastAsia="es-ES"/>
+              </w:rPr>
+              <w:t>A.2. El sistema verifica que el tipo de síntoma se registró correctamente.</w:t>
+            </w:r>
+          </w:p>
+          <w:p>
+            <w:pPr>
+              <w:spacing w:after="0" w:line="240" w:lineRule="auto"/>
+              <w:jc w:val="both"/>
+              <w:rPr>
+                <w:rFonts w:ascii="Tahoma" w:eastAsia="Times New Roman" w:hAnsi="Tahoma" w:cs="Tahoma"/>
+                <w:sz w:val="20"/>
+                <w:szCs w:val="24"/>
+                <w:lang w:eastAsia="es-ES"/>
+              </w:rPr>
+            </w:pPr>
+            <w:r>
+              <w:rPr>
+                <w:rFonts w:ascii="Tahoma" w:eastAsia="Times New Roman" w:hAnsi="Tahoma" w:cs="Tahoma"/>
+                <w:sz w:val="20"/>
+                <w:szCs w:val="24"/>
+                <w:lang w:eastAsia="es-ES"/>
+              </w:rPr>
+              <w:t xml:space="preserve">3. </w:t>
+            </w:r>
+            <w:r>
+              <w:rPr>
+                <w:rFonts w:ascii="Tahoma" w:eastAsia="Times New Roman" w:hAnsi="Tahoma" w:cs="Tahoma"/>
+                <w:sz w:val="20"/>
+                <w:szCs w:val="24"/>
+                <w:lang w:eastAsia="es-ES"/>
+              </w:rPr>
+              <w:t>A.2.A</w:t>
+            </w:r>
+            <w:r>
+              <w:rPr>
+                <w:rFonts w:ascii="Tahoma" w:eastAsia="Times New Roman" w:hAnsi="Tahoma" w:cs="Tahoma"/>
+                <w:sz w:val="20"/>
+                <w:szCs w:val="24"/>
+                <w:lang w:eastAsia="es-ES"/>
+              </w:rPr>
+              <w:t>. El sistema verifica que el tipo de síntoma no se registró correctamente.</w:t>
+            </w:r>
+          </w:p>
+          <w:p>
+            <w:pPr>
+              <w:spacing w:after="0" w:line="240" w:lineRule="auto"/>
+              <w:jc w:val="both"/>
+              <w:rPr>
+                <w:rFonts w:ascii="Tahoma" w:eastAsia="Times New Roman" w:hAnsi="Tahoma" w:cs="Tahoma"/>
+                <w:sz w:val="20"/>
+                <w:szCs w:val="24"/>
+                <w:lang w:eastAsia="es-ES"/>
+              </w:rPr>
+            </w:pPr>
+            <w:r>
+              <w:rPr>
+                <w:rFonts w:ascii="Tahoma" w:eastAsia="Times New Roman" w:hAnsi="Tahoma" w:cs="Tahoma"/>
+                <w:sz w:val="20"/>
+                <w:szCs w:val="24"/>
+                <w:lang w:eastAsia="es-ES"/>
+              </w:rPr>
+              <w:t xml:space="preserve">    3. A.2. A</w:t>
+            </w:r>
+            <w:r>
+              <w:rPr>
+                <w:rFonts w:ascii="Tahoma" w:eastAsia="Times New Roman" w:hAnsi="Tahoma" w:cs="Tahoma"/>
+                <w:sz w:val="20"/>
+                <w:szCs w:val="24"/>
+                <w:lang w:eastAsia="es-ES"/>
+              </w:rPr>
+              <w:t>.</w:t>
+            </w:r>
+            <w:r>
+              <w:rPr>
+                <w:rFonts w:ascii="Tahoma" w:eastAsia="Times New Roman" w:hAnsi="Tahoma" w:cs="Tahoma"/>
+                <w:sz w:val="20"/>
+                <w:szCs w:val="24"/>
+                <w:lang w:eastAsia="es-ES"/>
+              </w:rPr>
+              <w:t>1</w:t>
+            </w:r>
+            <w:r>
+              <w:rPr>
+                <w:rFonts w:ascii="Tahoma" w:eastAsia="Times New Roman" w:hAnsi="Tahoma" w:cs="Tahoma"/>
+                <w:sz w:val="20"/>
+                <w:szCs w:val="24"/>
+                <w:lang w:eastAsia="es-ES"/>
+              </w:rPr>
+              <w:t>. El sistema consulta si desea continuar con el registro de la enfermedad actual.</w:t>
+            </w:r>
+          </w:p>
+          <w:p>
+            <w:pPr>
+              <w:spacing w:after="0" w:line="240" w:lineRule="auto"/>
+              <w:jc w:val="both"/>
+              <w:rPr>
+                <w:rFonts w:ascii="Tahoma" w:eastAsia="Times New Roman" w:hAnsi="Tahoma" w:cs="Tahoma"/>
+                <w:sz w:val="20"/>
+                <w:szCs w:val="24"/>
+                <w:lang w:eastAsia="es-ES"/>
+              </w:rPr>
+            </w:pPr>
+            <w:r>
+              <w:rPr>
+                <w:rFonts w:ascii="Tahoma" w:eastAsia="Times New Roman" w:hAnsi="Tahoma" w:cs="Tahoma"/>
+                <w:sz w:val="20"/>
+                <w:szCs w:val="24"/>
+                <w:lang w:eastAsia="es-ES"/>
+              </w:rPr>
+              <w:t xml:space="preserve">         </w:t>
+            </w:r>
+            <w:r>
+              <w:rPr>
+                <w:rFonts w:ascii="Tahoma" w:eastAsia="Times New Roman" w:hAnsi="Tahoma" w:cs="Tahoma"/>
+                <w:sz w:val="20"/>
+                <w:szCs w:val="24"/>
+                <w:lang w:eastAsia="es-ES"/>
+              </w:rPr>
+              <w:t>3. A.2. A.</w:t>
+            </w:r>
+            <w:r>
+              <w:rPr>
+                <w:rFonts w:ascii="Tahoma" w:eastAsia="Times New Roman" w:hAnsi="Tahoma" w:cs="Tahoma"/>
+                <w:sz w:val="20"/>
+                <w:szCs w:val="24"/>
+                <w:lang w:eastAsia="es-ES"/>
+              </w:rPr>
+              <w:t xml:space="preserve">2. </w:t>
+            </w:r>
+            <w:r>
+              <w:rPr>
+                <w:rFonts w:ascii="Tahoma" w:eastAsia="Times New Roman" w:hAnsi="Tahoma" w:cs="Tahoma"/>
+                <w:sz w:val="20"/>
+                <w:szCs w:val="24"/>
+                <w:lang w:eastAsia="es-ES"/>
+              </w:rPr>
+              <w:t>El RAM desea continuar con el registro de la enfermedad actual.</w:t>
+            </w:r>
+          </w:p>
+          <w:p>
+            <w:pPr>
+              <w:spacing w:after="0" w:line="240" w:lineRule="auto"/>
+              <w:jc w:val="both"/>
+              <w:rPr>
+                <w:rFonts w:ascii="Tahoma" w:eastAsia="Times New Roman" w:hAnsi="Tahoma" w:cs="Tahoma"/>
+                <w:sz w:val="20"/>
+                <w:szCs w:val="24"/>
+                <w:lang w:eastAsia="es-ES"/>
+              </w:rPr>
+            </w:pPr>
+            <w:r>
+              <w:rPr>
+                <w:rFonts w:ascii="Tahoma" w:eastAsia="Times New Roman" w:hAnsi="Tahoma" w:cs="Tahoma"/>
+                <w:sz w:val="20"/>
+                <w:szCs w:val="24"/>
+                <w:lang w:eastAsia="es-ES"/>
+              </w:rPr>
+              <w:t xml:space="preserve">         </w:t>
+            </w:r>
+            <w:r>
+              <w:rPr>
+                <w:rFonts w:ascii="Tahoma" w:eastAsia="Times New Roman" w:hAnsi="Tahoma" w:cs="Tahoma"/>
+                <w:sz w:val="20"/>
+                <w:szCs w:val="24"/>
+                <w:lang w:eastAsia="es-ES"/>
+              </w:rPr>
+              <w:t>3. A.2. A.</w:t>
+            </w:r>
+            <w:r>
+              <w:rPr>
+                <w:rFonts w:ascii="Tahoma" w:eastAsia="Times New Roman" w:hAnsi="Tahoma" w:cs="Tahoma"/>
+                <w:sz w:val="20"/>
+                <w:szCs w:val="24"/>
+                <w:lang w:eastAsia="es-ES"/>
+              </w:rPr>
+              <w:t>2. A.</w:t>
+            </w:r>
+            <w:r>
+              <w:rPr>
+                <w:rFonts w:ascii="Tahoma" w:eastAsia="Times New Roman" w:hAnsi="Tahoma" w:cs="Tahoma"/>
+                <w:sz w:val="20"/>
+                <w:szCs w:val="24"/>
+                <w:lang w:eastAsia="es-ES"/>
+              </w:rPr>
+              <w:t xml:space="preserve"> El RAM no desea continuar con el registro de la enfermedad actual.</w:t>
+            </w:r>
+          </w:p>
+          <w:p>
+            <w:pPr>
+              <w:spacing w:after="0" w:line="240" w:lineRule="auto"/>
+              <w:jc w:val="both"/>
+              <w:rPr>
+                <w:rFonts w:ascii="Tahoma" w:eastAsia="Times New Roman" w:hAnsi="Tahoma" w:cs="Tahoma"/>
+                <w:sz w:val="20"/>
+                <w:szCs w:val="24"/>
+                <w:lang w:eastAsia="es-ES"/>
+              </w:rPr>
+            </w:pPr>
+            <w:r>
+              <w:rPr>
+                <w:rFonts w:ascii="Tahoma" w:eastAsia="Times New Roman" w:hAnsi="Tahoma" w:cs="Tahoma"/>
+                <w:sz w:val="20"/>
+                <w:szCs w:val="24"/>
+                <w:lang w:eastAsia="es-ES"/>
+              </w:rPr>
+              <w:lastRenderedPageBreak/>
+              <w:t xml:space="preserve">         </w:t>
+            </w:r>
+            <w:r>
+              <w:rPr>
+                <w:rFonts w:ascii="Tahoma" w:eastAsia="Times New Roman" w:hAnsi="Tahoma" w:cs="Tahoma"/>
+                <w:sz w:val="20"/>
+                <w:szCs w:val="24"/>
+                <w:lang w:eastAsia="es-ES"/>
+              </w:rPr>
+              <w:t>3. A.2</w:t>
+            </w:r>
+            <w:r>
+              <w:rPr>
+                <w:rFonts w:ascii="Tahoma" w:eastAsia="Times New Roman" w:hAnsi="Tahoma" w:cs="Tahoma"/>
+                <w:sz w:val="20"/>
+                <w:szCs w:val="24"/>
+                <w:lang w:eastAsia="es-ES"/>
+              </w:rPr>
+              <w:t>. A.2</w:t>
+            </w:r>
+            <w:r>
+              <w:rPr>
+                <w:rFonts w:ascii="Tahoma" w:eastAsia="Times New Roman" w:hAnsi="Tahoma" w:cs="Tahoma"/>
+                <w:sz w:val="20"/>
+                <w:szCs w:val="24"/>
+                <w:lang w:eastAsia="es-ES"/>
+              </w:rPr>
+              <w:t>.</w:t>
+            </w:r>
+            <w:r>
+              <w:rPr>
+                <w:rFonts w:ascii="Tahoma" w:eastAsia="Times New Roman" w:hAnsi="Tahoma" w:cs="Tahoma"/>
+                <w:sz w:val="20"/>
+                <w:szCs w:val="24"/>
+                <w:lang w:eastAsia="es-ES"/>
+              </w:rPr>
+              <w:t xml:space="preserve"> A</w:t>
+            </w:r>
+            <w:r>
+              <w:rPr>
+                <w:rFonts w:ascii="Tahoma" w:eastAsia="Times New Roman" w:hAnsi="Tahoma" w:cs="Tahoma"/>
+                <w:sz w:val="20"/>
+                <w:szCs w:val="24"/>
+                <w:lang w:eastAsia="es-ES"/>
+              </w:rPr>
+              <w:t>.1. Se cancela el caso uso.</w:t>
+            </w:r>
+          </w:p>
+          <w:p>
+            <w:pPr>
+              <w:spacing w:after="0" w:line="240" w:lineRule="auto"/>
+              <w:jc w:val="both"/>
+              <w:rPr>
+                <w:rFonts w:ascii="Tahoma" w:eastAsia="Times New Roman" w:hAnsi="Tahoma" w:cs="Tahoma"/>
+                <w:sz w:val="20"/>
+                <w:szCs w:val="24"/>
+                <w:lang w:eastAsia="es-ES"/>
+              </w:rPr>
+            </w:pPr>
+            <w:r>
+              <w:rPr>
+                <w:rFonts w:ascii="Tahoma" w:eastAsia="Times New Roman" w:hAnsi="Tahoma" w:cs="Tahoma"/>
+                <w:sz w:val="20"/>
+                <w:szCs w:val="24"/>
+                <w:lang w:eastAsia="es-ES"/>
+              </w:rPr>
+              <w:t>3. A.3. El sistema muestra el tipo de síntoma.</w:t>
+            </w:r>
+          </w:p>
+          <w:p>
+            <w:pPr>
+              <w:spacing w:after="0" w:line="240" w:lineRule="auto"/>
+              <w:jc w:val="both"/>
+              <w:rPr>
+                <w:rFonts w:ascii="Tahoma" w:eastAsia="Times New Roman" w:hAnsi="Tahoma" w:cs="Tahoma"/>
+                <w:sz w:val="20"/>
+                <w:szCs w:val="24"/>
+                <w:lang w:eastAsia="es-ES"/>
+              </w:rPr>
+            </w:pPr>
+          </w:p>
+          <w:p>
+            <w:pPr>
+              <w:spacing w:after="0" w:line="240" w:lineRule="auto"/>
+              <w:jc w:val="both"/>
+              <w:rPr>
+                <w:rFonts w:ascii="Tahoma" w:eastAsia="Times New Roman" w:hAnsi="Tahoma" w:cs="Tahoma"/>
+                <w:sz w:val="20"/>
+                <w:szCs w:val="24"/>
+                <w:lang w:eastAsia="es-ES"/>
+              </w:rPr>
+            </w:pPr>
+          </w:p>
+          <w:p>
+            <w:pPr>
+              <w:spacing w:after="0" w:line="240" w:lineRule="auto"/>
+              <w:jc w:val="both"/>
+              <w:rPr>
+                <w:rFonts w:ascii="Tahoma" w:eastAsia="Times New Roman" w:hAnsi="Tahoma" w:cs="Tahoma"/>
+                <w:sz w:val="20"/>
+                <w:szCs w:val="24"/>
+                <w:lang w:eastAsia="es-ES"/>
+              </w:rPr>
+            </w:pPr>
+          </w:p>
+          <w:p>
+            <w:pPr>
+              <w:spacing w:after="0" w:line="240" w:lineRule="auto"/>
+              <w:jc w:val="both"/>
+              <w:rPr>
+                <w:rFonts w:ascii="Tahoma" w:eastAsia="Times New Roman" w:hAnsi="Tahoma" w:cs="Tahoma"/>
+                <w:sz w:val="20"/>
+                <w:szCs w:val="24"/>
+                <w:lang w:eastAsia="es-ES"/>
+              </w:rPr>
+            </w:pPr>
+          </w:p>
+          <w:p>
+            <w:pPr>
+              <w:spacing w:after="0" w:line="240" w:lineRule="auto"/>
+              <w:jc w:val="both"/>
+              <w:rPr>
+                <w:rFonts w:ascii="Tahoma" w:eastAsia="Times New Roman" w:hAnsi="Tahoma" w:cs="Tahoma"/>
+                <w:sz w:val="20"/>
+                <w:szCs w:val="24"/>
+                <w:lang w:eastAsia="es-ES"/>
+              </w:rPr>
+            </w:pPr>
+            <w:r>
+              <w:rPr>
+                <w:rFonts w:ascii="Tahoma" w:eastAsia="Times New Roman" w:hAnsi="Tahoma" w:cs="Tahoma"/>
+                <w:sz w:val="20"/>
+                <w:szCs w:val="24"/>
+                <w:lang w:eastAsia="es-ES"/>
+              </w:rPr>
+              <w:t>6. A. El RAM desea registrar una parte del cuerpo humano.</w:t>
+            </w:r>
+          </w:p>
+          <w:p>
+            <w:pPr>
+              <w:spacing w:after="0" w:line="240" w:lineRule="auto"/>
+              <w:jc w:val="both"/>
+              <w:rPr>
+                <w:rFonts w:ascii="Tahoma" w:eastAsia="Times New Roman" w:hAnsi="Tahoma" w:cs="Tahoma"/>
+                <w:sz w:val="20"/>
+                <w:szCs w:val="24"/>
+                <w:lang w:eastAsia="es-ES"/>
+              </w:rPr>
+            </w:pPr>
+            <w:r>
+              <w:rPr>
+                <w:rFonts w:ascii="Tahoma" w:eastAsia="Times New Roman" w:hAnsi="Tahoma" w:cs="Tahoma"/>
+                <w:sz w:val="20"/>
+                <w:szCs w:val="24"/>
+                <w:lang w:eastAsia="es-ES"/>
+              </w:rPr>
+              <w:t>6. A.1. Para registrar una parte del cuerpo humano se llama al caso de uso “Registrar parte del cuerpo humano”.</w:t>
+            </w:r>
+          </w:p>
+          <w:p>
+            <w:pPr>
+              <w:spacing w:after="0" w:line="240" w:lineRule="auto"/>
+              <w:jc w:val="both"/>
+              <w:rPr>
+                <w:rFonts w:ascii="Tahoma" w:eastAsia="Times New Roman" w:hAnsi="Tahoma" w:cs="Tahoma"/>
+                <w:sz w:val="20"/>
+                <w:szCs w:val="24"/>
+                <w:lang w:eastAsia="es-ES"/>
+              </w:rPr>
+            </w:pPr>
+            <w:r>
+              <w:rPr>
+                <w:rFonts w:ascii="Tahoma" w:eastAsia="Times New Roman" w:hAnsi="Tahoma" w:cs="Tahoma"/>
+                <w:sz w:val="20"/>
+                <w:szCs w:val="24"/>
+                <w:lang w:eastAsia="es-ES"/>
+              </w:rPr>
+              <w:t>6. A.2. El sistema verifica que la parte del cuerpo humano se registró correctamente.</w:t>
+            </w:r>
+          </w:p>
+          <w:p>
+            <w:pPr>
+              <w:spacing w:after="0" w:line="240" w:lineRule="auto"/>
+              <w:jc w:val="both"/>
+              <w:rPr>
+                <w:rFonts w:ascii="Tahoma" w:eastAsia="Times New Roman" w:hAnsi="Tahoma" w:cs="Tahoma"/>
+                <w:sz w:val="20"/>
+                <w:szCs w:val="24"/>
+                <w:lang w:eastAsia="es-ES"/>
+              </w:rPr>
+            </w:pPr>
+            <w:r>
+              <w:rPr>
+                <w:rFonts w:ascii="Tahoma" w:eastAsia="Times New Roman" w:hAnsi="Tahoma" w:cs="Tahoma"/>
+                <w:sz w:val="20"/>
+                <w:szCs w:val="24"/>
+                <w:lang w:eastAsia="es-ES"/>
+              </w:rPr>
+              <w:t xml:space="preserve">    </w:t>
+            </w:r>
+            <w:r>
+              <w:rPr>
+                <w:rFonts w:ascii="Tahoma" w:eastAsia="Times New Roman" w:hAnsi="Tahoma" w:cs="Tahoma"/>
+                <w:sz w:val="20"/>
+                <w:szCs w:val="24"/>
+                <w:lang w:eastAsia="es-ES"/>
+              </w:rPr>
+              <w:t>6. A.2. A. El sistema verifica que la parte del cuerpo humano no se registró correctamente.</w:t>
+            </w:r>
+          </w:p>
+          <w:p>
+            <w:pPr>
+              <w:spacing w:after="0" w:line="240" w:lineRule="auto"/>
+              <w:jc w:val="both"/>
+              <w:rPr>
+                <w:rFonts w:ascii="Tahoma" w:eastAsia="Times New Roman" w:hAnsi="Tahoma" w:cs="Tahoma"/>
+                <w:sz w:val="20"/>
+                <w:szCs w:val="24"/>
+                <w:lang w:eastAsia="es-ES"/>
+              </w:rPr>
+            </w:pPr>
+            <w:r>
+              <w:rPr>
+                <w:rFonts w:ascii="Tahoma" w:eastAsia="Times New Roman" w:hAnsi="Tahoma" w:cs="Tahoma"/>
+                <w:sz w:val="20"/>
+                <w:szCs w:val="24"/>
+                <w:lang w:eastAsia="es-ES"/>
+              </w:rPr>
+              <w:t xml:space="preserve">        6. A.2. A.1. El sistema consulta si desea continuar con el registro de la enfermedad actual.</w:t>
+            </w:r>
+          </w:p>
+          <w:p>
+            <w:pPr>
+              <w:spacing w:after="0" w:line="240" w:lineRule="auto"/>
+              <w:jc w:val="both"/>
+              <w:rPr>
+                <w:rFonts w:ascii="Tahoma" w:eastAsia="Times New Roman" w:hAnsi="Tahoma" w:cs="Tahoma"/>
+                <w:sz w:val="20"/>
+                <w:szCs w:val="24"/>
+                <w:lang w:eastAsia="es-ES"/>
+              </w:rPr>
+            </w:pPr>
+            <w:r>
+              <w:rPr>
+                <w:rFonts w:ascii="Tahoma" w:eastAsia="Times New Roman" w:hAnsi="Tahoma" w:cs="Tahoma"/>
+                <w:sz w:val="20"/>
+                <w:szCs w:val="24"/>
+                <w:lang w:eastAsia="es-ES"/>
+              </w:rPr>
+              <w:t xml:space="preserve">        6. A.2. A.2. El RAM desea continuar con el registro de la enfermedad actual.</w:t>
+            </w:r>
+          </w:p>
+          <w:p>
+            <w:pPr>
+              <w:spacing w:after="0" w:line="240" w:lineRule="auto"/>
+              <w:jc w:val="both"/>
+              <w:rPr>
+                <w:rFonts w:ascii="Tahoma" w:eastAsia="Times New Roman" w:hAnsi="Tahoma" w:cs="Tahoma"/>
+                <w:sz w:val="20"/>
+                <w:szCs w:val="24"/>
+                <w:lang w:eastAsia="es-ES"/>
+              </w:rPr>
+            </w:pPr>
+            <w:r>
+              <w:rPr>
+                <w:rFonts w:ascii="Tahoma" w:eastAsia="Times New Roman" w:hAnsi="Tahoma" w:cs="Tahoma"/>
+                <w:sz w:val="20"/>
+                <w:szCs w:val="24"/>
+                <w:lang w:eastAsia="es-ES"/>
+              </w:rPr>
+              <w:t xml:space="preserve">        </w:t>
+            </w:r>
+            <w:r>
+              <w:rPr>
+                <w:rFonts w:ascii="Tahoma" w:eastAsia="Times New Roman" w:hAnsi="Tahoma" w:cs="Tahoma"/>
+                <w:sz w:val="20"/>
+                <w:szCs w:val="24"/>
+                <w:lang w:eastAsia="es-ES"/>
+              </w:rPr>
+              <w:t>6. A.2. A.2.</w:t>
+            </w:r>
+            <w:r>
+              <w:rPr>
+                <w:rFonts w:ascii="Tahoma" w:eastAsia="Times New Roman" w:hAnsi="Tahoma" w:cs="Tahoma"/>
+                <w:sz w:val="20"/>
+                <w:szCs w:val="24"/>
+                <w:lang w:eastAsia="es-ES"/>
+              </w:rPr>
+              <w:t xml:space="preserve"> A. El RAM no desea continuar con el registro de la enfermedad actual.</w:t>
+            </w:r>
+          </w:p>
+          <w:p>
+            <w:pPr>
+              <w:spacing w:after="0" w:line="240" w:lineRule="auto"/>
+              <w:jc w:val="both"/>
+              <w:rPr>
+                <w:rFonts w:ascii="Tahoma" w:eastAsia="Times New Roman" w:hAnsi="Tahoma" w:cs="Tahoma"/>
+                <w:sz w:val="20"/>
+                <w:szCs w:val="24"/>
+                <w:lang w:eastAsia="es-ES"/>
+              </w:rPr>
+            </w:pPr>
+            <w:r>
+              <w:rPr>
+                <w:rFonts w:ascii="Tahoma" w:eastAsia="Times New Roman" w:hAnsi="Tahoma" w:cs="Tahoma"/>
+                <w:sz w:val="20"/>
+                <w:szCs w:val="24"/>
+                <w:lang w:eastAsia="es-ES"/>
+              </w:rPr>
+              <w:t xml:space="preserve">       </w:t>
+            </w:r>
+            <w:r>
+              <w:rPr>
+                <w:rFonts w:ascii="Tahoma" w:eastAsia="Times New Roman" w:hAnsi="Tahoma" w:cs="Tahoma"/>
+                <w:sz w:val="20"/>
+                <w:szCs w:val="24"/>
+                <w:lang w:eastAsia="es-ES"/>
+              </w:rPr>
+              <w:t>6. A.2. A.2.</w:t>
+            </w:r>
+            <w:r>
+              <w:rPr>
+                <w:rFonts w:ascii="Tahoma" w:eastAsia="Times New Roman" w:hAnsi="Tahoma" w:cs="Tahoma"/>
+                <w:sz w:val="20"/>
+                <w:szCs w:val="24"/>
+                <w:lang w:eastAsia="es-ES"/>
+              </w:rPr>
+              <w:t xml:space="preserve"> A.1. Se cancela el caso de uso.</w:t>
+            </w:r>
+          </w:p>
+          <w:p>
+            <w:pPr>
+              <w:spacing w:after="0" w:line="240" w:lineRule="auto"/>
+              <w:jc w:val="both"/>
+              <w:rPr>
+                <w:rFonts w:ascii="Tahoma" w:eastAsia="Times New Roman" w:hAnsi="Tahoma" w:cs="Tahoma"/>
+                <w:sz w:val="20"/>
+                <w:szCs w:val="24"/>
+                <w:lang w:eastAsia="es-ES"/>
+              </w:rPr>
+            </w:pPr>
+            <w:r>
+              <w:rPr>
+                <w:rFonts w:ascii="Tahoma" w:eastAsia="Times New Roman" w:hAnsi="Tahoma" w:cs="Tahoma"/>
+                <w:sz w:val="20"/>
+                <w:szCs w:val="24"/>
+                <w:lang w:eastAsia="es-ES"/>
+              </w:rPr>
+              <w:t xml:space="preserve">6. A.3. El sistema muestra la parte del cuerpo humano. </w:t>
+            </w:r>
+          </w:p>
+          <w:p>
+            <w:pPr>
+              <w:spacing w:after="0" w:line="240" w:lineRule="auto"/>
+              <w:jc w:val="both"/>
+              <w:rPr>
+                <w:rFonts w:ascii="Tahoma" w:eastAsia="Times New Roman" w:hAnsi="Tahoma" w:cs="Tahoma"/>
+                <w:sz w:val="20"/>
+                <w:szCs w:val="24"/>
+                <w:lang w:eastAsia="es-ES"/>
+              </w:rPr>
+            </w:pPr>
+          </w:p>
+          <w:p>
+            <w:pPr>
+              <w:spacing w:after="0" w:line="240" w:lineRule="auto"/>
+              <w:jc w:val="both"/>
+              <w:rPr>
+                <w:rFonts w:ascii="Tahoma" w:eastAsia="Times New Roman" w:hAnsi="Tahoma" w:cs="Tahoma"/>
+                <w:sz w:val="20"/>
+                <w:szCs w:val="24"/>
+                <w:lang w:eastAsia="es-ES"/>
+              </w:rPr>
+            </w:pPr>
+            <w:r>
+              <w:rPr>
+                <w:rFonts w:ascii="Tahoma" w:eastAsia="Times New Roman" w:hAnsi="Tahoma" w:cs="Tahoma"/>
+                <w:sz w:val="20"/>
+                <w:szCs w:val="24"/>
+                <w:lang w:eastAsia="es-ES"/>
+              </w:rPr>
+              <w:t>7. A. El R</w:t>
+            </w:r>
+            <w:r>
+              <w:rPr>
+                <w:rFonts w:ascii="Tahoma" w:eastAsia="Times New Roman" w:hAnsi="Tahoma" w:cs="Tahoma"/>
+                <w:sz w:val="20"/>
+                <w:szCs w:val="24"/>
+                <w:lang w:eastAsia="es-ES"/>
+              </w:rPr>
+              <w:t xml:space="preserve">AM selecciona que el paciente si </w:t>
+            </w:r>
+            <w:r>
+              <w:rPr>
+                <w:rFonts w:ascii="Tahoma" w:eastAsia="Times New Roman" w:hAnsi="Tahoma" w:cs="Tahoma"/>
+                <w:sz w:val="20"/>
+                <w:szCs w:val="24"/>
+                <w:lang w:eastAsia="es-ES"/>
+              </w:rPr>
+              <w:t xml:space="preserve"> siente dolor.</w:t>
+            </w:r>
+          </w:p>
+          <w:p>
+            <w:pPr>
+              <w:spacing w:after="0" w:line="240" w:lineRule="auto"/>
+              <w:jc w:val="both"/>
+              <w:rPr>
+                <w:rFonts w:ascii="Tahoma" w:eastAsia="Times New Roman" w:hAnsi="Tahoma" w:cs="Tahoma"/>
+                <w:sz w:val="20"/>
+                <w:szCs w:val="24"/>
+                <w:lang w:eastAsia="es-ES"/>
+              </w:rPr>
+            </w:pPr>
+            <w:r>
+              <w:rPr>
+                <w:rFonts w:ascii="Tahoma" w:eastAsia="Times New Roman" w:hAnsi="Tahoma" w:cs="Tahoma"/>
+                <w:sz w:val="20"/>
+                <w:szCs w:val="24"/>
+                <w:lang w:eastAsia="es-ES"/>
+              </w:rPr>
+              <w:t>7.</w:t>
+            </w:r>
+            <w:r>
+              <w:rPr>
+                <w:rFonts w:ascii="Tahoma" w:eastAsia="Times New Roman" w:hAnsi="Tahoma" w:cs="Tahoma"/>
+                <w:sz w:val="20"/>
+                <w:szCs w:val="24"/>
+                <w:lang w:eastAsia="es-ES"/>
+              </w:rPr>
+              <w:t xml:space="preserve"> A.</w:t>
+            </w:r>
+            <w:r>
+              <w:rPr>
+                <w:rFonts w:ascii="Tahoma" w:eastAsia="Times New Roman" w:hAnsi="Tahoma" w:cs="Tahoma"/>
+                <w:sz w:val="20"/>
+                <w:szCs w:val="24"/>
+                <w:lang w:eastAsia="es-ES"/>
+              </w:rPr>
+              <w:t xml:space="preserve">1. </w:t>
+            </w:r>
+            <w:r>
+              <w:rPr>
+                <w:rFonts w:ascii="Tahoma" w:eastAsia="Times New Roman" w:hAnsi="Tahoma" w:cs="Tahoma"/>
+                <w:sz w:val="20"/>
+                <w:szCs w:val="24"/>
+                <w:lang w:eastAsia="es-ES"/>
+              </w:rPr>
+              <w:t>El sistema muestra los tipos de dolores.</w:t>
+            </w:r>
+          </w:p>
+          <w:p>
+            <w:pPr>
+              <w:spacing w:after="0" w:line="240" w:lineRule="auto"/>
+              <w:jc w:val="both"/>
+              <w:rPr>
+                <w:rFonts w:ascii="Tahoma" w:eastAsia="Times New Roman" w:hAnsi="Tahoma" w:cs="Tahoma"/>
+                <w:sz w:val="20"/>
+                <w:szCs w:val="24"/>
+                <w:lang w:eastAsia="es-ES"/>
+              </w:rPr>
+            </w:pPr>
+            <w:r>
+              <w:rPr>
+                <w:rFonts w:ascii="Tahoma" w:eastAsia="Times New Roman" w:hAnsi="Tahoma" w:cs="Tahoma"/>
+                <w:sz w:val="20"/>
+                <w:szCs w:val="24"/>
+                <w:lang w:eastAsia="es-ES"/>
+              </w:rPr>
+              <w:t>7. A.2. El RAM selecciona el tipo de dolor.</w:t>
+            </w:r>
+          </w:p>
+          <w:p>
+            <w:pPr>
+              <w:spacing w:after="0" w:line="240" w:lineRule="auto"/>
+              <w:jc w:val="both"/>
+              <w:rPr>
+                <w:rFonts w:ascii="Tahoma" w:eastAsia="Times New Roman" w:hAnsi="Tahoma" w:cs="Tahoma"/>
+                <w:sz w:val="20"/>
+                <w:szCs w:val="24"/>
+                <w:lang w:eastAsia="es-ES"/>
+              </w:rPr>
+            </w:pPr>
+            <w:r>
+              <w:rPr>
+                <w:rFonts w:ascii="Tahoma" w:eastAsia="Times New Roman" w:hAnsi="Tahoma" w:cs="Tahoma"/>
+                <w:sz w:val="20"/>
+                <w:szCs w:val="24"/>
+                <w:lang w:eastAsia="es-ES"/>
+              </w:rPr>
+              <w:t xml:space="preserve">  7. A.2. A. El RAM desea registrar un tipo de dolor.</w:t>
+            </w:r>
+          </w:p>
+          <w:p>
+            <w:pPr>
+              <w:spacing w:after="0" w:line="240" w:lineRule="auto"/>
+              <w:jc w:val="both"/>
+              <w:rPr>
+                <w:rFonts w:ascii="Tahoma" w:eastAsia="Times New Roman" w:hAnsi="Tahoma" w:cs="Tahoma"/>
+                <w:sz w:val="20"/>
+                <w:szCs w:val="24"/>
+                <w:lang w:eastAsia="es-ES"/>
+              </w:rPr>
+            </w:pPr>
+            <w:r>
+              <w:rPr>
+                <w:rFonts w:ascii="Tahoma" w:eastAsia="Times New Roman" w:hAnsi="Tahoma" w:cs="Tahoma"/>
+                <w:sz w:val="20"/>
+                <w:szCs w:val="24"/>
+                <w:lang w:eastAsia="es-ES"/>
+              </w:rPr>
+              <w:t xml:space="preserve">  7. A.2. A.1. Para registrar un tipo de dolor se llama al caso de uso “Registrar car</w:t>
+            </w:r>
+            <w:r>
+              <w:rPr>
+                <w:rFonts w:ascii="Tahoma" w:eastAsia="Times New Roman" w:hAnsi="Tahoma" w:cs="Tahoma"/>
+                <w:sz w:val="20"/>
+                <w:szCs w:val="24"/>
+                <w:lang w:eastAsia="es-ES"/>
+              </w:rPr>
+              <w:t>ácter del dolor</w:t>
+            </w:r>
+            <w:r>
+              <w:rPr>
+                <w:rFonts w:ascii="Tahoma" w:eastAsia="Times New Roman" w:hAnsi="Tahoma" w:cs="Tahoma"/>
+                <w:sz w:val="20"/>
+                <w:szCs w:val="24"/>
+                <w:lang w:eastAsia="es-ES"/>
+              </w:rPr>
+              <w:t>”</w:t>
+            </w:r>
+            <w:r>
+              <w:rPr>
+                <w:rFonts w:ascii="Tahoma" w:eastAsia="Times New Roman" w:hAnsi="Tahoma" w:cs="Tahoma"/>
+                <w:sz w:val="20"/>
+                <w:szCs w:val="24"/>
+                <w:lang w:eastAsia="es-ES"/>
+              </w:rPr>
+              <w:t>.</w:t>
+            </w:r>
+          </w:p>
+          <w:p>
+            <w:pPr>
+              <w:spacing w:after="0" w:line="240" w:lineRule="auto"/>
+              <w:jc w:val="both"/>
+              <w:rPr>
+                <w:rFonts w:ascii="Tahoma" w:eastAsia="Times New Roman" w:hAnsi="Tahoma" w:cs="Tahoma"/>
+                <w:sz w:val="20"/>
+                <w:szCs w:val="24"/>
+                <w:lang w:eastAsia="es-ES"/>
+              </w:rPr>
+            </w:pPr>
+            <w:r>
+              <w:rPr>
+                <w:rFonts w:ascii="Tahoma" w:eastAsia="Times New Roman" w:hAnsi="Tahoma" w:cs="Tahoma"/>
+                <w:sz w:val="20"/>
+                <w:szCs w:val="24"/>
+                <w:lang w:eastAsia="es-ES"/>
+              </w:rPr>
+              <w:t xml:space="preserve">  </w:t>
+            </w:r>
+            <w:r>
+              <w:rPr>
+                <w:rFonts w:ascii="Tahoma" w:eastAsia="Times New Roman" w:hAnsi="Tahoma" w:cs="Tahoma"/>
+                <w:sz w:val="20"/>
+                <w:szCs w:val="24"/>
+                <w:lang w:eastAsia="es-ES"/>
+              </w:rPr>
+              <w:t xml:space="preserve">7. A.2. </w:t>
+            </w:r>
+            <w:r>
+              <w:rPr>
+                <w:rFonts w:ascii="Tahoma" w:eastAsia="Times New Roman" w:hAnsi="Tahoma" w:cs="Tahoma"/>
+                <w:sz w:val="20"/>
+                <w:szCs w:val="24"/>
+                <w:lang w:eastAsia="es-ES"/>
+              </w:rPr>
+              <w:t>A.2. El sistema verifica que el tipo de dolor se registró correctamente.</w:t>
+            </w:r>
+          </w:p>
+          <w:p>
+            <w:pPr>
+              <w:spacing w:after="0" w:line="240" w:lineRule="auto"/>
+              <w:jc w:val="both"/>
+              <w:rPr>
+                <w:rFonts w:ascii="Tahoma" w:eastAsia="Times New Roman" w:hAnsi="Tahoma" w:cs="Tahoma"/>
+                <w:sz w:val="20"/>
+                <w:szCs w:val="24"/>
+                <w:lang w:eastAsia="es-ES"/>
+              </w:rPr>
+            </w:pPr>
+            <w:r>
+              <w:rPr>
+                <w:rFonts w:ascii="Tahoma" w:eastAsia="Times New Roman" w:hAnsi="Tahoma" w:cs="Tahoma"/>
+                <w:sz w:val="20"/>
+                <w:szCs w:val="24"/>
+                <w:lang w:eastAsia="es-ES"/>
+              </w:rPr>
+              <w:t xml:space="preserve">   </w:t>
+            </w:r>
+            <w:r>
+              <w:rPr>
+                <w:rFonts w:ascii="Tahoma" w:eastAsia="Times New Roman" w:hAnsi="Tahoma" w:cs="Tahoma"/>
+                <w:sz w:val="20"/>
+                <w:szCs w:val="24"/>
+                <w:lang w:eastAsia="es-ES"/>
+              </w:rPr>
+              <w:t xml:space="preserve">7. A.2. </w:t>
+            </w:r>
+            <w:r>
+              <w:rPr>
+                <w:rFonts w:ascii="Tahoma" w:eastAsia="Times New Roman" w:hAnsi="Tahoma" w:cs="Tahoma"/>
+                <w:sz w:val="20"/>
+                <w:szCs w:val="24"/>
+                <w:lang w:eastAsia="es-ES"/>
+              </w:rPr>
+              <w:t>A.2. A. El sistema verifica que el tipo de dolor no se registró correctamente</w:t>
+            </w:r>
+            <w:r>
+              <w:rPr>
+                <w:rFonts w:ascii="Tahoma" w:eastAsia="Times New Roman" w:hAnsi="Tahoma" w:cs="Tahoma"/>
+                <w:sz w:val="20"/>
+                <w:szCs w:val="24"/>
+                <w:lang w:eastAsia="es-ES"/>
+              </w:rPr>
+              <w:t>.</w:t>
+            </w:r>
+          </w:p>
+          <w:p>
+            <w:pPr>
+              <w:spacing w:after="0" w:line="240" w:lineRule="auto"/>
+              <w:jc w:val="both"/>
+              <w:rPr>
+                <w:rFonts w:ascii="Tahoma" w:eastAsia="Times New Roman" w:hAnsi="Tahoma" w:cs="Tahoma"/>
+                <w:sz w:val="20"/>
+                <w:szCs w:val="24"/>
+                <w:lang w:eastAsia="es-ES"/>
+              </w:rPr>
+            </w:pPr>
+            <w:r>
+              <w:rPr>
+                <w:rFonts w:ascii="Tahoma" w:eastAsia="Times New Roman" w:hAnsi="Tahoma" w:cs="Tahoma"/>
+                <w:sz w:val="20"/>
+                <w:szCs w:val="24"/>
+                <w:lang w:eastAsia="es-ES"/>
+              </w:rPr>
+              <w:t xml:space="preserve">   </w:t>
+            </w:r>
+            <w:r>
+              <w:rPr>
+                <w:rFonts w:ascii="Tahoma" w:eastAsia="Times New Roman" w:hAnsi="Tahoma" w:cs="Tahoma"/>
+                <w:sz w:val="20"/>
+                <w:szCs w:val="24"/>
+                <w:lang w:eastAsia="es-ES"/>
+              </w:rPr>
+              <w:t xml:space="preserve">7. A.2. </w:t>
+            </w:r>
+            <w:r>
+              <w:rPr>
+                <w:rFonts w:ascii="Tahoma" w:eastAsia="Times New Roman" w:hAnsi="Tahoma" w:cs="Tahoma"/>
+                <w:sz w:val="20"/>
+                <w:szCs w:val="24"/>
+                <w:lang w:eastAsia="es-ES"/>
+              </w:rPr>
+              <w:t>A.2. A.1. El sistema consulta si desea continuar con el registro de la enfermedad actual.</w:t>
+            </w:r>
+          </w:p>
+          <w:p>
+            <w:pPr>
+              <w:spacing w:after="0" w:line="240" w:lineRule="auto"/>
+              <w:jc w:val="both"/>
+              <w:rPr>
+                <w:rFonts w:ascii="Tahoma" w:eastAsia="Times New Roman" w:hAnsi="Tahoma" w:cs="Tahoma"/>
+                <w:sz w:val="20"/>
+                <w:szCs w:val="24"/>
+                <w:lang w:eastAsia="es-ES"/>
+              </w:rPr>
+            </w:pPr>
+            <w:r>
+              <w:rPr>
+                <w:rFonts w:ascii="Tahoma" w:eastAsia="Times New Roman" w:hAnsi="Tahoma" w:cs="Tahoma"/>
+                <w:sz w:val="20"/>
+                <w:szCs w:val="24"/>
+                <w:lang w:eastAsia="es-ES"/>
+              </w:rPr>
+              <w:t xml:space="preserve">   </w:t>
+            </w:r>
+            <w:r>
+              <w:rPr>
+                <w:rFonts w:ascii="Tahoma" w:eastAsia="Times New Roman" w:hAnsi="Tahoma" w:cs="Tahoma"/>
+                <w:sz w:val="20"/>
+                <w:szCs w:val="24"/>
+                <w:lang w:eastAsia="es-ES"/>
+              </w:rPr>
+              <w:t xml:space="preserve">7. A.2. A.2. </w:t>
+            </w:r>
+            <w:r>
+              <w:rPr>
+                <w:rFonts w:ascii="Tahoma" w:eastAsia="Times New Roman" w:hAnsi="Tahoma" w:cs="Tahoma"/>
+                <w:sz w:val="20"/>
+                <w:szCs w:val="24"/>
+                <w:lang w:eastAsia="es-ES"/>
+              </w:rPr>
+              <w:t>A.2. El RAM desea continuar con el registro de la enfermedad actual.</w:t>
+            </w:r>
+          </w:p>
+          <w:p>
+            <w:pPr>
+              <w:spacing w:after="0" w:line="240" w:lineRule="auto"/>
+              <w:jc w:val="both"/>
+              <w:rPr>
+                <w:rFonts w:ascii="Tahoma" w:eastAsia="Times New Roman" w:hAnsi="Tahoma" w:cs="Tahoma"/>
+                <w:sz w:val="20"/>
+                <w:szCs w:val="24"/>
+                <w:lang w:eastAsia="es-ES"/>
+              </w:rPr>
+            </w:pPr>
+            <w:r>
+              <w:rPr>
+                <w:rFonts w:ascii="Tahoma" w:eastAsia="Times New Roman" w:hAnsi="Tahoma" w:cs="Tahoma"/>
+                <w:sz w:val="20"/>
+                <w:szCs w:val="24"/>
+                <w:lang w:eastAsia="es-ES"/>
+              </w:rPr>
+              <w:t xml:space="preserve">   </w:t>
+            </w:r>
+            <w:r>
+              <w:rPr>
+                <w:rFonts w:ascii="Tahoma" w:eastAsia="Times New Roman" w:hAnsi="Tahoma" w:cs="Tahoma"/>
+                <w:sz w:val="20"/>
+                <w:szCs w:val="24"/>
+                <w:lang w:eastAsia="es-ES"/>
+              </w:rPr>
+              <w:t xml:space="preserve">7. A.2. A.2. </w:t>
+            </w:r>
+            <w:r>
+              <w:rPr>
+                <w:rFonts w:ascii="Tahoma" w:eastAsia="Times New Roman" w:hAnsi="Tahoma" w:cs="Tahoma"/>
+                <w:sz w:val="20"/>
+                <w:szCs w:val="24"/>
+                <w:lang w:eastAsia="es-ES"/>
+              </w:rPr>
+              <w:t>A.2. A. El RAM no desea continuar con el registro de la enfermedad actual.</w:t>
+            </w:r>
+          </w:p>
+          <w:p>
+            <w:pPr>
+              <w:spacing w:after="0" w:line="240" w:lineRule="auto"/>
+              <w:jc w:val="both"/>
+              <w:rPr>
+                <w:rFonts w:ascii="Tahoma" w:eastAsia="Times New Roman" w:hAnsi="Tahoma" w:cs="Tahoma"/>
+                <w:sz w:val="20"/>
+                <w:szCs w:val="24"/>
+                <w:lang w:eastAsia="es-ES"/>
+              </w:rPr>
+            </w:pPr>
+            <w:r>
+              <w:rPr>
+                <w:rFonts w:ascii="Tahoma" w:eastAsia="Times New Roman" w:hAnsi="Tahoma" w:cs="Tahoma"/>
+                <w:sz w:val="20"/>
+                <w:szCs w:val="24"/>
+                <w:lang w:eastAsia="es-ES"/>
+              </w:rPr>
+              <w:t xml:space="preserve">   </w:t>
+            </w:r>
+            <w:r>
+              <w:rPr>
+                <w:rFonts w:ascii="Tahoma" w:eastAsia="Times New Roman" w:hAnsi="Tahoma" w:cs="Tahoma"/>
+                <w:sz w:val="20"/>
+                <w:szCs w:val="24"/>
+                <w:lang w:eastAsia="es-ES"/>
+              </w:rPr>
+              <w:t>7. A.2. A.2. A.2. A.</w:t>
+            </w:r>
+            <w:r>
+              <w:rPr>
+                <w:rFonts w:ascii="Tahoma" w:eastAsia="Times New Roman" w:hAnsi="Tahoma" w:cs="Tahoma"/>
+                <w:sz w:val="20"/>
+                <w:szCs w:val="24"/>
+                <w:lang w:eastAsia="es-ES"/>
+              </w:rPr>
+              <w:t>1. Se cancela el caso de uso.</w:t>
+            </w:r>
+          </w:p>
+          <w:p>
+            <w:pPr>
+              <w:spacing w:after="0" w:line="240" w:lineRule="auto"/>
+              <w:jc w:val="both"/>
+              <w:rPr>
+                <w:rFonts w:ascii="Tahoma" w:eastAsia="Times New Roman" w:hAnsi="Tahoma" w:cs="Tahoma"/>
+                <w:sz w:val="20"/>
+                <w:szCs w:val="24"/>
+                <w:lang w:eastAsia="es-ES"/>
+              </w:rPr>
+            </w:pPr>
+            <w:r>
+              <w:rPr>
+                <w:rFonts w:ascii="Tahoma" w:eastAsia="Times New Roman" w:hAnsi="Tahoma" w:cs="Tahoma"/>
+                <w:sz w:val="20"/>
+                <w:szCs w:val="24"/>
+                <w:lang w:eastAsia="es-ES"/>
+              </w:rPr>
+              <w:t xml:space="preserve">  7. A.2. A.3. El sistema muestra el tipo de dolor.</w:t>
+            </w:r>
+          </w:p>
+          <w:p>
+            <w:pPr>
+              <w:spacing w:after="0" w:line="240" w:lineRule="auto"/>
+              <w:jc w:val="both"/>
+              <w:rPr>
+                <w:rFonts w:ascii="Tahoma" w:eastAsia="Times New Roman" w:hAnsi="Tahoma" w:cs="Tahoma"/>
+                <w:sz w:val="20"/>
+                <w:szCs w:val="24"/>
+                <w:lang w:eastAsia="es-ES"/>
+              </w:rPr>
+            </w:pPr>
+          </w:p>
+          <w:p>
+            <w:pPr>
+              <w:spacing w:after="0" w:line="240" w:lineRule="auto"/>
+              <w:jc w:val="both"/>
+              <w:rPr>
+                <w:rFonts w:ascii="Tahoma" w:eastAsia="Times New Roman" w:hAnsi="Tahoma" w:cs="Tahoma"/>
+                <w:sz w:val="20"/>
+                <w:szCs w:val="24"/>
+                <w:lang w:eastAsia="es-ES"/>
+              </w:rPr>
+            </w:pPr>
+          </w:p>
+          <w:p>
+            <w:pPr>
+              <w:spacing w:after="0" w:line="240" w:lineRule="auto"/>
+              <w:jc w:val="both"/>
+              <w:rPr>
+                <w:rFonts w:ascii="Tahoma" w:eastAsia="Times New Roman" w:hAnsi="Tahoma" w:cs="Tahoma"/>
+                <w:sz w:val="20"/>
+                <w:szCs w:val="24"/>
+                <w:lang w:eastAsia="es-ES"/>
+              </w:rPr>
+            </w:pPr>
+          </w:p>
+          <w:p>
+            <w:pPr>
+              <w:spacing w:after="0" w:line="240" w:lineRule="auto"/>
+              <w:jc w:val="both"/>
+              <w:rPr>
+                <w:rFonts w:ascii="Tahoma" w:eastAsia="Times New Roman" w:hAnsi="Tahoma" w:cs="Tahoma"/>
+                <w:sz w:val="20"/>
+                <w:szCs w:val="24"/>
+                <w:lang w:eastAsia="es-ES"/>
+              </w:rPr>
+            </w:pPr>
+            <w:r>
+              <w:rPr>
+                <w:rFonts w:ascii="Tahoma" w:eastAsia="Times New Roman" w:hAnsi="Tahoma" w:cs="Tahoma"/>
+                <w:sz w:val="20"/>
+                <w:szCs w:val="24"/>
+                <w:lang w:eastAsia="es-ES"/>
+              </w:rPr>
+              <w:t>11. A. El RAM ingresa una cantidad de tiempo y selecciona un elemento del tiempo para indicar cuando comenzó el síntoma.</w:t>
+            </w:r>
+          </w:p>
+          <w:p>
+            <w:pPr>
+              <w:spacing w:after="0" w:line="240" w:lineRule="auto"/>
+              <w:jc w:val="both"/>
+              <w:rPr>
+                <w:rFonts w:ascii="Tahoma" w:eastAsia="Times New Roman" w:hAnsi="Tahoma" w:cs="Tahoma"/>
+                <w:sz w:val="20"/>
+                <w:szCs w:val="24"/>
+                <w:lang w:eastAsia="es-ES"/>
+              </w:rPr>
+            </w:pPr>
+            <w:r>
+              <w:rPr>
+                <w:rFonts w:ascii="Tahoma" w:eastAsia="Times New Roman" w:hAnsi="Tahoma" w:cs="Tahoma"/>
+                <w:sz w:val="20"/>
+                <w:szCs w:val="24"/>
+                <w:lang w:eastAsia="es-ES"/>
+              </w:rPr>
+              <w:t>11</w:t>
+            </w:r>
+            <w:proofErr w:type="gramStart"/>
+            <w:r>
+              <w:rPr>
+                <w:rFonts w:ascii="Tahoma" w:eastAsia="Times New Roman" w:hAnsi="Tahoma" w:cs="Tahoma"/>
+                <w:sz w:val="20"/>
+                <w:szCs w:val="24"/>
+                <w:lang w:eastAsia="es-ES"/>
+              </w:rPr>
+              <w:t>.A.1</w:t>
+            </w:r>
+            <w:proofErr w:type="gramEnd"/>
+            <w:r>
+              <w:rPr>
+                <w:rFonts w:ascii="Tahoma" w:eastAsia="Times New Roman" w:hAnsi="Tahoma" w:cs="Tahoma"/>
+                <w:sz w:val="20"/>
+                <w:szCs w:val="24"/>
+                <w:lang w:eastAsia="es-ES"/>
+              </w:rPr>
+              <w:t>. El RAM selecciona la descripción del tiempo para indicar cuando comenzó el síntoma.</w:t>
+            </w:r>
+          </w:p>
+          <w:p>
+            <w:pPr>
+              <w:spacing w:after="0" w:line="240" w:lineRule="auto"/>
+              <w:jc w:val="both"/>
+              <w:rPr>
+                <w:rFonts w:ascii="Tahoma" w:eastAsia="Times New Roman" w:hAnsi="Tahoma" w:cs="Tahoma"/>
+                <w:sz w:val="20"/>
+                <w:szCs w:val="24"/>
+                <w:lang w:eastAsia="es-ES"/>
+              </w:rPr>
+            </w:pPr>
+            <w:r>
+              <w:rPr>
+                <w:rFonts w:ascii="Tahoma" w:eastAsia="Times New Roman" w:hAnsi="Tahoma" w:cs="Tahoma"/>
+                <w:sz w:val="20"/>
+                <w:szCs w:val="24"/>
+                <w:lang w:eastAsia="es-ES"/>
+              </w:rPr>
+              <w:t>11</w:t>
+            </w:r>
+            <w:proofErr w:type="gramStart"/>
+            <w:r>
+              <w:rPr>
+                <w:rFonts w:ascii="Tahoma" w:eastAsia="Times New Roman" w:hAnsi="Tahoma" w:cs="Tahoma"/>
+                <w:sz w:val="20"/>
+                <w:szCs w:val="24"/>
+                <w:lang w:eastAsia="es-ES"/>
+              </w:rPr>
+              <w:t>.A.1.A</w:t>
+            </w:r>
+            <w:proofErr w:type="gramEnd"/>
+            <w:r>
+              <w:rPr>
+                <w:rFonts w:ascii="Tahoma" w:eastAsia="Times New Roman" w:hAnsi="Tahoma" w:cs="Tahoma"/>
+                <w:sz w:val="20"/>
+                <w:szCs w:val="24"/>
+                <w:lang w:eastAsia="es-ES"/>
+              </w:rPr>
+              <w:t>. El RAM desea registrar una descripción del tiempo.</w:t>
+            </w:r>
+          </w:p>
+          <w:p>
+            <w:pPr>
+              <w:spacing w:after="0" w:line="240" w:lineRule="auto"/>
+              <w:jc w:val="both"/>
+              <w:rPr>
+                <w:rFonts w:ascii="Tahoma" w:eastAsia="Times New Roman" w:hAnsi="Tahoma" w:cs="Tahoma"/>
+                <w:sz w:val="20"/>
+                <w:szCs w:val="24"/>
+                <w:lang w:eastAsia="es-ES"/>
+              </w:rPr>
+            </w:pPr>
+            <w:r>
+              <w:rPr>
+                <w:rFonts w:ascii="Tahoma" w:eastAsia="Times New Roman" w:hAnsi="Tahoma" w:cs="Tahoma"/>
+                <w:sz w:val="20"/>
+                <w:szCs w:val="24"/>
+                <w:lang w:eastAsia="es-ES"/>
+              </w:rPr>
+              <w:t xml:space="preserve">  11</w:t>
+            </w:r>
+            <w:proofErr w:type="gramStart"/>
+            <w:r>
+              <w:rPr>
+                <w:rFonts w:ascii="Tahoma" w:eastAsia="Times New Roman" w:hAnsi="Tahoma" w:cs="Tahoma"/>
+                <w:sz w:val="20"/>
+                <w:szCs w:val="24"/>
+                <w:lang w:eastAsia="es-ES"/>
+              </w:rPr>
+              <w:t>.A.1.A.1</w:t>
+            </w:r>
+            <w:proofErr w:type="gramEnd"/>
+            <w:r>
+              <w:rPr>
+                <w:rFonts w:ascii="Tahoma" w:eastAsia="Times New Roman" w:hAnsi="Tahoma" w:cs="Tahoma"/>
+                <w:sz w:val="20"/>
+                <w:szCs w:val="24"/>
+                <w:lang w:eastAsia="es-ES"/>
+              </w:rPr>
+              <w:t>. Para registrar una descripción del tiempo se llama al caso de uso “Actualizar descripción del tiempo”.</w:t>
+            </w:r>
+          </w:p>
+          <w:p>
+            <w:pPr>
+              <w:spacing w:after="0" w:line="240" w:lineRule="auto"/>
+              <w:jc w:val="both"/>
+              <w:rPr>
+                <w:rFonts w:ascii="Tahoma" w:eastAsia="Times New Roman" w:hAnsi="Tahoma" w:cs="Tahoma"/>
+                <w:sz w:val="20"/>
+                <w:szCs w:val="24"/>
+                <w:lang w:eastAsia="es-ES"/>
+              </w:rPr>
+            </w:pPr>
+            <w:r>
+              <w:rPr>
+                <w:rFonts w:ascii="Tahoma" w:eastAsia="Times New Roman" w:hAnsi="Tahoma" w:cs="Tahoma"/>
+                <w:sz w:val="20"/>
+                <w:szCs w:val="24"/>
+                <w:lang w:eastAsia="es-ES"/>
+              </w:rPr>
+              <w:t xml:space="preserve">  11</w:t>
+            </w:r>
+            <w:proofErr w:type="gramStart"/>
+            <w:r>
+              <w:rPr>
+                <w:rFonts w:ascii="Tahoma" w:eastAsia="Times New Roman" w:hAnsi="Tahoma" w:cs="Tahoma"/>
+                <w:sz w:val="20"/>
+                <w:szCs w:val="24"/>
+                <w:lang w:eastAsia="es-ES"/>
+              </w:rPr>
+              <w:t>.A.1.A.2</w:t>
+            </w:r>
+            <w:proofErr w:type="gramEnd"/>
+            <w:r>
+              <w:rPr>
+                <w:rFonts w:ascii="Tahoma" w:eastAsia="Times New Roman" w:hAnsi="Tahoma" w:cs="Tahoma"/>
+                <w:sz w:val="20"/>
+                <w:szCs w:val="24"/>
+                <w:lang w:eastAsia="es-ES"/>
+              </w:rPr>
+              <w:t>. El sistema verifica que la descripción del tiempo se registró correctamente.</w:t>
+            </w:r>
+          </w:p>
+          <w:p>
+            <w:pPr>
+              <w:spacing w:after="0" w:line="240" w:lineRule="auto"/>
+              <w:jc w:val="both"/>
+              <w:rPr>
+                <w:rFonts w:ascii="Tahoma" w:eastAsia="Times New Roman" w:hAnsi="Tahoma" w:cs="Tahoma"/>
+                <w:sz w:val="20"/>
+                <w:szCs w:val="24"/>
+                <w:lang w:eastAsia="es-ES"/>
+              </w:rPr>
+            </w:pPr>
+            <w:r>
+              <w:rPr>
+                <w:rFonts w:ascii="Tahoma" w:eastAsia="Times New Roman" w:hAnsi="Tahoma" w:cs="Tahoma"/>
+                <w:sz w:val="20"/>
+                <w:szCs w:val="24"/>
+                <w:lang w:eastAsia="es-ES"/>
+              </w:rPr>
+              <w:t xml:space="preserve">  11</w:t>
+            </w:r>
+            <w:proofErr w:type="gramStart"/>
+            <w:r>
+              <w:rPr>
+                <w:rFonts w:ascii="Tahoma" w:eastAsia="Times New Roman" w:hAnsi="Tahoma" w:cs="Tahoma"/>
+                <w:sz w:val="20"/>
+                <w:szCs w:val="24"/>
+                <w:lang w:eastAsia="es-ES"/>
+              </w:rPr>
+              <w:t>.A.1.A.2.A</w:t>
+            </w:r>
+            <w:proofErr w:type="gramEnd"/>
+            <w:r>
+              <w:rPr>
+                <w:rFonts w:ascii="Tahoma" w:eastAsia="Times New Roman" w:hAnsi="Tahoma" w:cs="Tahoma"/>
+                <w:sz w:val="20"/>
+                <w:szCs w:val="24"/>
+                <w:lang w:eastAsia="es-ES"/>
+              </w:rPr>
+              <w:t>. El sistema verifica que la descripción del tiempo no se registró correctamente.</w:t>
+            </w:r>
+          </w:p>
+          <w:p>
+            <w:pPr>
+              <w:spacing w:after="0" w:line="240" w:lineRule="auto"/>
+              <w:jc w:val="both"/>
+              <w:rPr>
+                <w:rFonts w:ascii="Tahoma" w:eastAsia="Times New Roman" w:hAnsi="Tahoma" w:cs="Tahoma"/>
+                <w:sz w:val="20"/>
+                <w:szCs w:val="24"/>
+                <w:lang w:eastAsia="es-ES"/>
+              </w:rPr>
+            </w:pPr>
+            <w:r>
+              <w:rPr>
+                <w:rFonts w:ascii="Tahoma" w:eastAsia="Times New Roman" w:hAnsi="Tahoma" w:cs="Tahoma"/>
+                <w:sz w:val="20"/>
+                <w:szCs w:val="24"/>
+                <w:lang w:eastAsia="es-ES"/>
+              </w:rPr>
+              <w:t xml:space="preserve">  11</w:t>
+            </w:r>
+            <w:proofErr w:type="gramStart"/>
+            <w:r>
+              <w:rPr>
+                <w:rFonts w:ascii="Tahoma" w:eastAsia="Times New Roman" w:hAnsi="Tahoma" w:cs="Tahoma"/>
+                <w:sz w:val="20"/>
+                <w:szCs w:val="24"/>
+                <w:lang w:eastAsia="es-ES"/>
+              </w:rPr>
+              <w:t>.A.1.A.2.A.1</w:t>
+            </w:r>
+            <w:proofErr w:type="gramEnd"/>
+            <w:r>
+              <w:rPr>
+                <w:rFonts w:ascii="Tahoma" w:eastAsia="Times New Roman" w:hAnsi="Tahoma" w:cs="Tahoma"/>
+                <w:sz w:val="20"/>
+                <w:szCs w:val="24"/>
+                <w:lang w:eastAsia="es-ES"/>
+              </w:rPr>
+              <w:t>. El sistema consulta si desea continuar con el registro de la enfermedad actual</w:t>
+            </w:r>
+            <w:r>
+              <w:rPr>
+                <w:rFonts w:ascii="Tahoma" w:eastAsia="Times New Roman" w:hAnsi="Tahoma" w:cs="Tahoma"/>
+                <w:sz w:val="20"/>
+                <w:szCs w:val="24"/>
+                <w:lang w:eastAsia="es-ES"/>
+              </w:rPr>
+              <w:t>.</w:t>
+            </w:r>
+          </w:p>
+          <w:p>
+            <w:pPr>
+              <w:spacing w:after="0" w:line="240" w:lineRule="auto"/>
+              <w:jc w:val="both"/>
+              <w:rPr>
+                <w:rFonts w:ascii="Tahoma" w:eastAsia="Times New Roman" w:hAnsi="Tahoma" w:cs="Tahoma"/>
+                <w:sz w:val="20"/>
+                <w:szCs w:val="24"/>
+                <w:lang w:eastAsia="es-ES"/>
+              </w:rPr>
+            </w:pPr>
+            <w:r>
+              <w:rPr>
+                <w:rFonts w:ascii="Tahoma" w:eastAsia="Times New Roman" w:hAnsi="Tahoma" w:cs="Tahoma"/>
+                <w:sz w:val="20"/>
+                <w:szCs w:val="24"/>
+                <w:lang w:eastAsia="es-ES"/>
+              </w:rPr>
+              <w:t xml:space="preserve">  11</w:t>
+            </w:r>
+            <w:proofErr w:type="gramStart"/>
+            <w:r>
+              <w:rPr>
+                <w:rFonts w:ascii="Tahoma" w:eastAsia="Times New Roman" w:hAnsi="Tahoma" w:cs="Tahoma"/>
+                <w:sz w:val="20"/>
+                <w:szCs w:val="24"/>
+                <w:lang w:eastAsia="es-ES"/>
+              </w:rPr>
+              <w:t>.A.1.A.2.A.2</w:t>
+            </w:r>
+            <w:proofErr w:type="gramEnd"/>
+            <w:r>
+              <w:rPr>
+                <w:rFonts w:ascii="Tahoma" w:eastAsia="Times New Roman" w:hAnsi="Tahoma" w:cs="Tahoma"/>
+                <w:sz w:val="20"/>
+                <w:szCs w:val="24"/>
+                <w:lang w:eastAsia="es-ES"/>
+              </w:rPr>
+              <w:t>. El RAM desea continuar con el registro de la enfermedad actual.</w:t>
+            </w:r>
+          </w:p>
+          <w:p>
+            <w:pPr>
+              <w:spacing w:after="0" w:line="240" w:lineRule="auto"/>
+              <w:jc w:val="both"/>
+              <w:rPr>
+                <w:rFonts w:ascii="Tahoma" w:eastAsia="Times New Roman" w:hAnsi="Tahoma" w:cs="Tahoma"/>
+                <w:sz w:val="20"/>
+                <w:szCs w:val="24"/>
+                <w:lang w:eastAsia="es-ES"/>
+              </w:rPr>
+            </w:pPr>
+            <w:r>
+              <w:rPr>
+                <w:rFonts w:ascii="Tahoma" w:eastAsia="Times New Roman" w:hAnsi="Tahoma" w:cs="Tahoma"/>
+                <w:sz w:val="20"/>
+                <w:szCs w:val="24"/>
+                <w:lang w:eastAsia="es-ES"/>
+              </w:rPr>
+              <w:t xml:space="preserve">   11</w:t>
+            </w:r>
+            <w:proofErr w:type="gramStart"/>
+            <w:r>
+              <w:rPr>
+                <w:rFonts w:ascii="Tahoma" w:eastAsia="Times New Roman" w:hAnsi="Tahoma" w:cs="Tahoma"/>
+                <w:sz w:val="20"/>
+                <w:szCs w:val="24"/>
+                <w:lang w:eastAsia="es-ES"/>
+              </w:rPr>
+              <w:t>.A.1.A.2.A.2.A</w:t>
+            </w:r>
+            <w:proofErr w:type="gramEnd"/>
+            <w:r>
+              <w:rPr>
+                <w:rFonts w:ascii="Tahoma" w:eastAsia="Times New Roman" w:hAnsi="Tahoma" w:cs="Tahoma"/>
+                <w:sz w:val="20"/>
+                <w:szCs w:val="24"/>
+                <w:lang w:eastAsia="es-ES"/>
+              </w:rPr>
+              <w:t>. El RAM no desea continuar con el registro de la enfermedad actual.</w:t>
+            </w:r>
+          </w:p>
+          <w:p>
+            <w:pPr>
+              <w:spacing w:after="0" w:line="240" w:lineRule="auto"/>
+              <w:jc w:val="both"/>
+              <w:rPr>
+                <w:rFonts w:ascii="Tahoma" w:eastAsia="Times New Roman" w:hAnsi="Tahoma" w:cs="Tahoma"/>
+                <w:sz w:val="20"/>
+                <w:szCs w:val="24"/>
+                <w:lang w:eastAsia="es-ES"/>
+              </w:rPr>
+            </w:pPr>
+            <w:r>
+              <w:rPr>
+                <w:rFonts w:ascii="Tahoma" w:eastAsia="Times New Roman" w:hAnsi="Tahoma" w:cs="Tahoma"/>
+                <w:sz w:val="20"/>
+                <w:szCs w:val="24"/>
+                <w:lang w:eastAsia="es-ES"/>
+              </w:rPr>
+              <w:t xml:space="preserve">   </w:t>
+            </w:r>
+            <w:r>
+              <w:rPr>
+                <w:rFonts w:ascii="Tahoma" w:eastAsia="Times New Roman" w:hAnsi="Tahoma" w:cs="Tahoma"/>
+                <w:sz w:val="20"/>
+                <w:szCs w:val="24"/>
+                <w:lang w:eastAsia="es-ES"/>
+              </w:rPr>
+              <w:t>11</w:t>
+            </w:r>
+            <w:proofErr w:type="gramStart"/>
+            <w:r>
+              <w:rPr>
+                <w:rFonts w:ascii="Tahoma" w:eastAsia="Times New Roman" w:hAnsi="Tahoma" w:cs="Tahoma"/>
+                <w:sz w:val="20"/>
+                <w:szCs w:val="24"/>
+                <w:lang w:eastAsia="es-ES"/>
+              </w:rPr>
+              <w:t>.A.1.A.2.A.2.A.</w:t>
+            </w:r>
+            <w:r>
+              <w:rPr>
+                <w:rFonts w:ascii="Tahoma" w:eastAsia="Times New Roman" w:hAnsi="Tahoma" w:cs="Tahoma"/>
+                <w:sz w:val="20"/>
+                <w:szCs w:val="24"/>
+                <w:lang w:eastAsia="es-ES"/>
+              </w:rPr>
+              <w:t>1</w:t>
+            </w:r>
+            <w:proofErr w:type="gramEnd"/>
+            <w:r>
+              <w:rPr>
+                <w:rFonts w:ascii="Tahoma" w:eastAsia="Times New Roman" w:hAnsi="Tahoma" w:cs="Tahoma"/>
+                <w:sz w:val="20"/>
+                <w:szCs w:val="24"/>
+                <w:lang w:eastAsia="es-ES"/>
+              </w:rPr>
+              <w:t>. Se cancela el caso de uso.</w:t>
+            </w:r>
+          </w:p>
+          <w:p>
+            <w:pPr>
+              <w:spacing w:after="0" w:line="240" w:lineRule="auto"/>
+              <w:jc w:val="both"/>
+              <w:rPr>
+                <w:rFonts w:ascii="Tahoma" w:eastAsia="Times New Roman" w:hAnsi="Tahoma" w:cs="Tahoma"/>
+                <w:sz w:val="20"/>
+                <w:szCs w:val="24"/>
+                <w:lang w:eastAsia="es-ES"/>
+              </w:rPr>
+            </w:pPr>
+            <w:r>
+              <w:rPr>
+                <w:rFonts w:ascii="Tahoma" w:eastAsia="Times New Roman" w:hAnsi="Tahoma" w:cs="Tahoma"/>
+                <w:sz w:val="20"/>
+                <w:szCs w:val="24"/>
+                <w:lang w:eastAsia="es-ES"/>
+              </w:rPr>
+              <w:t xml:space="preserve">  11</w:t>
+            </w:r>
+            <w:proofErr w:type="gramStart"/>
+            <w:r>
+              <w:rPr>
+                <w:rFonts w:ascii="Tahoma" w:eastAsia="Times New Roman" w:hAnsi="Tahoma" w:cs="Tahoma"/>
+                <w:sz w:val="20"/>
+                <w:szCs w:val="24"/>
+                <w:lang w:eastAsia="es-ES"/>
+              </w:rPr>
+              <w:t>.A.1.A.2</w:t>
+            </w:r>
+            <w:proofErr w:type="gramEnd"/>
+            <w:r>
+              <w:rPr>
+                <w:rFonts w:ascii="Tahoma" w:eastAsia="Times New Roman" w:hAnsi="Tahoma" w:cs="Tahoma"/>
+                <w:sz w:val="20"/>
+                <w:szCs w:val="24"/>
+                <w:lang w:eastAsia="es-ES"/>
+              </w:rPr>
+              <w:t>. El sistema muestra la descripción del tiempo.</w:t>
+            </w:r>
+          </w:p>
+          <w:p>
+            <w:pPr>
+              <w:spacing w:after="0" w:line="240" w:lineRule="auto"/>
+              <w:jc w:val="both"/>
+              <w:rPr>
+                <w:rFonts w:ascii="Tahoma" w:eastAsia="Times New Roman" w:hAnsi="Tahoma" w:cs="Tahoma"/>
+                <w:sz w:val="20"/>
+                <w:szCs w:val="24"/>
+                <w:lang w:eastAsia="es-ES"/>
+              </w:rPr>
+            </w:pPr>
+            <w:r>
+              <w:rPr>
+                <w:rFonts w:ascii="Tahoma" w:eastAsia="Times New Roman" w:hAnsi="Tahoma" w:cs="Tahoma"/>
+                <w:sz w:val="20"/>
+                <w:szCs w:val="24"/>
+                <w:lang w:eastAsia="es-ES"/>
+              </w:rPr>
+              <w:t xml:space="preserve">  11</w:t>
+            </w:r>
+            <w:proofErr w:type="gramStart"/>
+            <w:r>
+              <w:rPr>
+                <w:rFonts w:ascii="Tahoma" w:eastAsia="Times New Roman" w:hAnsi="Tahoma" w:cs="Tahoma"/>
+                <w:sz w:val="20"/>
+                <w:szCs w:val="24"/>
+                <w:lang w:eastAsia="es-ES"/>
+              </w:rPr>
+              <w:t>.A.1.A.3</w:t>
+            </w:r>
+            <w:proofErr w:type="gramEnd"/>
+            <w:r>
+              <w:rPr>
+                <w:rFonts w:ascii="Tahoma" w:eastAsia="Times New Roman" w:hAnsi="Tahoma" w:cs="Tahoma"/>
+                <w:sz w:val="20"/>
+                <w:szCs w:val="24"/>
+                <w:lang w:eastAsia="es-ES"/>
+              </w:rPr>
+              <w:t>. El RAM selecciona la descripción del tiempo.</w:t>
+            </w:r>
+          </w:p>
+          <w:p>
+            <w:pPr>
+              <w:spacing w:after="0" w:line="240" w:lineRule="auto"/>
+              <w:jc w:val="both"/>
+              <w:rPr>
+                <w:rFonts w:ascii="Tahoma" w:eastAsia="Times New Roman" w:hAnsi="Tahoma" w:cs="Tahoma"/>
+                <w:sz w:val="20"/>
+                <w:szCs w:val="24"/>
+                <w:lang w:eastAsia="es-ES"/>
+              </w:rPr>
+            </w:pPr>
+          </w:p>
+          <w:p>
+            <w:pPr>
+              <w:spacing w:after="0" w:line="240" w:lineRule="auto"/>
+              <w:jc w:val="both"/>
+              <w:rPr>
+                <w:rFonts w:ascii="Tahoma" w:eastAsia="Times New Roman" w:hAnsi="Tahoma" w:cs="Tahoma"/>
+                <w:sz w:val="20"/>
+                <w:szCs w:val="24"/>
+                <w:lang w:eastAsia="es-ES"/>
+              </w:rPr>
+            </w:pPr>
+            <w:r>
+              <w:rPr>
+                <w:rFonts w:ascii="Tahoma" w:eastAsia="Times New Roman" w:hAnsi="Tahoma" w:cs="Tahoma"/>
+                <w:sz w:val="20"/>
+                <w:szCs w:val="24"/>
+                <w:lang w:eastAsia="es-ES"/>
+              </w:rPr>
+              <w:t>13.A. El RAM desea registrar una modificación de un síntoma.</w:t>
+            </w:r>
+          </w:p>
+          <w:p>
+            <w:pPr>
+              <w:spacing w:after="0" w:line="240" w:lineRule="auto"/>
+              <w:jc w:val="both"/>
+              <w:rPr>
+                <w:rFonts w:ascii="Tahoma" w:eastAsia="Times New Roman" w:hAnsi="Tahoma" w:cs="Tahoma"/>
+                <w:sz w:val="20"/>
+                <w:szCs w:val="24"/>
+                <w:lang w:eastAsia="es-ES"/>
+              </w:rPr>
+            </w:pPr>
+            <w:r>
+              <w:rPr>
+                <w:rFonts w:ascii="Tahoma" w:eastAsia="Times New Roman" w:hAnsi="Tahoma" w:cs="Tahoma"/>
+                <w:sz w:val="20"/>
+                <w:szCs w:val="24"/>
+                <w:lang w:eastAsia="es-ES"/>
+              </w:rPr>
+              <w:t>13</w:t>
+            </w:r>
+            <w:proofErr w:type="gramStart"/>
+            <w:r>
+              <w:rPr>
+                <w:rFonts w:ascii="Tahoma" w:eastAsia="Times New Roman" w:hAnsi="Tahoma" w:cs="Tahoma"/>
+                <w:sz w:val="20"/>
+                <w:szCs w:val="24"/>
+                <w:lang w:eastAsia="es-ES"/>
+              </w:rPr>
+              <w:t>.A.1</w:t>
+            </w:r>
+            <w:proofErr w:type="gramEnd"/>
+            <w:r>
+              <w:rPr>
+                <w:rFonts w:ascii="Tahoma" w:eastAsia="Times New Roman" w:hAnsi="Tahoma" w:cs="Tahoma"/>
+                <w:sz w:val="20"/>
+                <w:szCs w:val="24"/>
+                <w:lang w:eastAsia="es-ES"/>
+              </w:rPr>
+              <w:t>. Para registrar una modificación de un síntoma se llama al caso de uso “Actualizar modificación síntoma”.</w:t>
+            </w:r>
+          </w:p>
+          <w:p>
+            <w:pPr>
+              <w:spacing w:after="0" w:line="240" w:lineRule="auto"/>
+              <w:jc w:val="both"/>
+              <w:rPr>
+                <w:rFonts w:ascii="Tahoma" w:eastAsia="Times New Roman" w:hAnsi="Tahoma" w:cs="Tahoma"/>
+                <w:sz w:val="20"/>
+                <w:szCs w:val="24"/>
+                <w:lang w:eastAsia="es-ES"/>
+              </w:rPr>
+            </w:pPr>
+            <w:r>
+              <w:rPr>
+                <w:rFonts w:ascii="Tahoma" w:eastAsia="Times New Roman" w:hAnsi="Tahoma" w:cs="Tahoma"/>
+                <w:sz w:val="20"/>
+                <w:szCs w:val="24"/>
+                <w:lang w:eastAsia="es-ES"/>
+              </w:rPr>
+              <w:t>13</w:t>
+            </w:r>
+            <w:proofErr w:type="gramStart"/>
+            <w:r>
+              <w:rPr>
+                <w:rFonts w:ascii="Tahoma" w:eastAsia="Times New Roman" w:hAnsi="Tahoma" w:cs="Tahoma"/>
+                <w:sz w:val="20"/>
+                <w:szCs w:val="24"/>
+                <w:lang w:eastAsia="es-ES"/>
+              </w:rPr>
+              <w:t>.A.2</w:t>
+            </w:r>
+            <w:proofErr w:type="gramEnd"/>
+            <w:r>
+              <w:rPr>
+                <w:rFonts w:ascii="Tahoma" w:eastAsia="Times New Roman" w:hAnsi="Tahoma" w:cs="Tahoma"/>
+                <w:sz w:val="20"/>
+                <w:szCs w:val="24"/>
+                <w:lang w:eastAsia="es-ES"/>
+              </w:rPr>
+              <w:t>. El sistema</w:t>
+            </w:r>
+            <w:r>
+              <w:rPr>
+                <w:rFonts w:ascii="Tahoma" w:eastAsia="Times New Roman" w:hAnsi="Tahoma" w:cs="Tahoma"/>
+                <w:sz w:val="20"/>
+                <w:szCs w:val="24"/>
+                <w:lang w:eastAsia="es-ES"/>
+              </w:rPr>
+              <w:t xml:space="preserve"> verifica que la modificación de </w:t>
+            </w:r>
+            <w:r>
+              <w:rPr>
+                <w:rFonts w:ascii="Tahoma" w:eastAsia="Times New Roman" w:hAnsi="Tahoma" w:cs="Tahoma"/>
+                <w:sz w:val="20"/>
+                <w:szCs w:val="24"/>
+                <w:lang w:eastAsia="es-ES"/>
+              </w:rPr>
+              <w:t>síntoma se registró correctamente.</w:t>
+            </w:r>
+          </w:p>
+          <w:p>
+            <w:pPr>
+              <w:spacing w:after="0" w:line="240" w:lineRule="auto"/>
+              <w:jc w:val="both"/>
+              <w:rPr>
+                <w:rFonts w:ascii="Tahoma" w:eastAsia="Times New Roman" w:hAnsi="Tahoma" w:cs="Tahoma"/>
+                <w:sz w:val="20"/>
+                <w:szCs w:val="24"/>
+                <w:lang w:eastAsia="es-ES"/>
+              </w:rPr>
+            </w:pPr>
+            <w:r>
+              <w:rPr>
+                <w:rFonts w:ascii="Tahoma" w:eastAsia="Times New Roman" w:hAnsi="Tahoma" w:cs="Tahoma"/>
+                <w:sz w:val="20"/>
+                <w:szCs w:val="24"/>
+                <w:lang w:eastAsia="es-ES"/>
+              </w:rPr>
+              <w:t xml:space="preserve">  13</w:t>
+            </w:r>
+            <w:proofErr w:type="gramStart"/>
+            <w:r>
+              <w:rPr>
+                <w:rFonts w:ascii="Tahoma" w:eastAsia="Times New Roman" w:hAnsi="Tahoma" w:cs="Tahoma"/>
+                <w:sz w:val="20"/>
+                <w:szCs w:val="24"/>
+                <w:lang w:eastAsia="es-ES"/>
+              </w:rPr>
+              <w:t>.A.2.A</w:t>
+            </w:r>
+            <w:proofErr w:type="gramEnd"/>
+            <w:r>
+              <w:rPr>
+                <w:rFonts w:ascii="Tahoma" w:eastAsia="Times New Roman" w:hAnsi="Tahoma" w:cs="Tahoma"/>
+                <w:sz w:val="20"/>
+                <w:szCs w:val="24"/>
+                <w:lang w:eastAsia="es-ES"/>
+              </w:rPr>
+              <w:t xml:space="preserve">. </w:t>
+            </w:r>
+            <w:r>
+              <w:rPr>
+                <w:rFonts w:ascii="Tahoma" w:eastAsia="Times New Roman" w:hAnsi="Tahoma" w:cs="Tahoma"/>
+                <w:sz w:val="20"/>
+                <w:szCs w:val="24"/>
+                <w:lang w:eastAsia="es-ES"/>
+              </w:rPr>
+              <w:t>El sistema verifica que el síntoma</w:t>
+            </w:r>
+            <w:r>
+              <w:rPr>
+                <w:rFonts w:ascii="Tahoma" w:eastAsia="Times New Roman" w:hAnsi="Tahoma" w:cs="Tahoma"/>
+                <w:sz w:val="20"/>
+                <w:szCs w:val="24"/>
+                <w:lang w:eastAsia="es-ES"/>
+              </w:rPr>
+              <w:t xml:space="preserve"> no</w:t>
+            </w:r>
+            <w:r>
+              <w:rPr>
+                <w:rFonts w:ascii="Tahoma" w:eastAsia="Times New Roman" w:hAnsi="Tahoma" w:cs="Tahoma"/>
+                <w:sz w:val="20"/>
+                <w:szCs w:val="24"/>
+                <w:lang w:eastAsia="es-ES"/>
+              </w:rPr>
+              <w:t xml:space="preserve"> se registró correctamente.</w:t>
+            </w:r>
+          </w:p>
+          <w:p>
+            <w:pPr>
+              <w:spacing w:after="0" w:line="240" w:lineRule="auto"/>
+              <w:jc w:val="both"/>
+              <w:rPr>
+                <w:rFonts w:ascii="Tahoma" w:eastAsia="Times New Roman" w:hAnsi="Tahoma" w:cs="Tahoma"/>
+                <w:sz w:val="20"/>
+                <w:szCs w:val="24"/>
+                <w:lang w:eastAsia="es-ES"/>
+              </w:rPr>
+            </w:pPr>
+            <w:r>
+              <w:rPr>
+                <w:rFonts w:ascii="Tahoma" w:eastAsia="Times New Roman" w:hAnsi="Tahoma" w:cs="Tahoma"/>
+                <w:sz w:val="20"/>
+                <w:szCs w:val="24"/>
+                <w:lang w:eastAsia="es-ES"/>
+              </w:rPr>
+              <w:t xml:space="preserve">   13</w:t>
+            </w:r>
+            <w:proofErr w:type="gramStart"/>
+            <w:r>
+              <w:rPr>
+                <w:rFonts w:ascii="Tahoma" w:eastAsia="Times New Roman" w:hAnsi="Tahoma" w:cs="Tahoma"/>
+                <w:sz w:val="20"/>
+                <w:szCs w:val="24"/>
+                <w:lang w:eastAsia="es-ES"/>
+              </w:rPr>
+              <w:t>.A.2.A.1</w:t>
+            </w:r>
+            <w:proofErr w:type="gramEnd"/>
+            <w:r>
+              <w:rPr>
+                <w:rFonts w:ascii="Tahoma" w:eastAsia="Times New Roman" w:hAnsi="Tahoma" w:cs="Tahoma"/>
+                <w:sz w:val="20"/>
+                <w:szCs w:val="24"/>
+                <w:lang w:eastAsia="es-ES"/>
+              </w:rPr>
+              <w:t>. El sistema consulta si desea continuar con el registro de la enfermedad actual</w:t>
+            </w:r>
+            <w:r>
+              <w:rPr>
+                <w:rFonts w:ascii="Tahoma" w:eastAsia="Times New Roman" w:hAnsi="Tahoma" w:cs="Tahoma"/>
+                <w:sz w:val="20"/>
+                <w:szCs w:val="24"/>
+                <w:lang w:eastAsia="es-ES"/>
+              </w:rPr>
+              <w:t>.</w:t>
+            </w:r>
+          </w:p>
+          <w:p>
+            <w:pPr>
+              <w:spacing w:after="0" w:line="240" w:lineRule="auto"/>
+              <w:jc w:val="both"/>
+              <w:rPr>
+                <w:rFonts w:ascii="Tahoma" w:eastAsia="Times New Roman" w:hAnsi="Tahoma" w:cs="Tahoma"/>
+                <w:sz w:val="20"/>
+                <w:szCs w:val="24"/>
+                <w:lang w:eastAsia="es-ES"/>
+              </w:rPr>
+            </w:pPr>
+            <w:r>
+              <w:rPr>
+                <w:rFonts w:ascii="Tahoma" w:eastAsia="Times New Roman" w:hAnsi="Tahoma" w:cs="Tahoma"/>
+                <w:sz w:val="20"/>
+                <w:szCs w:val="24"/>
+                <w:lang w:eastAsia="es-ES"/>
+              </w:rPr>
+              <w:t xml:space="preserve">   13</w:t>
+            </w:r>
+            <w:proofErr w:type="gramStart"/>
+            <w:r>
+              <w:rPr>
+                <w:rFonts w:ascii="Tahoma" w:eastAsia="Times New Roman" w:hAnsi="Tahoma" w:cs="Tahoma"/>
+                <w:sz w:val="20"/>
+                <w:szCs w:val="24"/>
+                <w:lang w:eastAsia="es-ES"/>
+              </w:rPr>
+              <w:t>.A.2.A.2</w:t>
+            </w:r>
+            <w:proofErr w:type="gramEnd"/>
+            <w:r>
+              <w:rPr>
+                <w:rFonts w:ascii="Tahoma" w:eastAsia="Times New Roman" w:hAnsi="Tahoma" w:cs="Tahoma"/>
+                <w:sz w:val="20"/>
+                <w:szCs w:val="24"/>
+                <w:lang w:eastAsia="es-ES"/>
+              </w:rPr>
+              <w:t>. El RAM desea continuar con el registro de la enfermedad actual.</w:t>
+            </w:r>
+          </w:p>
+          <w:p>
+            <w:pPr>
+              <w:spacing w:after="0" w:line="240" w:lineRule="auto"/>
+              <w:jc w:val="both"/>
+              <w:rPr>
+                <w:rFonts w:ascii="Tahoma" w:eastAsia="Times New Roman" w:hAnsi="Tahoma" w:cs="Tahoma"/>
+                <w:sz w:val="20"/>
+                <w:szCs w:val="24"/>
+                <w:lang w:eastAsia="es-ES"/>
+              </w:rPr>
+            </w:pPr>
+            <w:r>
+              <w:rPr>
+                <w:rFonts w:ascii="Tahoma" w:eastAsia="Times New Roman" w:hAnsi="Tahoma" w:cs="Tahoma"/>
+                <w:sz w:val="20"/>
+                <w:szCs w:val="24"/>
+                <w:lang w:eastAsia="es-ES"/>
+              </w:rPr>
+              <w:t xml:space="preserve">    13</w:t>
+            </w:r>
+            <w:proofErr w:type="gramStart"/>
+            <w:r>
+              <w:rPr>
+                <w:rFonts w:ascii="Tahoma" w:eastAsia="Times New Roman" w:hAnsi="Tahoma" w:cs="Tahoma"/>
+                <w:sz w:val="20"/>
+                <w:szCs w:val="24"/>
+                <w:lang w:eastAsia="es-ES"/>
+              </w:rPr>
+              <w:t>.A.2.A.2.A</w:t>
+            </w:r>
+            <w:proofErr w:type="gramEnd"/>
+            <w:r>
+              <w:rPr>
+                <w:rFonts w:ascii="Tahoma" w:eastAsia="Times New Roman" w:hAnsi="Tahoma" w:cs="Tahoma"/>
+                <w:sz w:val="20"/>
+                <w:szCs w:val="24"/>
+                <w:lang w:eastAsia="es-ES"/>
+              </w:rPr>
+              <w:t>. El RAM no desea continuar con el registro de la enfermedad actual.</w:t>
+            </w:r>
+          </w:p>
+          <w:p>
+            <w:pPr>
+              <w:spacing w:after="0" w:line="240" w:lineRule="auto"/>
+              <w:jc w:val="both"/>
+              <w:rPr>
+                <w:rFonts w:ascii="Tahoma" w:eastAsia="Times New Roman" w:hAnsi="Tahoma" w:cs="Tahoma"/>
+                <w:sz w:val="20"/>
+                <w:szCs w:val="24"/>
+                <w:lang w:eastAsia="es-ES"/>
+              </w:rPr>
+            </w:pPr>
+            <w:r>
+              <w:rPr>
+                <w:rFonts w:ascii="Tahoma" w:eastAsia="Times New Roman" w:hAnsi="Tahoma" w:cs="Tahoma"/>
+                <w:sz w:val="20"/>
+                <w:szCs w:val="24"/>
+                <w:lang w:eastAsia="es-ES"/>
+              </w:rPr>
+              <w:t xml:space="preserve">    13</w:t>
+            </w:r>
+            <w:proofErr w:type="gramStart"/>
+            <w:r>
+              <w:rPr>
+                <w:rFonts w:ascii="Tahoma" w:eastAsia="Times New Roman" w:hAnsi="Tahoma" w:cs="Tahoma"/>
+                <w:sz w:val="20"/>
+                <w:szCs w:val="24"/>
+                <w:lang w:eastAsia="es-ES"/>
+              </w:rPr>
+              <w:t>.A.2.A.2.A.1</w:t>
+            </w:r>
+            <w:proofErr w:type="gramEnd"/>
+            <w:r>
+              <w:rPr>
+                <w:rFonts w:ascii="Tahoma" w:eastAsia="Times New Roman" w:hAnsi="Tahoma" w:cs="Tahoma"/>
+                <w:sz w:val="20"/>
+                <w:szCs w:val="24"/>
+                <w:lang w:eastAsia="es-ES"/>
+              </w:rPr>
+              <w:t>. Se cancela el caso de uso.</w:t>
+            </w:r>
+          </w:p>
+          <w:p>
+            <w:pPr>
+              <w:spacing w:after="0" w:line="240" w:lineRule="auto"/>
+              <w:jc w:val="both"/>
+              <w:rPr>
+                <w:rFonts w:ascii="Tahoma" w:eastAsia="Times New Roman" w:hAnsi="Tahoma" w:cs="Tahoma"/>
+                <w:sz w:val="20"/>
+                <w:szCs w:val="24"/>
+                <w:lang w:eastAsia="es-ES"/>
+              </w:rPr>
+            </w:pPr>
+            <w:r>
+              <w:rPr>
+                <w:rFonts w:ascii="Tahoma" w:eastAsia="Times New Roman" w:hAnsi="Tahoma" w:cs="Tahoma"/>
+                <w:sz w:val="20"/>
+                <w:szCs w:val="24"/>
+                <w:lang w:eastAsia="es-ES"/>
+              </w:rPr>
+              <w:t>13</w:t>
+            </w:r>
+            <w:proofErr w:type="gramStart"/>
+            <w:r>
+              <w:rPr>
+                <w:rFonts w:ascii="Tahoma" w:eastAsia="Times New Roman" w:hAnsi="Tahoma" w:cs="Tahoma"/>
+                <w:sz w:val="20"/>
+                <w:szCs w:val="24"/>
+                <w:lang w:eastAsia="es-ES"/>
+              </w:rPr>
+              <w:t>.A.3</w:t>
+            </w:r>
+            <w:proofErr w:type="gramEnd"/>
+            <w:r>
+              <w:rPr>
+                <w:rFonts w:ascii="Tahoma" w:eastAsia="Times New Roman" w:hAnsi="Tahoma" w:cs="Tahoma"/>
+                <w:sz w:val="20"/>
+                <w:szCs w:val="24"/>
+                <w:lang w:eastAsia="es-ES"/>
+              </w:rPr>
+              <w:t>. El sistema muestra la modificación del síntoma.</w:t>
             </w:r>
             <w:bookmarkStart w:id="19" w:name="_GoBack"/>
             <w:bookmarkEnd w:id="19"/>
@@ -13660,11 +17472,7 @@
             <w:tcW w:w="10075" w:type="dxa"/>
             <w:gridSpan w:val="6"/>
           </w:tcPr>
-          <w:p>
-            <w:r>
-              <w:t>Observaciones: no aplica</w:t>
-            </w:r>
-          </w:p>
+          <w:p/>
         </w:tc>
       </w:tr>
       <w:tr>
@@ -13770,7 +17578,6 @@
           </w:tcPr>
           <w:p>
             <w:r>
-              <w:lastRenderedPageBreak/>
               <w:t xml:space="preserve">Autor: </w:t>
             </w:r>
             <w:r>
@@ -33467,7 +37274,7 @@
                               <w:sz w:val="26"/>
                               <w:szCs w:val="26"/>
                             </w:rPr>
-                            <w:t>27</w:t>
+                            <w:t>29</w:t>
                           </w:r>
                           <w:r>
                             <w:rPr>
@@ -33548,7 +37355,7 @@
                         <w:sz w:val="26"/>
                         <w:szCs w:val="26"/>
                       </w:rPr>
-                      <w:t>27</w:t>
+                      <w:t>29</w:t>
                     </w:r>
                     <w:r>
                       <w:rPr>
@@ -33793,6 +37600,95 @@
     </w:lvl>
   </w:abstractNum>
   <w:abstractNum w:abstractNumId="1">
+    <w:nsid w:val="1F1343D2"/>
+    <w:multiLevelType w:val="hybridMultilevel"/>
+    <w:tmpl w:val="CB38AAFE"/>
+    <w:lvl w:ilvl="0" w:tplc="0C0A000F">
+      <w:start w:val="1"/>
+      <w:numFmt w:val="decimal"/>
+      <w:lvlText w:val="%1."/>
+      <w:lvlJc w:val="left"/>
+      <w:pPr>
+        <w:ind w:left="720" w:hanging="360"/>
+      </w:pPr>
+      <w:rPr>
+        <w:rFonts w:hint="default"/>
+      </w:rPr>
+    </w:lvl>
+    <w:lvl w:ilvl="1" w:tplc="0C0A0019" w:tentative="1">
+      <w:start w:val="1"/>
+      <w:numFmt w:val="lowerLetter"/>
+      <w:lvlText w:val="%2."/>
+      <w:lvlJc w:val="left"/>
+      <w:pPr>
+        <w:ind w:left="1440" w:hanging="360"/>
+      </w:pPr>
+    </w:lvl>
+    <w:lvl w:ilvl="2" w:tplc="0C0A001B" w:tentative="1">
+      <w:start w:val="1"/>
+      <w:numFmt w:val="lowerRoman"/>
+      <w:lvlText w:val="%3."/>
+      <w:lvlJc w:val="right"/>
+      <w:pPr>
+        <w:ind w:left="2160" w:hanging="180"/>
+      </w:pPr>
+    </w:lvl>
+    <w:lvl w:ilvl="3" w:tplc="0C0A000F" w:tentative="1">
+      <w:start w:val="1"/>
+      <w:numFmt w:val="decimal"/>
+      <w:lvlText w:val="%4."/>
+      <w:lvlJc w:val="left"/>
+      <w:pPr>
+        <w:ind w:left="2880" w:hanging="360"/>
+      </w:pPr>
+    </w:lvl>
+    <w:lvl w:ilvl="4" w:tplc="0C0A0019" w:tentative="1">
+      <w:start w:val="1"/>
+      <w:numFmt w:val="lowerLetter"/>
+      <w:lvlText w:val="%5."/>
+      <w:lvlJc w:val="left"/>
+      <w:pPr>
+        <w:ind w:left="3600" w:hanging="360"/>
+      </w:pPr>
+    </w:lvl>
+    <w:lvl w:ilvl="5" w:tplc="0C0A001B" w:tentative="1">
+      <w:start w:val="1"/>
+      <w:numFmt w:val="lowerRoman"/>
+      <w:lvlText w:val="%6."/>
+      <w:lvlJc w:val="right"/>
+      <w:pPr>
+        <w:ind w:left="4320" w:hanging="180"/>
+      </w:pPr>
+    </w:lvl>
+    <w:lvl w:ilvl="6" w:tplc="0C0A000F" w:tentative="1">
+      <w:start w:val="1"/>
+      <w:numFmt w:val="decimal"/>
+      <w:lvlText w:val="%7."/>
+      <w:lvlJc w:val="left"/>
+      <w:pPr>
+        <w:ind w:left="5040" w:hanging="360"/>
+      </w:pPr>
+    </w:lvl>
+    <w:lvl w:ilvl="7" w:tplc="0C0A0019" w:tentative="1">
+      <w:start w:val="1"/>
+      <w:numFmt w:val="lowerLetter"/>
+      <w:lvlText w:val="%8."/>
+      <w:lvlJc w:val="left"/>
+      <w:pPr>
+        <w:ind w:left="5760" w:hanging="360"/>
+      </w:pPr>
+    </w:lvl>
+    <w:lvl w:ilvl="8" w:tplc="0C0A001B" w:tentative="1">
+      <w:start w:val="1"/>
+      <w:numFmt w:val="lowerRoman"/>
+      <w:lvlText w:val="%9."/>
+      <w:lvlJc w:val="right"/>
+      <w:pPr>
+        <w:ind w:left="6480" w:hanging="180"/>
+      </w:pPr>
+    </w:lvl>
+  </w:abstractNum>
+  <w:abstractNum w:abstractNumId="2">
     <w:nsid w:val="216C6FE6"/>
     <w:multiLevelType w:val="multilevel"/>
     <w:tmpl w:val="38F22FAE"/>
@@ -33905,7 +37801,7 @@
       </w:pPr>
     </w:lvl>
   </w:abstractNum>
-  <w:abstractNum w:abstractNumId="2">
+  <w:abstractNum w:abstractNumId="3">
     <w:nsid w:val="2564310A"/>
     <w:multiLevelType w:val="hybridMultilevel"/>
     <w:tmpl w:val="82847A62"/>
@@ -33994,10 +37890,96 @@
       </w:pPr>
     </w:lvl>
   </w:abstractNum>
-  <w:abstractNum w:abstractNumId="3">
+  <w:abstractNum w:abstractNumId="4">
+    <w:nsid w:val="37045AEB"/>
+    <w:multiLevelType w:val="hybridMultilevel"/>
+    <w:tmpl w:val="664AA1DA"/>
+    <w:lvl w:ilvl="0" w:tplc="0C0A000F">
+      <w:start w:val="1"/>
+      <w:numFmt w:val="decimal"/>
+      <w:lvlText w:val="%1."/>
+      <w:lvlJc w:val="left"/>
+      <w:pPr>
+        <w:ind w:left="720" w:hanging="360"/>
+      </w:pPr>
+    </w:lvl>
+    <w:lvl w:ilvl="1" w:tplc="0C0A0019" w:tentative="1">
+      <w:start w:val="1"/>
+      <w:numFmt w:val="lowerLetter"/>
+      <w:lvlText w:val="%2."/>
+      <w:lvlJc w:val="left"/>
+      <w:pPr>
+        <w:ind w:left="1440" w:hanging="360"/>
+      </w:pPr>
+    </w:lvl>
+    <w:lvl w:ilvl="2" w:tplc="0C0A001B" w:tentative="1">
+      <w:start w:val="1"/>
+      <w:numFmt w:val="lowerRoman"/>
+      <w:lvlText w:val="%3."/>
+      <w:lvlJc w:val="right"/>
+      <w:pPr>
+        <w:ind w:left="2160" w:hanging="180"/>
+      </w:pPr>
+    </w:lvl>
+    <w:lvl w:ilvl="3" w:tplc="0C0A000F" w:tentative="1">
+      <w:start w:val="1"/>
+      <w:numFmt w:val="decimal"/>
+      <w:lvlText w:val="%4."/>
+      <w:lvlJc w:val="left"/>
+      <w:pPr>
+        <w:ind w:left="2880" w:hanging="360"/>
+      </w:pPr>
+    </w:lvl>
+    <w:lvl w:ilvl="4" w:tplc="0C0A0019" w:tentative="1">
+      <w:start w:val="1"/>
+      <w:numFmt w:val="lowerLetter"/>
+      <w:lvlText w:val="%5."/>
+      <w:lvlJc w:val="left"/>
+      <w:pPr>
+        <w:ind w:left="3600" w:hanging="360"/>
+      </w:pPr>
+    </w:lvl>
+    <w:lvl w:ilvl="5" w:tplc="0C0A001B" w:tentative="1">
+      <w:start w:val="1"/>
+      <w:numFmt w:val="lowerRoman"/>
+      <w:lvlText w:val="%6."/>
+      <w:lvlJc w:val="right"/>
+      <w:pPr>
+        <w:ind w:left="4320" w:hanging="180"/>
+      </w:pPr>
+    </w:lvl>
+    <w:lvl w:ilvl="6" w:tplc="0C0A000F" w:tentative="1">
+      <w:start w:val="1"/>
+      <w:numFmt w:val="decimal"/>
+      <w:lvlText w:val="%7."/>
+      <w:lvlJc w:val="left"/>
+      <w:pPr>
+        <w:ind w:left="5040" w:hanging="360"/>
+      </w:pPr>
+    </w:lvl>
+    <w:lvl w:ilvl="7" w:tplc="0C0A0019" w:tentative="1">
+      <w:start w:val="1"/>
+      <w:numFmt w:val="lowerLetter"/>
+      <w:lvlText w:val="%8."/>
+      <w:lvlJc w:val="left"/>
+      <w:pPr>
+        <w:ind w:left="5760" w:hanging="360"/>
+      </w:pPr>
+    </w:lvl>
+    <w:lvl w:ilvl="8" w:tplc="0C0A001B" w:tentative="1">
+      <w:start w:val="1"/>
+      <w:numFmt w:val="lowerRoman"/>
+      <w:lvlText w:val="%9."/>
+      <w:lvlJc w:val="right"/>
+      <w:pPr>
+        <w:ind w:left="6480" w:hanging="180"/>
+      </w:pPr>
+    </w:lvl>
+  </w:abstractNum>
+  <w:abstractNum w:abstractNumId="5">
     <w:nsid w:val="393F7577"/>
     <w:multiLevelType w:val="hybridMultilevel"/>
-    <w:tmpl w:val="129E7B8C"/>
+    <w:tmpl w:val="6C72D1EE"/>
     <w:lvl w:ilvl="0" w:tplc="0C0A000F">
       <w:start w:val="1"/>
       <w:numFmt w:val="decimal"/>
@@ -34083,7 +38065,7 @@
       </w:pPr>
     </w:lvl>
   </w:abstractNum>
-  <w:abstractNum w:abstractNumId="4">
+  <w:abstractNum w:abstractNumId="6">
     <w:nsid w:val="39D43B9A"/>
     <w:multiLevelType w:val="hybridMultilevel"/>
     <w:tmpl w:val="70840366"/>
@@ -34196,7 +38178,7 @@
       </w:rPr>
     </w:lvl>
   </w:abstractNum>
-  <w:abstractNum w:abstractNumId="5">
+  <w:abstractNum w:abstractNumId="7">
     <w:nsid w:val="40A83C5D"/>
     <w:multiLevelType w:val="hybridMultilevel"/>
     <w:tmpl w:val="87E627B8"/>
@@ -34285,7 +38267,7 @@
       </w:pPr>
     </w:lvl>
   </w:abstractNum>
-  <w:abstractNum w:abstractNumId="6">
+  <w:abstractNum w:abstractNumId="8">
     <w:nsid w:val="46A90D6C"/>
     <w:multiLevelType w:val="hybridMultilevel"/>
     <w:tmpl w:val="3208C17C"/>
@@ -34398,7 +38380,7 @@
       </w:rPr>
     </w:lvl>
   </w:abstractNum>
-  <w:abstractNum w:abstractNumId="7">
+  <w:abstractNum w:abstractNumId="9">
     <w:nsid w:val="4EA7180A"/>
     <w:multiLevelType w:val="hybridMultilevel"/>
     <w:tmpl w:val="E65E64C4"/>
@@ -34487,7 +38469,179 @@
       </w:pPr>
     </w:lvl>
   </w:abstractNum>
-  <w:abstractNum w:abstractNumId="8">
+  <w:abstractNum w:abstractNumId="10">
+    <w:nsid w:val="55683C2F"/>
+    <w:multiLevelType w:val="hybridMultilevel"/>
+    <w:tmpl w:val="18D60E52"/>
+    <w:lvl w:ilvl="0" w:tplc="0C0A000F">
+      <w:start w:val="1"/>
+      <w:numFmt w:val="decimal"/>
+      <w:lvlText w:val="%1."/>
+      <w:lvlJc w:val="left"/>
+      <w:pPr>
+        <w:ind w:left="720" w:hanging="360"/>
+      </w:pPr>
+    </w:lvl>
+    <w:lvl w:ilvl="1" w:tplc="0C0A0019" w:tentative="1">
+      <w:start w:val="1"/>
+      <w:numFmt w:val="lowerLetter"/>
+      <w:lvlText w:val="%2."/>
+      <w:lvlJc w:val="left"/>
+      <w:pPr>
+        <w:ind w:left="1440" w:hanging="360"/>
+      </w:pPr>
+    </w:lvl>
+    <w:lvl w:ilvl="2" w:tplc="0C0A001B" w:tentative="1">
+      <w:start w:val="1"/>
+      <w:numFmt w:val="lowerRoman"/>
+      <w:lvlText w:val="%3."/>
+      <w:lvlJc w:val="right"/>
+      <w:pPr>
+        <w:ind w:left="2160" w:hanging="180"/>
+      </w:pPr>
+    </w:lvl>
+    <w:lvl w:ilvl="3" w:tplc="0C0A000F" w:tentative="1">
+      <w:start w:val="1"/>
+      <w:numFmt w:val="decimal"/>
+      <w:lvlText w:val="%4."/>
+      <w:lvlJc w:val="left"/>
+      <w:pPr>
+        <w:ind w:left="2880" w:hanging="360"/>
+      </w:pPr>
+    </w:lvl>
+    <w:lvl w:ilvl="4" w:tplc="0C0A0019" w:tentative="1">
+      <w:start w:val="1"/>
+      <w:numFmt w:val="lowerLetter"/>
+      <w:lvlText w:val="%5."/>
+      <w:lvlJc w:val="left"/>
+      <w:pPr>
+        <w:ind w:left="3600" w:hanging="360"/>
+      </w:pPr>
+    </w:lvl>
+    <w:lvl w:ilvl="5" w:tplc="0C0A001B" w:tentative="1">
+      <w:start w:val="1"/>
+      <w:numFmt w:val="lowerRoman"/>
+      <w:lvlText w:val="%6."/>
+      <w:lvlJc w:val="right"/>
+      <w:pPr>
+        <w:ind w:left="4320" w:hanging="180"/>
+      </w:pPr>
+    </w:lvl>
+    <w:lvl w:ilvl="6" w:tplc="0C0A000F" w:tentative="1">
+      <w:start w:val="1"/>
+      <w:numFmt w:val="decimal"/>
+      <w:lvlText w:val="%7."/>
+      <w:lvlJc w:val="left"/>
+      <w:pPr>
+        <w:ind w:left="5040" w:hanging="360"/>
+      </w:pPr>
+    </w:lvl>
+    <w:lvl w:ilvl="7" w:tplc="0C0A0019" w:tentative="1">
+      <w:start w:val="1"/>
+      <w:numFmt w:val="lowerLetter"/>
+      <w:lvlText w:val="%8."/>
+      <w:lvlJc w:val="left"/>
+      <w:pPr>
+        <w:ind w:left="5760" w:hanging="360"/>
+      </w:pPr>
+    </w:lvl>
+    <w:lvl w:ilvl="8" w:tplc="0C0A001B" w:tentative="1">
+      <w:start w:val="1"/>
+      <w:numFmt w:val="lowerRoman"/>
+      <w:lvlText w:val="%9."/>
+      <w:lvlJc w:val="right"/>
+      <w:pPr>
+        <w:ind w:left="6480" w:hanging="180"/>
+      </w:pPr>
+    </w:lvl>
+  </w:abstractNum>
+  <w:abstractNum w:abstractNumId="11">
+    <w:nsid w:val="58686620"/>
+    <w:multiLevelType w:val="hybridMultilevel"/>
+    <w:tmpl w:val="213A2178"/>
+    <w:lvl w:ilvl="0" w:tplc="0C0A000F">
+      <w:start w:val="1"/>
+      <w:numFmt w:val="decimal"/>
+      <w:lvlText w:val="%1."/>
+      <w:lvlJc w:val="left"/>
+      <w:pPr>
+        <w:ind w:left="720" w:hanging="360"/>
+      </w:pPr>
+    </w:lvl>
+    <w:lvl w:ilvl="1" w:tplc="0C0A0019" w:tentative="1">
+      <w:start w:val="1"/>
+      <w:numFmt w:val="lowerLetter"/>
+      <w:lvlText w:val="%2."/>
+      <w:lvlJc w:val="left"/>
+      <w:pPr>
+        <w:ind w:left="1440" w:hanging="360"/>
+      </w:pPr>
+    </w:lvl>
+    <w:lvl w:ilvl="2" w:tplc="0C0A001B" w:tentative="1">
+      <w:start w:val="1"/>
+      <w:numFmt w:val="lowerRoman"/>
+      <w:lvlText w:val="%3."/>
+      <w:lvlJc w:val="right"/>
+      <w:pPr>
+        <w:ind w:left="2160" w:hanging="180"/>
+      </w:pPr>
+    </w:lvl>
+    <w:lvl w:ilvl="3" w:tplc="0C0A000F" w:tentative="1">
+      <w:start w:val="1"/>
+      <w:numFmt w:val="decimal"/>
+      <w:lvlText w:val="%4."/>
+      <w:lvlJc w:val="left"/>
+      <w:pPr>
+        <w:ind w:left="2880" w:hanging="360"/>
+      </w:pPr>
+    </w:lvl>
+    <w:lvl w:ilvl="4" w:tplc="0C0A0019" w:tentative="1">
+      <w:start w:val="1"/>
+      <w:numFmt w:val="lowerLetter"/>
+      <w:lvlText w:val="%5."/>
+      <w:lvlJc w:val="left"/>
+      <w:pPr>
+        <w:ind w:left="3600" w:hanging="360"/>
+      </w:pPr>
+    </w:lvl>
+    <w:lvl w:ilvl="5" w:tplc="0C0A001B" w:tentative="1">
+      <w:start w:val="1"/>
+      <w:numFmt w:val="lowerRoman"/>
+      <w:lvlText w:val="%6."/>
+      <w:lvlJc w:val="right"/>
+      <w:pPr>
+        <w:ind w:left="4320" w:hanging="180"/>
+      </w:pPr>
+    </w:lvl>
+    <w:lvl w:ilvl="6" w:tplc="0C0A000F" w:tentative="1">
+      <w:start w:val="1"/>
+      <w:numFmt w:val="decimal"/>
+      <w:lvlText w:val="%7."/>
+      <w:lvlJc w:val="left"/>
+      <w:pPr>
+        <w:ind w:left="5040" w:hanging="360"/>
+      </w:pPr>
+    </w:lvl>
+    <w:lvl w:ilvl="7" w:tplc="0C0A0019" w:tentative="1">
+      <w:start w:val="1"/>
+      <w:numFmt w:val="lowerLetter"/>
+      <w:lvlText w:val="%8."/>
+      <w:lvlJc w:val="left"/>
+      <w:pPr>
+        <w:ind w:left="5760" w:hanging="360"/>
+      </w:pPr>
+    </w:lvl>
+    <w:lvl w:ilvl="8" w:tplc="0C0A001B" w:tentative="1">
+      <w:start w:val="1"/>
+      <w:numFmt w:val="lowerRoman"/>
+      <w:lvlText w:val="%9."/>
+      <w:lvlJc w:val="right"/>
+      <w:pPr>
+        <w:ind w:left="6480" w:hanging="180"/>
+      </w:pPr>
+    </w:lvl>
+  </w:abstractNum>
+  <w:abstractNum w:abstractNumId="12">
     <w:nsid w:val="59C3668B"/>
     <w:multiLevelType w:val="hybridMultilevel"/>
     <w:tmpl w:val="49780A5E"/>
@@ -34600,7 +38754,7 @@
       </w:rPr>
     </w:lvl>
   </w:abstractNum>
-  <w:abstractNum w:abstractNumId="9">
+  <w:abstractNum w:abstractNumId="13">
     <w:nsid w:val="6E1A35C3"/>
     <w:multiLevelType w:val="hybridMultilevel"/>
     <w:tmpl w:val="700E2A50"/>
@@ -34713,7 +38867,93 @@
       </w:rPr>
     </w:lvl>
   </w:abstractNum>
-  <w:abstractNum w:abstractNumId="10">
+  <w:abstractNum w:abstractNumId="14">
+    <w:nsid w:val="6FD46D0F"/>
+    <w:multiLevelType w:val="hybridMultilevel"/>
+    <w:tmpl w:val="46E89E60"/>
+    <w:lvl w:ilvl="0" w:tplc="0C0A000F">
+      <w:start w:val="1"/>
+      <w:numFmt w:val="decimal"/>
+      <w:lvlText w:val="%1."/>
+      <w:lvlJc w:val="left"/>
+      <w:pPr>
+        <w:ind w:left="720" w:hanging="360"/>
+      </w:pPr>
+    </w:lvl>
+    <w:lvl w:ilvl="1" w:tplc="0C0A0019" w:tentative="1">
+      <w:start w:val="1"/>
+      <w:numFmt w:val="lowerLetter"/>
+      <w:lvlText w:val="%2."/>
+      <w:lvlJc w:val="left"/>
+      <w:pPr>
+        <w:ind w:left="1440" w:hanging="360"/>
+      </w:pPr>
+    </w:lvl>
+    <w:lvl w:ilvl="2" w:tplc="0C0A001B" w:tentative="1">
+      <w:start w:val="1"/>
+      <w:numFmt w:val="lowerRoman"/>
+      <w:lvlText w:val="%3."/>
+      <w:lvlJc w:val="right"/>
+      <w:pPr>
+        <w:ind w:left="2160" w:hanging="180"/>
+      </w:pPr>
+    </w:lvl>
+    <w:lvl w:ilvl="3" w:tplc="0C0A000F" w:tentative="1">
+      <w:start w:val="1"/>
+      <w:numFmt w:val="decimal"/>
+      <w:lvlText w:val="%4."/>
+      <w:lvlJc w:val="left"/>
+      <w:pPr>
+        <w:ind w:left="2880" w:hanging="360"/>
+      </w:pPr>
+    </w:lvl>
+    <w:lvl w:ilvl="4" w:tplc="0C0A0019" w:tentative="1">
+      <w:start w:val="1"/>
+      <w:numFmt w:val="lowerLetter"/>
+      <w:lvlText w:val="%5."/>
+      <w:lvlJc w:val="left"/>
+      <w:pPr>
+        <w:ind w:left="3600" w:hanging="360"/>
+      </w:pPr>
+    </w:lvl>
+    <w:lvl w:ilvl="5" w:tplc="0C0A001B" w:tentative="1">
+      <w:start w:val="1"/>
+      <w:numFmt w:val="lowerRoman"/>
+      <w:lvlText w:val="%6."/>
+      <w:lvlJc w:val="right"/>
+      <w:pPr>
+        <w:ind w:left="4320" w:hanging="180"/>
+      </w:pPr>
+    </w:lvl>
+    <w:lvl w:ilvl="6" w:tplc="0C0A000F" w:tentative="1">
+      <w:start w:val="1"/>
+      <w:numFmt w:val="decimal"/>
+      <w:lvlText w:val="%7."/>
+      <w:lvlJc w:val="left"/>
+      <w:pPr>
+        <w:ind w:left="5040" w:hanging="360"/>
+      </w:pPr>
+    </w:lvl>
+    <w:lvl w:ilvl="7" w:tplc="0C0A0019" w:tentative="1">
+      <w:start w:val="1"/>
+      <w:numFmt w:val="lowerLetter"/>
+      <w:lvlText w:val="%8."/>
+      <w:lvlJc w:val="left"/>
+      <w:pPr>
+        <w:ind w:left="5760" w:hanging="360"/>
+      </w:pPr>
+    </w:lvl>
+    <w:lvl w:ilvl="8" w:tplc="0C0A001B" w:tentative="1">
+      <w:start w:val="1"/>
+      <w:numFmt w:val="lowerRoman"/>
+      <w:lvlText w:val="%9."/>
+      <w:lvlJc w:val="right"/>
+      <w:pPr>
+        <w:ind w:left="6480" w:hanging="180"/>
+      </w:pPr>
+    </w:lvl>
+  </w:abstractNum>
+  <w:abstractNum w:abstractNumId="15">
     <w:nsid w:val="7A821FB5"/>
     <w:multiLevelType w:val="hybridMultilevel"/>
     <w:tmpl w:val="4F2469D6"/>
@@ -34826,7 +39066,7 @@
       </w:rPr>
     </w:lvl>
   </w:abstractNum>
-  <w:abstractNum w:abstractNumId="11">
+  <w:abstractNum w:abstractNumId="16">
     <w:nsid w:val="7DA62E72"/>
     <w:multiLevelType w:val="hybridMultilevel"/>
     <w:tmpl w:val="F260E80C"/>
@@ -34939,7 +39179,93 @@
       </w:rPr>
     </w:lvl>
   </w:abstractNum>
-  <w:abstractNum w:abstractNumId="12">
+  <w:abstractNum w:abstractNumId="17">
+    <w:nsid w:val="7DB267B4"/>
+    <w:multiLevelType w:val="hybridMultilevel"/>
+    <w:tmpl w:val="453A23DA"/>
+    <w:lvl w:ilvl="0" w:tplc="0C0A000F">
+      <w:start w:val="1"/>
+      <w:numFmt w:val="decimal"/>
+      <w:lvlText w:val="%1."/>
+      <w:lvlJc w:val="left"/>
+      <w:pPr>
+        <w:ind w:left="720" w:hanging="360"/>
+      </w:pPr>
+    </w:lvl>
+    <w:lvl w:ilvl="1" w:tplc="0C0A0019" w:tentative="1">
+      <w:start w:val="1"/>
+      <w:numFmt w:val="lowerLetter"/>
+      <w:lvlText w:val="%2."/>
+      <w:lvlJc w:val="left"/>
+      <w:pPr>
+        <w:ind w:left="1440" w:hanging="360"/>
+      </w:pPr>
+    </w:lvl>
+    <w:lvl w:ilvl="2" w:tplc="0C0A001B" w:tentative="1">
+      <w:start w:val="1"/>
+      <w:numFmt w:val="lowerRoman"/>
+      <w:lvlText w:val="%3."/>
+      <w:lvlJc w:val="right"/>
+      <w:pPr>
+        <w:ind w:left="2160" w:hanging="180"/>
+      </w:pPr>
+    </w:lvl>
+    <w:lvl w:ilvl="3" w:tplc="0C0A000F" w:tentative="1">
+      <w:start w:val="1"/>
+      <w:numFmt w:val="decimal"/>
+      <w:lvlText w:val="%4."/>
+      <w:lvlJc w:val="left"/>
+      <w:pPr>
+        <w:ind w:left="2880" w:hanging="360"/>
+      </w:pPr>
+    </w:lvl>
+    <w:lvl w:ilvl="4" w:tplc="0C0A0019" w:tentative="1">
+      <w:start w:val="1"/>
+      <w:numFmt w:val="lowerLetter"/>
+      <w:lvlText w:val="%5."/>
+      <w:lvlJc w:val="left"/>
+      <w:pPr>
+        <w:ind w:left="3600" w:hanging="360"/>
+      </w:pPr>
+    </w:lvl>
+    <w:lvl w:ilvl="5" w:tplc="0C0A001B" w:tentative="1">
+      <w:start w:val="1"/>
+      <w:numFmt w:val="lowerRoman"/>
+      <w:lvlText w:val="%6."/>
+      <w:lvlJc w:val="right"/>
+      <w:pPr>
+        <w:ind w:left="4320" w:hanging="180"/>
+      </w:pPr>
+    </w:lvl>
+    <w:lvl w:ilvl="6" w:tplc="0C0A000F" w:tentative="1">
+      <w:start w:val="1"/>
+      <w:numFmt w:val="decimal"/>
+      <w:lvlText w:val="%7."/>
+      <w:lvlJc w:val="left"/>
+      <w:pPr>
+        <w:ind w:left="5040" w:hanging="360"/>
+      </w:pPr>
+    </w:lvl>
+    <w:lvl w:ilvl="7" w:tplc="0C0A0019" w:tentative="1">
+      <w:start w:val="1"/>
+      <w:numFmt w:val="lowerLetter"/>
+      <w:lvlText w:val="%8."/>
+      <w:lvlJc w:val="left"/>
+      <w:pPr>
+        <w:ind w:left="5760" w:hanging="360"/>
+      </w:pPr>
+    </w:lvl>
+    <w:lvl w:ilvl="8" w:tplc="0C0A001B" w:tentative="1">
+      <w:start w:val="1"/>
+      <w:numFmt w:val="lowerRoman"/>
+      <w:lvlText w:val="%9."/>
+      <w:lvlJc w:val="right"/>
+      <w:pPr>
+        <w:ind w:left="6480" w:hanging="180"/>
+      </w:pPr>
+    </w:lvl>
+  </w:abstractNum>
+  <w:abstractNum w:abstractNumId="18">
     <w:nsid w:val="7E7659BF"/>
     <w:multiLevelType w:val="hybridMultilevel"/>
     <w:tmpl w:val="8F5C3D94"/>
@@ -35029,43 +39355,43 @@
     </w:lvl>
   </w:abstractNum>
   <w:num w:numId="1">
-    <w:abstractNumId w:val="6"/>
+    <w:abstractNumId w:val="8"/>
   </w:num>
   <w:num w:numId="2">
-    <w:abstractNumId w:val="10"/>
+    <w:abstractNumId w:val="15"/>
   </w:num>
   <w:num w:numId="3">
-    <w:abstractNumId w:val="8"/>
+    <w:abstractNumId w:val="12"/>
   </w:num>
   <w:num w:numId="4">
-    <w:abstractNumId w:val="3"/>
+    <w:abstractNumId w:val="5"/>
   </w:num>
   <w:num w:numId="5">
-    <w:abstractNumId w:val="11"/>
+    <w:abstractNumId w:val="16"/>
   </w:num>
   <w:num w:numId="6">
     <w:abstractNumId w:val="0"/>
   </w:num>
   <w:num w:numId="7">
-    <w:abstractNumId w:val="4"/>
+    <w:abstractNumId w:val="6"/>
   </w:num>
   <w:num w:numId="8">
-    <w:abstractNumId w:val="5"/>
+    <w:abstractNumId w:val="7"/>
   </w:num>
   <w:num w:numId="9">
-    <w:abstractNumId w:val="9"/>
+    <w:abstractNumId w:val="13"/>
   </w:num>
   <w:num w:numId="10">
-    <w:abstractNumId w:val="1"/>
+    <w:abstractNumId w:val="2"/>
   </w:num>
   <w:num w:numId="11">
-    <w:abstractNumId w:val="8"/>
+    <w:abstractNumId w:val="12"/>
   </w:num>
   <w:num w:numId="12">
-    <w:abstractNumId w:val="11"/>
+    <w:abstractNumId w:val="16"/>
   </w:num>
   <w:num w:numId="13">
-    <w:abstractNumId w:val="3"/>
+    <w:abstractNumId w:val="5"/>
     <w:lvlOverride w:ilvl="0">
       <w:startOverride w:val="1"/>
     </w:lvlOverride>
@@ -35095,13 +39421,31 @@
     </w:lvlOverride>
   </w:num>
   <w:num w:numId="14">
-    <w:abstractNumId w:val="12"/>
+    <w:abstractNumId w:val="18"/>
   </w:num>
   <w:num w:numId="15">
-    <w:abstractNumId w:val="7"/>
+    <w:abstractNumId w:val="9"/>
   </w:num>
   <w:num w:numId="16">
-    <w:abstractNumId w:val="2"/>
+    <w:abstractNumId w:val="3"/>
+  </w:num>
+  <w:num w:numId="17">
+    <w:abstractNumId w:val="17"/>
+  </w:num>
+  <w:num w:numId="18">
+    <w:abstractNumId w:val="11"/>
+  </w:num>
+  <w:num w:numId="19">
+    <w:abstractNumId w:val="14"/>
+  </w:num>
+  <w:num w:numId="20">
+    <w:abstractNumId w:val="4"/>
+  </w:num>
+  <w:num w:numId="21">
+    <w:abstractNumId w:val="10"/>
+  </w:num>
+  <w:num w:numId="22">
+    <w:abstractNumId w:val="1"/>
   </w:num>
 </w:numbering>
 </file>
@@ -36840,7 +41184,9 @@
     <w:rsidRoot w:val="00507E99"/>
     <w:rsid w:val="000605EB"/>
     <w:rsid w:val="00222D69"/>
+    <w:rsid w:val="00413B6B"/>
     <w:rsid w:val="00507E99"/>
+    <w:rsid w:val="00566858"/>
     <w:rsid w:val="00643010"/>
     <w:rsid w:val="006E2186"/>
     <w:rsid w:val="00745B7C"/>
@@ -37569,7 +41915,7 @@
 </file>
 
 <file path=customXml/itemProps1.xml><?xml version="1.0" encoding="utf-8"?>
-<ds:datastoreItem xmlns:ds="http://schemas.openxmlformats.org/officeDocument/2006/customXml" ds:itemID="{5B80439C-71E3-4EEA-8DF0-2385BABFF22B}">
+<ds:datastoreItem xmlns:ds="http://schemas.openxmlformats.org/officeDocument/2006/customXml" ds:itemID="{3341E15C-F397-4CC6-97BA-E7E83E61FDCF}">
   <ds:schemaRefs>
     <ds:schemaRef ds:uri="http://schemas.openxmlformats.org/officeDocument/2006/bibliography"/>
   </ds:schemaRefs>

</xml_diff>